<commit_message>
Modificación documentación: Conectores Actualizados
</commit_message>
<xml_diff>
--- a/Doc/Documentacion/iROB-EA-V1.0.0.docx
+++ b/Doc/Documentacion/iROB-EA-V1.0.0.docx
@@ -3644,27 +3644,14 @@
                             <w:r>
                               <w:t xml:space="preserve">Ilustración </w:t>
                             </w:r>
-                            <w:r>
-                              <w:fldChar w:fldCharType="begin"/>
-                            </w:r>
-                            <w:r>
-                              <w:instrText xml:space="preserve"> SEQ Ilustración \* ARABIC </w:instrText>
-                            </w:r>
-                            <w:r>
-                              <w:fldChar w:fldCharType="separate"/>
-                            </w:r>
-                            <w:r>
-                              <w:rPr>
-                                <w:noProof/>
-                              </w:rPr>
-                              <w:t>1</w:t>
-                            </w:r>
-                            <w:r>
-                              <w:rPr>
-                                <w:noProof/>
-                              </w:rPr>
-                              <w:fldChar w:fldCharType="end"/>
-                            </w:r>
+                            <w:fldSimple w:instr=" SEQ Ilustración \* ARABIC ">
+                              <w:r>
+                                <w:rPr>
+                                  <w:noProof/>
+                                </w:rPr>
+                                <w:t>1</w:t>
+                              </w:r>
+                            </w:fldSimple>
                             <w:r>
                               <w:t>. Arquitectura iROB-EA.</w:t>
                             </w:r>
@@ -14534,6 +14521,8 @@
             <w:pPr>
               <w:jc w:val="center"/>
             </w:pPr>
+            <w:bookmarkStart w:id="31" w:name="_GoBack"/>
+            <w:bookmarkEnd w:id="31"/>
             <w:r>
               <w:t>2</w:t>
             </w:r>
@@ -14948,30 +14937,6 @@
         </w:tc>
       </w:tr>
     </w:tbl>
-    <w:p/>
-    <w:p/>
-    <w:p/>
-    <w:p/>
-    <w:p/>
-    <w:p/>
-    <w:p/>
-    <w:p/>
-    <w:p/>
-    <w:p/>
-    <w:p/>
-    <w:p/>
-    <w:p/>
-    <w:p/>
-    <w:p/>
-    <w:p/>
-    <w:p/>
-    <w:p/>
-    <w:p/>
-    <w:p/>
-    <w:p/>
-    <w:p/>
-    <w:p/>
-    <w:p/>
     <w:p/>
     <w:p/>
     <w:p>
@@ -15001,16 +14966,6 @@
         <w:t>CN11</w:t>
       </w:r>
     </w:p>
-    <w:p>
-      <w:pPr>
-        <w:pStyle w:val="Prrafodelista"/>
-        <w:ind w:left="284"/>
-      </w:pPr>
-      <w:r>
-        <w:t>Sensores consumo de corriente y medidores de nivel de carga de las baterías.</w:t>
-      </w:r>
-    </w:p>
-    <w:p/>
     <w:p/>
     <w:tbl>
       <w:tblPr>
@@ -15167,13 +15122,6 @@
                 <w:bCs/>
               </w:rPr>
             </w:pPr>
-            <w:r>
-              <w:rPr>
-                <w:b/>
-                <w:bCs/>
-              </w:rPr>
-              <w:t>PIN</w:t>
-            </w:r>
           </w:p>
         </w:tc>
         <w:tc>
@@ -15195,13 +15143,6 @@
                 <w:bCs/>
               </w:rPr>
             </w:pPr>
-            <w:r>
-              <w:rPr>
-                <w:b/>
-                <w:bCs/>
-              </w:rPr>
-              <w:t>NOMBRE</w:t>
-            </w:r>
           </w:p>
         </w:tc>
         <w:tc>
@@ -15222,13 +15163,6 @@
                 <w:bCs/>
               </w:rPr>
             </w:pPr>
-            <w:r>
-              <w:rPr>
-                <w:b/>
-                <w:bCs/>
-              </w:rPr>
-              <w:t>DESCRIPCIÓN</w:t>
-            </w:r>
           </w:p>
         </w:tc>
       </w:tr>
@@ -15248,9 +15182,6 @@
             <w:pPr>
               <w:jc w:val="center"/>
             </w:pPr>
-            <w:r>
-              <w:t>1</w:t>
-            </w:r>
           </w:p>
         </w:tc>
         <w:tc>
@@ -15266,9 +15197,6 @@
             <w:pPr>
               <w:jc w:val="center"/>
             </w:pPr>
-            <w:r>
-              <w:t>GND</w:t>
-            </w:r>
           </w:p>
         </w:tc>
         <w:tc>
@@ -15284,9 +15212,6 @@
             <w:pPr>
               <w:jc w:val="left"/>
             </w:pPr>
-            <w:r>
-              <w:t>GND</w:t>
-            </w:r>
           </w:p>
         </w:tc>
       </w:tr>
@@ -15306,9 +15231,6 @@
             <w:pPr>
               <w:jc w:val="center"/>
             </w:pPr>
-            <w:r>
-              <w:t>2</w:t>
-            </w:r>
           </w:p>
         </w:tc>
         <w:tc>
@@ -15326,9 +15248,6 @@
             <w:pPr>
               <w:jc w:val="center"/>
             </w:pPr>
-            <w:r>
-              <w:t>+5Vcc_Arduino</w:t>
-            </w:r>
           </w:p>
         </w:tc>
         <w:tc>
@@ -15345,9 +15264,6 @@
             <w:pPr>
               <w:jc w:val="left"/>
             </w:pPr>
-            <w:r>
-              <w:t>+5V, alimentación de Arduino.</w:t>
-            </w:r>
           </w:p>
         </w:tc>
       </w:tr>
@@ -15367,9 +15283,6 @@
             <w:pPr>
               <w:jc w:val="center"/>
             </w:pPr>
-            <w:r>
-              <w:t>3</w:t>
-            </w:r>
           </w:p>
         </w:tc>
         <w:tc>
@@ -15387,12 +15300,6 @@
             <w:pPr>
               <w:jc w:val="center"/>
             </w:pPr>
-            <w:r>
-              <w:t>INB</w:t>
-            </w:r>
-            <w:r>
-              <w:t>P</w:t>
-            </w:r>
           </w:p>
         </w:tc>
         <w:tc>
@@ -15410,9 +15317,6 @@
             <w:pPr>
               <w:jc w:val="left"/>
             </w:pPr>
-            <w:r>
-              <w:t>Señal para activar el indicador de nivel de carga del PowerBank</w:t>
-            </w:r>
           </w:p>
         </w:tc>
       </w:tr>
@@ -15432,9 +15336,6 @@
             <w:pPr>
               <w:jc w:val="center"/>
             </w:pPr>
-            <w:r>
-              <w:t>4</w:t>
-            </w:r>
           </w:p>
         </w:tc>
         <w:tc>
@@ -15452,9 +15353,6 @@
             <w:pPr>
               <w:jc w:val="center"/>
             </w:pPr>
-            <w:r>
-              <w:t>INB0</w:t>
-            </w:r>
           </w:p>
         </w:tc>
         <w:tc>
@@ -15472,9 +15370,6 @@
             <w:pPr>
               <w:jc w:val="left"/>
             </w:pPr>
-            <w:r>
-              <w:t>Selección de batería a monitorizar D0</w:t>
-            </w:r>
           </w:p>
         </w:tc>
       </w:tr>
@@ -15494,9 +15389,6 @@
             <w:pPr>
               <w:jc w:val="center"/>
             </w:pPr>
-            <w:r>
-              <w:t>5</w:t>
-            </w:r>
           </w:p>
         </w:tc>
         <w:tc>
@@ -15514,9 +15406,6 @@
             <w:pPr>
               <w:jc w:val="center"/>
             </w:pPr>
-            <w:r>
-              <w:t>INB1</w:t>
-            </w:r>
           </w:p>
         </w:tc>
         <w:tc>
@@ -15534,9 +15423,6 @@
             <w:pPr>
               <w:jc w:val="left"/>
             </w:pPr>
-            <w:r>
-              <w:t>Selección de batería a monitorizar D1</w:t>
-            </w:r>
           </w:p>
         </w:tc>
       </w:tr>
@@ -15556,9 +15442,6 @@
             <w:pPr>
               <w:jc w:val="center"/>
             </w:pPr>
-            <w:r>
-              <w:t>6</w:t>
-            </w:r>
           </w:p>
         </w:tc>
         <w:tc>
@@ -15576,9 +15459,6 @@
             <w:pPr>
               <w:jc w:val="center"/>
             </w:pPr>
-            <w:r>
-              <w:t>INB2</w:t>
-            </w:r>
           </w:p>
         </w:tc>
         <w:tc>
@@ -15596,9 +15476,6 @@
             <w:pPr>
               <w:jc w:val="left"/>
             </w:pPr>
-            <w:r>
-              <w:t>Selección de batería a monitorizar D2</w:t>
-            </w:r>
           </w:p>
         </w:tc>
       </w:tr>
@@ -15618,9 +15495,6 @@
             <w:pPr>
               <w:jc w:val="center"/>
             </w:pPr>
-            <w:r>
-              <w:t>7</w:t>
-            </w:r>
           </w:p>
         </w:tc>
         <w:tc>
@@ -15638,9 +15512,6 @@
             <w:pPr>
               <w:jc w:val="center"/>
             </w:pPr>
-            <w:r>
-              <w:t>INBS</w:t>
-            </w:r>
           </w:p>
         </w:tc>
         <w:tc>
@@ -15655,102 +15526,11 @@
             <w:shd w:val="clear" w:color="auto" w:fill="FFFFFF" w:themeFill="background1"/>
           </w:tcPr>
           <w:p>
-            <w:r>
-              <w:t>Información de la Bateria seleccionada con INB0…INB2</w:t>
-            </w:r>
-          </w:p>
-          <w:p>
-            <w:pPr>
-              <w:jc w:val="left"/>
-            </w:pPr>
-            <w:r>
-              <w:t>0: Nivel de tensión de la batería LiPo</w:t>
-            </w:r>
-          </w:p>
-          <w:p>
-            <w:pPr>
-              <w:jc w:val="left"/>
-            </w:pPr>
-            <w:r>
-              <w:t xml:space="preserve">1: Sensor corriente 5V1A </w:t>
-            </w:r>
-          </w:p>
-          <w:p>
-            <w:pPr>
-              <w:jc w:val="left"/>
-            </w:pPr>
-            <w:r>
-              <w:t>2: Sensor corriente 5V2A</w:t>
-            </w:r>
-          </w:p>
-          <w:p>
-            <w:pPr>
-              <w:jc w:val="left"/>
+            <w:pPr>
               <w:rPr>
                 <w:lang w:val="en-US"/>
               </w:rPr>
             </w:pPr>
-            <w:r>
-              <w:rPr>
-                <w:lang w:val="en-US"/>
-              </w:rPr>
-              <w:t>3: Led 1 indicador consumo Power bank</w:t>
-            </w:r>
-          </w:p>
-          <w:p>
-            <w:pPr>
-              <w:jc w:val="left"/>
-              <w:rPr>
-                <w:lang w:val="en-US"/>
-              </w:rPr>
-            </w:pPr>
-            <w:r>
-              <w:rPr>
-                <w:lang w:val="en-US"/>
-              </w:rPr>
-              <w:t>4: Led 2 indicador consumo Power bank</w:t>
-            </w:r>
-          </w:p>
-          <w:p>
-            <w:pPr>
-              <w:jc w:val="left"/>
-              <w:rPr>
-                <w:lang w:val="en-US"/>
-              </w:rPr>
-            </w:pPr>
-            <w:r>
-              <w:rPr>
-                <w:lang w:val="en-US"/>
-              </w:rPr>
-              <w:t>5: Led 3 indicador consumo Power bank</w:t>
-            </w:r>
-          </w:p>
-          <w:p>
-            <w:pPr>
-              <w:jc w:val="left"/>
-              <w:rPr>
-                <w:lang w:val="en-US"/>
-              </w:rPr>
-            </w:pPr>
-            <w:r>
-              <w:rPr>
-                <w:lang w:val="en-US"/>
-              </w:rPr>
-              <w:t>6: Led 4 indicador consumo Power bank</w:t>
-            </w:r>
-          </w:p>
-          <w:p>
-            <w:pPr>
-              <w:rPr>
-                <w:lang w:val="en-US"/>
-              </w:rPr>
-            </w:pPr>
-            <w:r>
-              <w:rPr>
-                <w:lang w:val="en-US"/>
-              </w:rPr>
-              <w:t>7: -</w:t>
-            </w:r>
           </w:p>
         </w:tc>
       </w:tr>
@@ -15770,9 +15550,6 @@
             <w:pPr>
               <w:jc w:val="center"/>
             </w:pPr>
-            <w:r>
-              <w:t>8</w:t>
-            </w:r>
           </w:p>
         </w:tc>
         <w:tc>
@@ -15790,9 +15567,6 @@
             <w:pPr>
               <w:jc w:val="center"/>
             </w:pPr>
-            <w:r>
-              <w:t>NC</w:t>
-            </w:r>
           </w:p>
         </w:tc>
         <w:tc>
@@ -15806,11 +15580,7 @@
             </w:tcBorders>
             <w:shd w:val="clear" w:color="auto" w:fill="D3DFEE"/>
           </w:tcPr>
-          <w:p>
-            <w:r>
-              <w:t>-</w:t>
-            </w:r>
-          </w:p>
+          <w:p/>
         </w:tc>
       </w:tr>
     </w:tbl>
@@ -18278,7 +18048,11 @@
               <w:jc w:val="left"/>
             </w:pPr>
             <w:r>
-              <w:t>I2C Comunicación con la estación Meteorológica</w:t>
+              <w:t xml:space="preserve">I2C Comunicación con la estación </w:t>
+            </w:r>
+            <w:r>
+              <w:lastRenderedPageBreak/>
+              <w:t>Meteorológica</w:t>
             </w:r>
           </w:p>
         </w:tc>
@@ -18300,6 +18074,7 @@
               <w:jc w:val="center"/>
             </w:pPr>
             <w:r>
+              <w:lastRenderedPageBreak/>
               <w:t>8</w:t>
             </w:r>
           </w:p>
@@ -18482,7 +18257,6 @@
                 <w:sz w:val="24"/>
                 <w:szCs w:val="24"/>
               </w:rPr>
-              <w:lastRenderedPageBreak/>
               <w:t>CN_17</w:t>
             </w:r>
           </w:p>
@@ -20040,6 +19814,7 @@
     </w:p>
     <w:p>
       <w:r>
+        <w:lastRenderedPageBreak/>
         <w:t>Conector sensores de ultrasonidos</w:t>
       </w:r>
     </w:p>
@@ -20750,7 +20525,6 @@
           <w:b/>
           <w:bCs/>
         </w:rPr>
-        <w:lastRenderedPageBreak/>
         <w:t xml:space="preserve">Conector </w:t>
       </w:r>
       <w:r>
@@ -22093,19 +21867,19 @@
       <w:pPr>
         <w:pStyle w:val="Ttulo1"/>
       </w:pPr>
-      <w:bookmarkStart w:id="31" w:name="_Toc417643402"/>
+      <w:bookmarkStart w:id="32" w:name="_Toc417643402"/>
       <w:r>
         <w:lastRenderedPageBreak/>
         <w:t>anexo</w:t>
       </w:r>
-      <w:bookmarkEnd w:id="31"/>
+      <w:bookmarkEnd w:id="32"/>
     </w:p>
     <w:p/>
     <w:p>
       <w:pPr>
         <w:pStyle w:val="Ttulo2"/>
       </w:pPr>
-      <w:bookmarkStart w:id="32" w:name="_Toc417643403"/>
+      <w:bookmarkStart w:id="33" w:name="_Toc417643403"/>
       <w:r>
         <w:t>tabla de asignación de pines en arduino mega</w:t>
       </w:r>
@@ -22115,7 +21889,7 @@
       <w:r>
         <w:t>.</w:t>
       </w:r>
-      <w:bookmarkEnd w:id="32"/>
+      <w:bookmarkEnd w:id="33"/>
     </w:p>
     <w:p>
       <w:r>
@@ -25759,8 +25533,6 @@
               </w:rPr>
               <w:t>http://blog.bricogeek.com/noticias/tutoriales/imu-razor-9-dof-con-ahrs-y-conexion-usb/</w:t>
             </w:r>
-            <w:bookmarkStart w:id="33" w:name="_GoBack"/>
-            <w:bookmarkEnd w:id="33"/>
           </w:p>
         </w:tc>
         <w:tc>
@@ -30097,7 +29869,7 @@
             <w:rPr>
               <w:noProof/>
             </w:rPr>
-            <w:t>29</w:t>
+            <w:t>27</w:t>
           </w:r>
           <w:r>
             <w:fldChar w:fldCharType="end"/>
@@ -37050,7 +36822,7 @@
 </file>
 
 <file path=customXml/itemProps1.xml><?xml version="1.0" encoding="utf-8"?>
-<ds:datastoreItem xmlns:ds="http://schemas.openxmlformats.org/officeDocument/2006/customXml" ds:itemID="{99C2EC86-2A27-4DE6-B39A-78A898612435}">
+<ds:datastoreItem xmlns:ds="http://schemas.openxmlformats.org/officeDocument/2006/customXml" ds:itemID="{0AE14497-D1A1-4883-B6D1-595622989438}">
   <ds:schemaRefs>
     <ds:schemaRef ds:uri="http://schemas.openxmlformats.org/officeDocument/2006/bibliography"/>
   </ds:schemaRefs>

</xml_diff>

<commit_message>
Modificación documentación: Conector CN_17
</commit_message>
<xml_diff>
--- a/Doc/Documentacion/iROB-EA-V1.0.0.docx
+++ b/Doc/Documentacion/iROB-EA-V1.0.0.docx
@@ -3644,14 +3644,27 @@
                             <w:r>
                               <w:t xml:space="preserve">Ilustración </w:t>
                             </w:r>
-                            <w:fldSimple w:instr=" SEQ Ilustración \* ARABIC ">
-                              <w:r>
-                                <w:rPr>
-                                  <w:noProof/>
-                                </w:rPr>
-                                <w:t>1</w:t>
-                              </w:r>
-                            </w:fldSimple>
+                            <w:r>
+                              <w:fldChar w:fldCharType="begin"/>
+                            </w:r>
+                            <w:r>
+                              <w:instrText xml:space="preserve"> SEQ Ilustración \* ARABIC </w:instrText>
+                            </w:r>
+                            <w:r>
+                              <w:fldChar w:fldCharType="separate"/>
+                            </w:r>
+                            <w:r>
+                              <w:rPr>
+                                <w:noProof/>
+                              </w:rPr>
+                              <w:t>1</w:t>
+                            </w:r>
+                            <w:r>
+                              <w:rPr>
+                                <w:noProof/>
+                              </w:rPr>
+                              <w:fldChar w:fldCharType="end"/>
+                            </w:r>
                             <w:r>
                               <w:t>. Arquitectura iROB-EA.</w:t>
                             </w:r>
@@ -14521,8 +14534,6 @@
             <w:pPr>
               <w:jc w:val="center"/>
             </w:pPr>
-            <w:bookmarkStart w:id="31" w:name="_GoBack"/>
-            <w:bookmarkEnd w:id="31"/>
             <w:r>
               <w:t>2</w:t>
             </w:r>
@@ -18505,7 +18516,7 @@
               <w:jc w:val="center"/>
             </w:pPr>
             <w:r>
-              <w:t>+5Vcc_Arduino</w:t>
+              <w:t>+3.3v</w:t>
             </w:r>
           </w:p>
         </w:tc>
@@ -18524,7 +18535,7 @@
               <w:jc w:val="left"/>
             </w:pPr>
             <w:r>
-              <w:t>+5V alimentación general</w:t>
+              <w:t>Alimentación de 3.3v</w:t>
             </w:r>
           </w:p>
         </w:tc>
@@ -18733,7 +18744,7 @@
               <w:jc w:val="left"/>
             </w:pPr>
             <w:r>
-              <w:t>Reset</w:t>
+              <w:t>DTR</w:t>
             </w:r>
           </w:p>
         </w:tc>
@@ -18775,7 +18786,7 @@
               <w:jc w:val="center"/>
             </w:pPr>
             <w:r>
-              <w:t>NC</w:t>
+              <w:t>CTS</w:t>
             </w:r>
           </w:p>
         </w:tc>
@@ -18794,8 +18805,10 @@
               <w:jc w:val="left"/>
             </w:pPr>
             <w:r>
-              <w:t>-</w:t>
-            </w:r>
+              <w:t>CTS</w:t>
+            </w:r>
+            <w:bookmarkStart w:id="31" w:name="_GoBack"/>
+            <w:bookmarkEnd w:id="31"/>
           </w:p>
         </w:tc>
       </w:tr>
@@ -29869,7 +29882,7 @@
             <w:rPr>
               <w:noProof/>
             </w:rPr>
-            <w:t>27</w:t>
+            <w:t>25</w:t>
           </w:r>
           <w:r>
             <w:fldChar w:fldCharType="end"/>
@@ -29949,7 +29962,7 @@
             <w:rPr>
               <w:noProof/>
             </w:rPr>
-            <w:t>28</w:t>
+            <w:t>1</w:t>
           </w:r>
           <w:r>
             <w:fldChar w:fldCharType="end"/>
@@ -36822,7 +36835,7 @@
 </file>
 
 <file path=customXml/itemProps1.xml><?xml version="1.0" encoding="utf-8"?>
-<ds:datastoreItem xmlns:ds="http://schemas.openxmlformats.org/officeDocument/2006/customXml" ds:itemID="{0AE14497-D1A1-4883-B6D1-595622989438}">
+<ds:datastoreItem xmlns:ds="http://schemas.openxmlformats.org/officeDocument/2006/customXml" ds:itemID="{22FC5544-D14D-420C-8DEF-F0F9A700C7DD}">
   <ds:schemaRefs>
     <ds:schemaRef ds:uri="http://schemas.openxmlformats.org/officeDocument/2006/bibliography"/>
   </ds:schemaRefs>

</xml_diff>

<commit_message>
Implementacion señal DTS RAZOR
</commit_message>
<xml_diff>
--- a/Doc/Documentacion/iROB-EA-V1.0.0.docx
+++ b/Doc/Documentacion/iROB-EA-V1.0.0.docx
@@ -81,6 +81,15 @@
         </mc:AlternateContent>
       </w:r>
       <w:r>
+        <w:t xml:space="preserve"> </w:t>
+      </w:r>
+    </w:p>
+    <w:p/>
+    <w:p/>
+    <w:p>
+      <w:bookmarkStart w:id="0" w:name="_GoBack"/>
+      <w:bookmarkEnd w:id="0"/>
+      <w:r>
         <w:t xml:space="preserve">                                                                                                                                                                                                                                                                                                                                                                                                                          </w:t>
       </w:r>
     </w:p>
@@ -93,11 +102,11 @@
       <w:pPr>
         <w:pStyle w:val="TtuloDocumento"/>
       </w:pPr>
-      <w:bookmarkStart w:id="0" w:name="_Toc417643371"/>
+      <w:bookmarkStart w:id="1" w:name="_Toc417643371"/>
       <w:r>
         <w:t>xx</w:t>
       </w:r>
-      <w:bookmarkEnd w:id="0"/>
+      <w:bookmarkEnd w:id="1"/>
     </w:p>
     <w:p/>
     <w:p/>
@@ -290,12 +299,12 @@
       <w:pPr>
         <w:pStyle w:val="Ttulo1"/>
       </w:pPr>
-      <w:bookmarkStart w:id="1" w:name="_Toc417643372"/>
+      <w:bookmarkStart w:id="2" w:name="_Toc417643372"/>
       <w:r>
         <w:lastRenderedPageBreak/>
         <w:t>índice</w:t>
       </w:r>
-      <w:bookmarkEnd w:id="1"/>
+      <w:bookmarkEnd w:id="2"/>
     </w:p>
     <w:p/>
     <w:p/>
@@ -2910,12 +2919,12 @@
       <w:pPr>
         <w:pStyle w:val="Ttulo1"/>
       </w:pPr>
-      <w:bookmarkStart w:id="2" w:name="_Toc417643373"/>
+      <w:bookmarkStart w:id="3" w:name="_Toc417643373"/>
       <w:r>
         <w:lastRenderedPageBreak/>
         <w:t>objetivo</w:t>
       </w:r>
-      <w:bookmarkEnd w:id="2"/>
+      <w:bookmarkEnd w:id="3"/>
     </w:p>
     <w:p/>
     <w:p>
@@ -2945,11 +2954,11 @@
       <w:pPr>
         <w:pStyle w:val="Ttulo2"/>
       </w:pPr>
-      <w:bookmarkStart w:id="3" w:name="_Toc417643374"/>
+      <w:bookmarkStart w:id="4" w:name="_Toc417643374"/>
       <w:r>
         <w:t>glosario de términos</w:t>
       </w:r>
-      <w:bookmarkEnd w:id="3"/>
+      <w:bookmarkEnd w:id="4"/>
     </w:p>
     <w:p/>
     <w:p>
@@ -3218,12 +3227,12 @@
       <w:pPr>
         <w:pStyle w:val="Ttulo1"/>
       </w:pPr>
-      <w:bookmarkStart w:id="4" w:name="_Toc417643375"/>
+      <w:bookmarkStart w:id="5" w:name="_Toc417643375"/>
       <w:r>
         <w:lastRenderedPageBreak/>
         <w:t>introducción</w:t>
       </w:r>
-      <w:bookmarkEnd w:id="4"/>
+      <w:bookmarkEnd w:id="5"/>
     </w:p>
     <w:p/>
     <w:p>
@@ -3312,12 +3321,12 @@
       <w:pPr>
         <w:pStyle w:val="Ttulo1"/>
       </w:pPr>
-      <w:bookmarkStart w:id="5" w:name="_Toc417643376"/>
+      <w:bookmarkStart w:id="6" w:name="_Toc417643376"/>
       <w:r>
         <w:lastRenderedPageBreak/>
         <w:t>especificaciones</w:t>
       </w:r>
-      <w:bookmarkEnd w:id="5"/>
+      <w:bookmarkEnd w:id="6"/>
     </w:p>
     <w:p/>
     <w:p>
@@ -3366,12 +3375,12 @@
       <w:pPr>
         <w:pStyle w:val="Ttulo1"/>
       </w:pPr>
-      <w:bookmarkStart w:id="6" w:name="_Toc417643377"/>
+      <w:bookmarkStart w:id="7" w:name="_Toc417643377"/>
       <w:r>
         <w:lastRenderedPageBreak/>
         <w:t>arquitectura</w:t>
       </w:r>
-      <w:bookmarkEnd w:id="6"/>
+      <w:bookmarkEnd w:id="7"/>
     </w:p>
     <w:p/>
     <w:p>
@@ -3771,12 +3780,12 @@
       <w:pPr>
         <w:pStyle w:val="Ttulo2"/>
       </w:pPr>
-      <w:bookmarkStart w:id="7" w:name="_Toc417643378"/>
+      <w:bookmarkStart w:id="8" w:name="_Toc417643378"/>
       <w:r>
         <w:lastRenderedPageBreak/>
         <w:t>UF_SYS</w:t>
       </w:r>
-      <w:bookmarkEnd w:id="7"/>
+      <w:bookmarkEnd w:id="8"/>
     </w:p>
     <w:p/>
     <w:p>
@@ -4028,11 +4037,11 @@
       <w:pPr>
         <w:pStyle w:val="Ttulo3"/>
       </w:pPr>
-      <w:bookmarkStart w:id="8" w:name="_Toc417643379"/>
+      <w:bookmarkStart w:id="9" w:name="_Toc417643379"/>
       <w:r>
         <w:t>SS_SYS</w:t>
       </w:r>
-      <w:bookmarkEnd w:id="8"/>
+      <w:bookmarkEnd w:id="9"/>
     </w:p>
     <w:p/>
     <w:p>
@@ -4945,14 +4954,14 @@
       <w:pPr>
         <w:pStyle w:val="Ttulo2"/>
       </w:pPr>
-      <w:bookmarkStart w:id="9" w:name="_Toc417643380"/>
+      <w:bookmarkStart w:id="10" w:name="_Toc417643380"/>
       <w:r>
         <w:t>UF_AP</w:t>
       </w:r>
       <w:r>
         <w:t>L</w:t>
       </w:r>
-      <w:bookmarkEnd w:id="9"/>
+      <w:bookmarkEnd w:id="10"/>
     </w:p>
     <w:p/>
     <w:p>
@@ -5089,11 +5098,11 @@
       <w:pPr>
         <w:pStyle w:val="Ttulo2"/>
       </w:pPr>
-      <w:bookmarkStart w:id="10" w:name="_Toc417643381"/>
+      <w:bookmarkStart w:id="11" w:name="_Toc417643381"/>
       <w:r>
         <w:t>UF_ENE</w:t>
       </w:r>
-      <w:bookmarkEnd w:id="10"/>
+      <w:bookmarkEnd w:id="11"/>
     </w:p>
     <w:p>
       <w:r>
@@ -5364,14 +5373,14 @@
       <w:pPr>
         <w:pStyle w:val="Ttulo3"/>
       </w:pPr>
-      <w:bookmarkStart w:id="11" w:name="_Toc417643382"/>
+      <w:bookmarkStart w:id="12" w:name="_Toc417643382"/>
       <w:r>
         <w:t>SS_</w:t>
       </w:r>
       <w:r>
         <w:t>POW</w:t>
       </w:r>
-      <w:bookmarkEnd w:id="11"/>
+      <w:bookmarkEnd w:id="12"/>
     </w:p>
     <w:p/>
     <w:p>
@@ -5919,11 +5928,11 @@
       <w:pPr>
         <w:pStyle w:val="Ttulo3"/>
       </w:pPr>
-      <w:bookmarkStart w:id="12" w:name="_Toc417643383"/>
+      <w:bookmarkStart w:id="13" w:name="_Toc417643383"/>
       <w:r>
         <w:t>SS_BAT</w:t>
       </w:r>
-      <w:bookmarkEnd w:id="12"/>
+      <w:bookmarkEnd w:id="13"/>
     </w:p>
     <w:p>
       <w:r>
@@ -6792,21 +6801,13 @@
         <w:t>o</w:t>
       </w:r>
       <w:r>
-        <w:t xml:space="preserve"> </w:t>
-      </w:r>
-      <w:proofErr w:type="gramStart"/>
-      <w:r>
-        <w:t>cont</w:t>
+        <w:t xml:space="preserve"> cont</w:t>
       </w:r>
       <w:r>
         <w:t>i</w:t>
       </w:r>
       <w:r>
-        <w:t>nua</w:t>
-      </w:r>
-      <w:proofErr w:type="gramEnd"/>
-      <w:r>
-        <w:t>).</w:t>
+        <w:t>nua).</w:t>
       </w:r>
     </w:p>
     <w:p/>
@@ -7016,7 +7017,7 @@
       <w:pPr>
         <w:pStyle w:val="Ttulo3"/>
       </w:pPr>
-      <w:bookmarkStart w:id="13" w:name="_Toc417643384"/>
+      <w:bookmarkStart w:id="14" w:name="_Toc417643384"/>
       <w:r>
         <w:t>SS_C</w:t>
       </w:r>
@@ -7026,7 +7027,7 @@
       <w:r>
         <w:t>X</w:t>
       </w:r>
-      <w:bookmarkEnd w:id="13"/>
+      <w:bookmarkEnd w:id="14"/>
     </w:p>
     <w:p/>
     <w:p>
@@ -7200,11 +7201,11 @@
       <w:pPr>
         <w:pStyle w:val="Ttulo3"/>
       </w:pPr>
-      <w:bookmarkStart w:id="14" w:name="_Toc417643385"/>
+      <w:bookmarkStart w:id="15" w:name="_Toc417643385"/>
       <w:r>
         <w:t>SS_DBG</w:t>
       </w:r>
-      <w:bookmarkEnd w:id="14"/>
+      <w:bookmarkEnd w:id="15"/>
     </w:p>
     <w:p/>
     <w:p>
@@ -7334,11 +7335,11 @@
       <w:pPr>
         <w:pStyle w:val="Ttulo3"/>
       </w:pPr>
-      <w:bookmarkStart w:id="15" w:name="_Toc417643386"/>
+      <w:bookmarkStart w:id="16" w:name="_Toc417643386"/>
       <w:r>
         <w:t>SS_DOG.</w:t>
       </w:r>
-      <w:bookmarkEnd w:id="15"/>
+      <w:bookmarkEnd w:id="16"/>
     </w:p>
     <w:p/>
     <w:p>
@@ -7510,11 +7511,11 @@
       <w:pPr>
         <w:pStyle w:val="Ttulo2"/>
       </w:pPr>
-      <w:bookmarkStart w:id="16" w:name="_Toc417643387"/>
+      <w:bookmarkStart w:id="17" w:name="_Toc417643387"/>
       <w:r>
         <w:t>UF_MOT</w:t>
       </w:r>
-      <w:bookmarkEnd w:id="16"/>
+      <w:bookmarkEnd w:id="17"/>
     </w:p>
     <w:p/>
     <w:p>
@@ -7687,11 +7688,11 @@
       <w:pPr>
         <w:pStyle w:val="Ttulo3"/>
       </w:pPr>
-      <w:bookmarkStart w:id="17" w:name="_Toc417643388"/>
+      <w:bookmarkStart w:id="18" w:name="_Toc417643388"/>
       <w:r>
         <w:t>SS_MOT</w:t>
       </w:r>
-      <w:bookmarkEnd w:id="17"/>
+      <w:bookmarkEnd w:id="18"/>
     </w:p>
     <w:p/>
     <w:p>
@@ -7711,14 +7712,14 @@
       <w:pPr>
         <w:pStyle w:val="Ttulo3"/>
       </w:pPr>
-      <w:bookmarkStart w:id="18" w:name="_Toc417643389"/>
+      <w:bookmarkStart w:id="19" w:name="_Toc417643389"/>
       <w:r>
         <w:t>SS_M</w:t>
       </w:r>
       <w:r>
         <w:t>SE</w:t>
       </w:r>
-      <w:bookmarkEnd w:id="18"/>
+      <w:bookmarkEnd w:id="19"/>
     </w:p>
     <w:p/>
     <w:p>
@@ -7762,12 +7763,12 @@
       <w:pPr>
         <w:pStyle w:val="Ttulo1"/>
       </w:pPr>
-      <w:bookmarkStart w:id="19" w:name="_Toc417643390"/>
+      <w:bookmarkStart w:id="20" w:name="_Toc417643390"/>
       <w:r>
         <w:lastRenderedPageBreak/>
         <w:t>diseño detallado</w:t>
       </w:r>
-      <w:bookmarkEnd w:id="19"/>
+      <w:bookmarkEnd w:id="20"/>
     </w:p>
     <w:p/>
     <w:p>
@@ -7780,11 +7781,11 @@
       <w:pPr>
         <w:pStyle w:val="Ttulo2"/>
       </w:pPr>
-      <w:bookmarkStart w:id="20" w:name="_Toc417643391"/>
+      <w:bookmarkStart w:id="21" w:name="_Toc417643391"/>
       <w:r>
         <w:t>consideraciones previas</w:t>
       </w:r>
-      <w:bookmarkEnd w:id="20"/>
+      <w:bookmarkEnd w:id="21"/>
     </w:p>
     <w:p/>
     <w:p>
@@ -9161,11 +9162,11 @@
       <w:pPr>
         <w:pStyle w:val="Ttulo2"/>
       </w:pPr>
-      <w:bookmarkStart w:id="21" w:name="_Toc417643392"/>
+      <w:bookmarkStart w:id="22" w:name="_Toc417643392"/>
       <w:r>
         <w:t>uf_ene</w:t>
       </w:r>
-      <w:bookmarkEnd w:id="21"/>
+      <w:bookmarkEnd w:id="22"/>
     </w:p>
     <w:p>
       <w:r>
@@ -9212,20 +9213,9 @@
       <w:pPr>
         <w:pStyle w:val="Ttulo3"/>
       </w:pPr>
-      <w:bookmarkStart w:id="22" w:name="_Toc417643393"/>
+      <w:bookmarkStart w:id="23" w:name="_Toc417643393"/>
       <w:r>
         <w:t>ss_pow</w:t>
-      </w:r>
-      <w:bookmarkEnd w:id="22"/>
-    </w:p>
-    <w:p/>
-    <w:p>
-      <w:pPr>
-        <w:pStyle w:val="Ttulo3"/>
-      </w:pPr>
-      <w:bookmarkStart w:id="23" w:name="_Toc417643394"/>
-      <w:r>
-        <w:t>ss_cnx</w:t>
       </w:r>
       <w:bookmarkEnd w:id="23"/>
     </w:p>
@@ -9234,9 +9224,9 @@
       <w:pPr>
         <w:pStyle w:val="Ttulo3"/>
       </w:pPr>
-      <w:bookmarkStart w:id="24" w:name="_Toc417643395"/>
-      <w:r>
-        <w:t>ss_bat</w:t>
+      <w:bookmarkStart w:id="24" w:name="_Toc417643394"/>
+      <w:r>
+        <w:t>ss_cnx</w:t>
       </w:r>
       <w:bookmarkEnd w:id="24"/>
     </w:p>
@@ -9245,9 +9235,9 @@
       <w:pPr>
         <w:pStyle w:val="Ttulo3"/>
       </w:pPr>
-      <w:bookmarkStart w:id="25" w:name="_Toc417643396"/>
-      <w:r>
-        <w:t>ss_dbg</w:t>
+      <w:bookmarkStart w:id="25" w:name="_Toc417643395"/>
+      <w:r>
+        <w:t>ss_bat</w:t>
       </w:r>
       <w:bookmarkEnd w:id="25"/>
     </w:p>
@@ -9256,24 +9246,35 @@
       <w:pPr>
         <w:pStyle w:val="Ttulo3"/>
       </w:pPr>
-      <w:bookmarkStart w:id="26" w:name="_Toc417643397"/>
-      <w:r>
-        <w:t>ss_dog</w:t>
+      <w:bookmarkStart w:id="26" w:name="_Toc417643396"/>
+      <w:r>
+        <w:t>ss_dbg</w:t>
       </w:r>
       <w:bookmarkEnd w:id="26"/>
     </w:p>
     <w:p/>
-    <w:p/>
-    <w:p/>
     <w:p>
       <w:pPr>
+        <w:pStyle w:val="Ttulo3"/>
+      </w:pPr>
+      <w:bookmarkStart w:id="27" w:name="_Toc417643397"/>
+      <w:r>
+        <w:t>ss_dog</w:t>
+      </w:r>
+      <w:bookmarkEnd w:id="27"/>
+    </w:p>
+    <w:p/>
+    <w:p/>
+    <w:p/>
+    <w:p>
+      <w:pPr>
         <w:pStyle w:val="Ttulo2"/>
       </w:pPr>
-      <w:bookmarkStart w:id="27" w:name="_Toc417643398"/>
+      <w:bookmarkStart w:id="28" w:name="_Toc417643398"/>
       <w:r>
         <w:t>UF_MOT</w:t>
       </w:r>
-      <w:bookmarkEnd w:id="27"/>
+      <w:bookmarkEnd w:id="28"/>
     </w:p>
     <w:p>
       <w:r>
@@ -9315,56 +9316,56 @@
       <w:pPr>
         <w:pStyle w:val="Ttulo3"/>
       </w:pPr>
-      <w:bookmarkStart w:id="28" w:name="_Toc417643399"/>
+      <w:bookmarkStart w:id="29" w:name="_Toc417643399"/>
       <w:r>
         <w:lastRenderedPageBreak/>
         <w:t>SS_MOT</w:t>
       </w:r>
-      <w:bookmarkEnd w:id="28"/>
-    </w:p>
-    <w:p/>
-    <w:p>
-      <w:pPr>
-        <w:pStyle w:val="Ttulo3"/>
-      </w:pPr>
-      <w:bookmarkStart w:id="29" w:name="_Toc417643400"/>
-      <w:r>
-        <w:t>SS_MSE</w:t>
-      </w:r>
       <w:bookmarkEnd w:id="29"/>
     </w:p>
     <w:p/>
-    <w:p/>
-    <w:p/>
-    <w:p/>
-    <w:p/>
-    <w:p/>
-    <w:p/>
-    <w:p/>
-    <w:p/>
-    <w:p/>
-    <w:p/>
-    <w:p/>
-    <w:p/>
-    <w:p/>
-    <w:p/>
-    <w:p/>
-    <w:p/>
-    <w:p/>
-    <w:p/>
-    <w:p/>
-    <w:p/>
-    <w:p/>
     <w:p>
       <w:pPr>
+        <w:pStyle w:val="Ttulo3"/>
+      </w:pPr>
+      <w:bookmarkStart w:id="30" w:name="_Toc417643400"/>
+      <w:r>
+        <w:t>SS_MSE</w:t>
+      </w:r>
+      <w:bookmarkEnd w:id="30"/>
+    </w:p>
+    <w:p/>
+    <w:p/>
+    <w:p/>
+    <w:p/>
+    <w:p/>
+    <w:p/>
+    <w:p/>
+    <w:p/>
+    <w:p/>
+    <w:p/>
+    <w:p/>
+    <w:p/>
+    <w:p/>
+    <w:p/>
+    <w:p/>
+    <w:p/>
+    <w:p/>
+    <w:p/>
+    <w:p/>
+    <w:p/>
+    <w:p/>
+    <w:p/>
+    <w:p>
+      <w:pPr>
         <w:pStyle w:val="Ttulo1"/>
       </w:pPr>
-      <w:bookmarkStart w:id="30" w:name="_Toc417643401"/>
+      <w:bookmarkStart w:id="31" w:name="_Toc417643401"/>
       <w:r>
         <w:lastRenderedPageBreak/>
         <w:t>descripción de conectores</w:t>
       </w:r>
-      <w:bookmarkEnd w:id="30"/>
+      <w:bookmarkEnd w:id="31"/>
       <w:r>
         <w:t xml:space="preserve"> </w:t>
       </w:r>
@@ -18580,7 +18581,7 @@
               <w:t>TX</w:t>
             </w:r>
             <w:r>
-              <w:t>3</w:t>
+              <w:t>_RAZOR_2</w:t>
             </w:r>
           </w:p>
         </w:tc>
@@ -18650,7 +18651,7 @@
               <w:t>RX</w:t>
             </w:r>
             <w:r>
-              <w:t>3</w:t>
+              <w:t>_RAZOR_2</w:t>
             </w:r>
           </w:p>
         </w:tc>
@@ -18727,6 +18728,9 @@
             <w:r>
               <w:t>DTR</w:t>
             </w:r>
+            <w:r>
+              <w:t>_RAZOR_2</w:t>
+            </w:r>
           </w:p>
         </w:tc>
         <w:tc>
@@ -18744,7 +18748,7 @@
               <w:jc w:val="left"/>
             </w:pPr>
             <w:r>
-              <w:t>DTR</w:t>
+              <w:t>Reset</w:t>
             </w:r>
           </w:p>
         </w:tc>
@@ -18786,7 +18790,7 @@
               <w:jc w:val="center"/>
             </w:pPr>
             <w:r>
-              <w:t>CTS</w:t>
+              <w:t>NC</w:t>
             </w:r>
           </w:p>
         </w:tc>
@@ -18805,10 +18809,8 @@
               <w:jc w:val="left"/>
             </w:pPr>
             <w:r>
-              <w:t>CTS</w:t>
-            </w:r>
-            <w:bookmarkStart w:id="31" w:name="_GoBack"/>
-            <w:bookmarkEnd w:id="31"/>
+              <w:t>-</w:t>
+            </w:r>
           </w:p>
         </w:tc>
       </w:tr>
@@ -25684,15 +25686,6 @@
                 <w:lang w:val="es-AR"/>
               </w:rPr>
             </w:pPr>
-          </w:p>
-          <w:p>
-            <w:pPr>
-              <w:rPr>
-                <w:rFonts w:ascii="Arial" w:eastAsia="Calibri" w:hAnsi="Arial" w:cs="Arial"/>
-                <w:bCs/>
-                <w:lang w:val="es-AR"/>
-              </w:rPr>
-            </w:pPr>
             <w:r>
               <w:rPr>
                 <w:rFonts w:ascii="Arial" w:eastAsia="Calibri" w:hAnsi="Arial" w:cs="Arial"/>
@@ -25700,7 +25693,15 @@
                 <w:bCs/>
                 <w:lang w:val="es-AR"/>
               </w:rPr>
-              <w:t>Control de relés, alimentación de subsistemas</w:t>
+              <w:t>Módulo 9DOF-Razor-v21 ( acelerómetro, giroscopio, magnetómetro)</w:t>
+            </w:r>
+            <w:r>
+              <w:rPr>
+                <w:rFonts w:ascii="Arial" w:eastAsia="Calibri" w:hAnsi="Arial" w:cs="Arial"/>
+                <w:bCs/>
+                <w:lang w:val="es-AR"/>
+              </w:rPr>
+              <w:t>, señal DTS</w:t>
             </w:r>
           </w:p>
         </w:tc>
@@ -25723,30 +25724,13 @@
                 <w:lang w:val="es-AR"/>
               </w:rPr>
             </w:pPr>
-          </w:p>
-          <w:p>
-            <w:pPr>
-              <w:jc w:val="center"/>
-              <w:rPr>
-                <w:rFonts w:ascii="Arial" w:eastAsia="Calibri" w:hAnsi="Arial" w:cs="Arial"/>
-                <w:lang w:val="es-AR"/>
-              </w:rPr>
-            </w:pPr>
-            <w:r>
-              <w:rPr>
-                <w:rFonts w:ascii="Arial" w:eastAsia="Calibri" w:hAnsi="Arial" w:cs="Arial"/>
-                <w:lang w:val="es-AR"/>
-              </w:rPr>
-              <w:t>3</w:t>
-            </w:r>
-          </w:p>
-          <w:p>
-            <w:pPr>
-              <w:jc w:val="center"/>
-              <w:rPr>
-                <w:rFonts w:ascii="Arial" w:eastAsia="Calibri" w:hAnsi="Arial" w:cs="Arial"/>
-              </w:rPr>
-            </w:pPr>
+            <w:r>
+              <w:rPr>
+                <w:rFonts w:ascii="Arial" w:eastAsia="Calibri" w:hAnsi="Arial" w:cs="Arial"/>
+                <w:lang w:val="es-AR"/>
+              </w:rPr>
+              <w:t>1</w:t>
+            </w:r>
           </w:p>
         </w:tc>
         <w:tc>
@@ -25768,30 +25752,13 @@
                 <w:lang w:val="es-AR"/>
               </w:rPr>
             </w:pPr>
-          </w:p>
-          <w:p>
-            <w:pPr>
-              <w:jc w:val="center"/>
-              <w:rPr>
-                <w:rFonts w:ascii="Arial" w:eastAsia="Calibri" w:hAnsi="Arial" w:cs="Arial"/>
-                <w:lang w:val="es-AR"/>
-              </w:rPr>
-            </w:pPr>
-            <w:r>
-              <w:rPr>
-                <w:rFonts w:ascii="Arial" w:eastAsia="Calibri" w:hAnsi="Arial" w:cs="Arial"/>
-                <w:lang w:val="es-AR"/>
-              </w:rPr>
-              <w:t>Digital: 3</w:t>
-            </w:r>
-          </w:p>
-          <w:p>
-            <w:pPr>
-              <w:jc w:val="center"/>
-              <w:rPr>
-                <w:rFonts w:ascii="Arial" w:eastAsia="Calibri" w:hAnsi="Arial" w:cs="Arial"/>
-              </w:rPr>
-            </w:pPr>
+            <w:r>
+              <w:rPr>
+                <w:rFonts w:ascii="Arial" w:eastAsia="Calibri" w:hAnsi="Arial" w:cs="Arial"/>
+                <w:lang w:val="es-AR"/>
+              </w:rPr>
+              <w:t>Digital</w:t>
+            </w:r>
           </w:p>
         </w:tc>
         <w:tc>
@@ -25804,40 +25771,7 @@
               <w:right w:val="single" w:sz="8" w:space="0" w:color="4BACC6"/>
             </w:tcBorders>
             <w:shd w:val="clear" w:color="auto" w:fill="auto"/>
-            <w:hideMark/>
-          </w:tcPr>
-          <w:p>
-            <w:pPr>
-              <w:jc w:val="center"/>
-              <w:rPr>
-                <w:rFonts w:ascii="Arial" w:eastAsia="Calibri" w:hAnsi="Arial" w:cs="Arial"/>
-                <w:lang w:val="es-AR"/>
-              </w:rPr>
-            </w:pPr>
-            <w:r>
-              <w:rPr>
-                <w:rFonts w:ascii="Arial" w:eastAsia="Calibri" w:hAnsi="Arial" w:cs="Arial"/>
-                <w:lang w:val="es-AR"/>
-              </w:rPr>
-              <w:t>D</w:t>
-            </w:r>
-          </w:p>
-          <w:p>
-            <w:pPr>
-              <w:jc w:val="center"/>
-              <w:rPr>
-                <w:rFonts w:ascii="Arial" w:eastAsia="Calibri" w:hAnsi="Arial" w:cs="Arial"/>
-                <w:lang w:val="es-AR"/>
-              </w:rPr>
-            </w:pPr>
-            <w:r>
-              <w:rPr>
-                <w:rFonts w:ascii="Arial" w:eastAsia="Calibri" w:hAnsi="Arial" w:cs="Arial"/>
-                <w:lang w:val="es-AR"/>
-              </w:rPr>
-              <w:t>D</w:t>
-            </w:r>
-          </w:p>
+          </w:tcPr>
           <w:p>
             <w:pPr>
               <w:jc w:val="center"/>
@@ -25865,40 +25799,7 @@
               <w:right w:val="single" w:sz="8" w:space="0" w:color="4BACC6"/>
             </w:tcBorders>
             <w:shd w:val="clear" w:color="auto" w:fill="auto"/>
-            <w:hideMark/>
-          </w:tcPr>
-          <w:p>
-            <w:pPr>
-              <w:jc w:val="center"/>
-              <w:rPr>
-                <w:rFonts w:ascii="Arial" w:eastAsia="Calibri" w:hAnsi="Arial" w:cs="Arial"/>
-                <w:lang w:val="es-AR"/>
-              </w:rPr>
-            </w:pPr>
-            <w:r>
-              <w:rPr>
-                <w:rFonts w:ascii="Arial" w:eastAsia="Calibri" w:hAnsi="Arial" w:cs="Arial"/>
-                <w:lang w:val="es-AR"/>
-              </w:rPr>
-              <w:t>OUT</w:t>
-            </w:r>
-          </w:p>
-          <w:p>
-            <w:pPr>
-              <w:jc w:val="center"/>
-              <w:rPr>
-                <w:rFonts w:ascii="Arial" w:eastAsia="Calibri" w:hAnsi="Arial" w:cs="Arial"/>
-                <w:lang w:val="es-AR"/>
-              </w:rPr>
-            </w:pPr>
-            <w:r>
-              <w:rPr>
-                <w:rFonts w:ascii="Arial" w:eastAsia="Calibri" w:hAnsi="Arial" w:cs="Arial"/>
-                <w:lang w:val="es-AR"/>
-              </w:rPr>
-              <w:t>OUT</w:t>
-            </w:r>
-          </w:p>
+          </w:tcPr>
           <w:p>
             <w:pPr>
               <w:jc w:val="center"/>
@@ -25918,6 +25819,9 @@
         </w:tc>
       </w:tr>
       <w:tr>
+        <w:trPr>
+          <w:trHeight w:val="216"/>
+        </w:trPr>
         <w:tc>
           <w:tcPr>
             <w:tcW w:w="7372" w:type="dxa"/>
@@ -25942,28 +25846,18 @@
             <w:pPr>
               <w:rPr>
                 <w:rFonts w:ascii="Arial" w:eastAsia="Calibri" w:hAnsi="Arial" w:cs="Arial"/>
+                <w:bCs/>
+                <w:lang w:val="es-AR"/>
+              </w:rPr>
+            </w:pPr>
+            <w:r>
+              <w:rPr>
+                <w:rFonts w:ascii="Arial" w:eastAsia="Calibri" w:hAnsi="Arial" w:cs="Arial"/>
                 <w:b/>
                 <w:bCs/>
                 <w:lang w:val="es-AR"/>
               </w:rPr>
-            </w:pPr>
-          </w:p>
-          <w:p>
-            <w:pPr>
-              <w:rPr>
-                <w:rFonts w:ascii="Arial" w:eastAsia="Calibri" w:hAnsi="Arial" w:cs="Arial"/>
-                <w:bCs/>
-                <w:lang w:val="es-AR"/>
-              </w:rPr>
-            </w:pPr>
-            <w:r>
-              <w:rPr>
-                <w:rFonts w:ascii="Arial" w:eastAsia="Calibri" w:hAnsi="Arial" w:cs="Arial"/>
-                <w:b/>
-                <w:bCs/>
-                <w:lang w:val="es-AR"/>
-              </w:rPr>
-              <w:t>Decodificador tonos DTMF</w:t>
+              <w:t>Control de relés, alimentación de subsistemas</w:t>
             </w:r>
           </w:p>
         </w:tc>
@@ -25995,31 +25889,13 @@
                 <w:lang w:val="es-AR"/>
               </w:rPr>
             </w:pPr>
-          </w:p>
-          <w:p>
-            <w:pPr>
-              <w:jc w:val="center"/>
-              <w:rPr>
-                <w:rFonts w:ascii="Arial" w:eastAsia="Calibri" w:hAnsi="Arial" w:cs="Arial"/>
-                <w:lang w:val="es-AR"/>
-              </w:rPr>
-            </w:pPr>
-            <w:r>
-              <w:rPr>
-                <w:rFonts w:ascii="Arial" w:eastAsia="Calibri" w:hAnsi="Arial" w:cs="Arial"/>
-                <w:lang w:val="es-AR"/>
-              </w:rPr>
-              <w:t>5</w:t>
-            </w:r>
-          </w:p>
-          <w:p>
-            <w:pPr>
-              <w:jc w:val="center"/>
-              <w:rPr>
-                <w:rFonts w:ascii="Arial" w:eastAsia="Calibri" w:hAnsi="Arial" w:cs="Arial"/>
-                <w:lang w:val="es-AR"/>
-              </w:rPr>
-            </w:pPr>
+            <w:r>
+              <w:rPr>
+                <w:rFonts w:ascii="Arial" w:eastAsia="Calibri" w:hAnsi="Arial" w:cs="Arial"/>
+                <w:lang w:val="es-AR"/>
+              </w:rPr>
+              <w:t>3</w:t>
+            </w:r>
           </w:p>
           <w:p>
             <w:pPr>
@@ -26058,31 +25934,13 @@
                 <w:lang w:val="es-AR"/>
               </w:rPr>
             </w:pPr>
-          </w:p>
-          <w:p>
-            <w:pPr>
-              <w:jc w:val="center"/>
-              <w:rPr>
-                <w:rFonts w:ascii="Arial" w:eastAsia="Calibri" w:hAnsi="Arial" w:cs="Arial"/>
-                <w:lang w:val="es-AR"/>
-              </w:rPr>
-            </w:pPr>
-            <w:r>
-              <w:rPr>
-                <w:rFonts w:ascii="Arial" w:eastAsia="Calibri" w:hAnsi="Arial" w:cs="Arial"/>
-                <w:lang w:val="es-AR"/>
-              </w:rPr>
-              <w:t>Digital: 5</w:t>
-            </w:r>
-          </w:p>
-          <w:p>
-            <w:pPr>
-              <w:jc w:val="center"/>
-              <w:rPr>
-                <w:rFonts w:ascii="Arial" w:eastAsia="Calibri" w:hAnsi="Arial" w:cs="Arial"/>
-                <w:lang w:val="es-AR"/>
-              </w:rPr>
-            </w:pPr>
+            <w:r>
+              <w:rPr>
+                <w:rFonts w:ascii="Arial" w:eastAsia="Calibri" w:hAnsi="Arial" w:cs="Arial"/>
+                <w:lang w:val="es-AR"/>
+              </w:rPr>
+              <w:t>Digital: 3</w:t>
+            </w:r>
           </w:p>
           <w:p>
             <w:pPr>
@@ -26153,38 +26011,6 @@
               <w:t>D</w:t>
             </w:r>
           </w:p>
-          <w:p>
-            <w:pPr>
-              <w:jc w:val="center"/>
-              <w:rPr>
-                <w:rFonts w:ascii="Arial" w:eastAsia="Calibri" w:hAnsi="Arial" w:cs="Arial"/>
-                <w:lang w:val="es-AR"/>
-              </w:rPr>
-            </w:pPr>
-            <w:r>
-              <w:rPr>
-                <w:rFonts w:ascii="Arial" w:eastAsia="Calibri" w:hAnsi="Arial" w:cs="Arial"/>
-                <w:lang w:val="es-AR"/>
-              </w:rPr>
-              <w:t>D</w:t>
-            </w:r>
-          </w:p>
-          <w:p>
-            <w:pPr>
-              <w:jc w:val="center"/>
-              <w:rPr>
-                <w:rFonts w:ascii="Arial" w:eastAsia="Calibri" w:hAnsi="Arial" w:cs="Arial"/>
-                <w:lang w:val="es-AR"/>
-              </w:rPr>
-            </w:pPr>
-            <w:r>
-              <w:rPr>
-                <w:rFonts w:ascii="Arial" w:eastAsia="Calibri" w:hAnsi="Arial" w:cs="Arial"/>
-                <w:lang w:val="es-AR"/>
-              </w:rPr>
-              <w:t>D</w:t>
-            </w:r>
-          </w:p>
         </w:tc>
         <w:tc>
           <w:tcPr>
@@ -26203,79 +26029,47 @@
               <w:jc w:val="center"/>
               <w:rPr>
                 <w:rFonts w:ascii="Arial" w:eastAsia="Calibri" w:hAnsi="Arial" w:cs="Arial"/>
-                <w:lang w:val="en-US"/>
-              </w:rPr>
-            </w:pPr>
-            <w:r>
-              <w:rPr>
-                <w:rFonts w:ascii="Arial" w:eastAsia="Calibri" w:hAnsi="Arial" w:cs="Arial"/>
-                <w:lang w:val="en-US"/>
-              </w:rPr>
-              <w:t>INPUT</w:t>
-            </w:r>
-          </w:p>
-          <w:p>
-            <w:pPr>
-              <w:jc w:val="center"/>
-              <w:rPr>
-                <w:rFonts w:ascii="Arial" w:eastAsia="Calibri" w:hAnsi="Arial" w:cs="Arial"/>
-                <w:lang w:val="en-US"/>
-              </w:rPr>
-            </w:pPr>
-            <w:r>
-              <w:rPr>
-                <w:rFonts w:ascii="Arial" w:eastAsia="Calibri" w:hAnsi="Arial" w:cs="Arial"/>
-                <w:lang w:val="en-US"/>
-              </w:rPr>
-              <w:t>INPUT</w:t>
-            </w:r>
-          </w:p>
-          <w:p>
-            <w:pPr>
-              <w:jc w:val="center"/>
-              <w:rPr>
-                <w:rFonts w:ascii="Arial" w:eastAsia="Calibri" w:hAnsi="Arial" w:cs="Arial"/>
-                <w:lang w:val="en-US"/>
-              </w:rPr>
-            </w:pPr>
-            <w:r>
-              <w:rPr>
-                <w:rFonts w:ascii="Arial" w:eastAsia="Calibri" w:hAnsi="Arial" w:cs="Arial"/>
-                <w:lang w:val="en-US"/>
-              </w:rPr>
-              <w:t>INPUT</w:t>
-            </w:r>
-          </w:p>
-          <w:p>
-            <w:pPr>
-              <w:jc w:val="center"/>
-              <w:rPr>
-                <w:rFonts w:ascii="Arial" w:eastAsia="Calibri" w:hAnsi="Arial" w:cs="Arial"/>
-                <w:lang w:val="en-US"/>
-              </w:rPr>
-            </w:pPr>
-            <w:r>
-              <w:rPr>
-                <w:rFonts w:ascii="Arial" w:eastAsia="Calibri" w:hAnsi="Arial" w:cs="Arial"/>
-                <w:lang w:val="en-US"/>
-              </w:rPr>
-              <w:t>INPUT</w:t>
-            </w:r>
-          </w:p>
-          <w:p>
-            <w:pPr>
-              <w:jc w:val="center"/>
-              <w:rPr>
-                <w:rFonts w:ascii="Arial" w:eastAsia="Calibri" w:hAnsi="Arial" w:cs="Arial"/>
-                <w:lang w:val="en-US"/>
-              </w:rPr>
-            </w:pPr>
-            <w:r>
-              <w:rPr>
-                <w:rFonts w:ascii="Arial" w:eastAsia="Calibri" w:hAnsi="Arial" w:cs="Arial"/>
-                <w:lang w:val="en-US"/>
-              </w:rPr>
-              <w:t>INPUT</w:t>
+                <w:lang w:val="es-AR"/>
+              </w:rPr>
+            </w:pPr>
+            <w:r>
+              <w:rPr>
+                <w:rFonts w:ascii="Arial" w:eastAsia="Calibri" w:hAnsi="Arial" w:cs="Arial"/>
+                <w:lang w:val="es-AR"/>
+              </w:rPr>
+              <w:t>OUT</w:t>
+            </w:r>
+          </w:p>
+          <w:p>
+            <w:pPr>
+              <w:jc w:val="center"/>
+              <w:rPr>
+                <w:rFonts w:ascii="Arial" w:eastAsia="Calibri" w:hAnsi="Arial" w:cs="Arial"/>
+                <w:lang w:val="es-AR"/>
+              </w:rPr>
+            </w:pPr>
+            <w:r>
+              <w:rPr>
+                <w:rFonts w:ascii="Arial" w:eastAsia="Calibri" w:hAnsi="Arial" w:cs="Arial"/>
+                <w:lang w:val="es-AR"/>
+              </w:rPr>
+              <w:t>OUT</w:t>
+            </w:r>
+          </w:p>
+          <w:p>
+            <w:pPr>
+              <w:jc w:val="center"/>
+              <w:rPr>
+                <w:rFonts w:ascii="Arial" w:eastAsia="Calibri" w:hAnsi="Arial" w:cs="Arial"/>
+                <w:lang w:val="es-AR"/>
+              </w:rPr>
+            </w:pPr>
+            <w:r>
+              <w:rPr>
+                <w:rFonts w:ascii="Arial" w:eastAsia="Calibri" w:hAnsi="Arial" w:cs="Arial"/>
+                <w:lang w:val="es-AR"/>
+              </w:rPr>
+              <w:t>OUT</w:t>
             </w:r>
           </w:p>
         </w:tc>
@@ -26291,24 +26085,42 @@
               <w:right w:val="single" w:sz="8" w:space="0" w:color="4BACC6"/>
             </w:tcBorders>
             <w:shd w:val="clear" w:color="auto" w:fill="auto"/>
-            <w:hideMark/>
-          </w:tcPr>
-          <w:p>
-            <w:pPr>
-              <w:rPr>
-                <w:rFonts w:ascii="Arial" w:eastAsia="Calibri" w:hAnsi="Arial" w:cs="Arial"/>
-                <w:bCs/>
-                <w:lang w:val="es-AR"/>
-              </w:rPr>
-            </w:pPr>
-            <w:r>
+          </w:tcPr>
+          <w:p>
+            <w:pPr>
+              <w:rPr>
+                <w:rFonts w:ascii="Arial" w:eastAsia="Calibri" w:hAnsi="Arial" w:cs="Arial"/>
+                <w:bCs/>
+                <w:lang w:val="es-AR"/>
+              </w:rPr>
+            </w:pPr>
+          </w:p>
+          <w:p>
+            <w:pPr>
               <w:rPr>
                 <w:rFonts w:ascii="Arial" w:eastAsia="Calibri" w:hAnsi="Arial" w:cs="Arial"/>
                 <w:b/>
                 <w:bCs/>
                 <w:lang w:val="es-AR"/>
               </w:rPr>
-              <w:t>Sensor de carga delantero</w:t>
+            </w:pPr>
+          </w:p>
+          <w:p>
+            <w:pPr>
+              <w:rPr>
+                <w:rFonts w:ascii="Arial" w:eastAsia="Calibri" w:hAnsi="Arial" w:cs="Arial"/>
+                <w:bCs/>
+                <w:lang w:val="es-AR"/>
+              </w:rPr>
+            </w:pPr>
+            <w:r>
+              <w:rPr>
+                <w:rFonts w:ascii="Arial" w:eastAsia="Calibri" w:hAnsi="Arial" w:cs="Arial"/>
+                <w:b/>
+                <w:bCs/>
+                <w:lang w:val="es-AR"/>
+              </w:rPr>
+              <w:t>Decodificador tonos DTMF</w:t>
             </w:r>
           </w:p>
         </w:tc>
@@ -26322,22 +26134,57 @@
               <w:right w:val="single" w:sz="8" w:space="0" w:color="4BACC6"/>
             </w:tcBorders>
             <w:shd w:val="clear" w:color="auto" w:fill="auto"/>
-            <w:hideMark/>
-          </w:tcPr>
-          <w:p>
-            <w:pPr>
-              <w:jc w:val="center"/>
-              <w:rPr>
-                <w:rFonts w:ascii="Arial" w:eastAsia="Calibri" w:hAnsi="Arial" w:cs="Arial"/>
-              </w:rPr>
-            </w:pPr>
-            <w:r>
-              <w:rPr>
-                <w:rFonts w:ascii="Arial" w:eastAsia="Calibri" w:hAnsi="Arial" w:cs="Arial"/>
-                <w:lang w:val="es-AR"/>
-              </w:rPr>
-              <w:t>1</w:t>
-            </w:r>
+          </w:tcPr>
+          <w:p>
+            <w:pPr>
+              <w:jc w:val="center"/>
+              <w:rPr>
+                <w:rFonts w:ascii="Arial" w:eastAsia="Calibri" w:hAnsi="Arial" w:cs="Arial"/>
+                <w:lang w:val="es-AR"/>
+              </w:rPr>
+            </w:pPr>
+          </w:p>
+          <w:p>
+            <w:pPr>
+              <w:jc w:val="center"/>
+              <w:rPr>
+                <w:rFonts w:ascii="Arial" w:eastAsia="Calibri" w:hAnsi="Arial" w:cs="Arial"/>
+                <w:lang w:val="es-AR"/>
+              </w:rPr>
+            </w:pPr>
+          </w:p>
+          <w:p>
+            <w:pPr>
+              <w:jc w:val="center"/>
+              <w:rPr>
+                <w:rFonts w:ascii="Arial" w:eastAsia="Calibri" w:hAnsi="Arial" w:cs="Arial"/>
+                <w:lang w:val="es-AR"/>
+              </w:rPr>
+            </w:pPr>
+            <w:r>
+              <w:rPr>
+                <w:rFonts w:ascii="Arial" w:eastAsia="Calibri" w:hAnsi="Arial" w:cs="Arial"/>
+                <w:lang w:val="es-AR"/>
+              </w:rPr>
+              <w:t>5</w:t>
+            </w:r>
+          </w:p>
+          <w:p>
+            <w:pPr>
+              <w:jc w:val="center"/>
+              <w:rPr>
+                <w:rFonts w:ascii="Arial" w:eastAsia="Calibri" w:hAnsi="Arial" w:cs="Arial"/>
+                <w:lang w:val="es-AR"/>
+              </w:rPr>
+            </w:pPr>
+          </w:p>
+          <w:p>
+            <w:pPr>
+              <w:jc w:val="center"/>
+              <w:rPr>
+                <w:rFonts w:ascii="Arial" w:eastAsia="Calibri" w:hAnsi="Arial" w:cs="Arial"/>
+              </w:rPr>
+            </w:pPr>
           </w:p>
         </w:tc>
         <w:tc>
@@ -26350,22 +26197,57 @@
               <w:right w:val="single" w:sz="8" w:space="0" w:color="4BACC6"/>
             </w:tcBorders>
             <w:shd w:val="clear" w:color="auto" w:fill="auto"/>
-            <w:hideMark/>
-          </w:tcPr>
-          <w:p>
-            <w:pPr>
-              <w:jc w:val="center"/>
-              <w:rPr>
-                <w:rFonts w:ascii="Arial" w:eastAsia="Calibri" w:hAnsi="Arial" w:cs="Arial"/>
-              </w:rPr>
-            </w:pPr>
-            <w:r>
-              <w:rPr>
-                <w:rFonts w:ascii="Arial" w:eastAsia="Calibri" w:hAnsi="Arial" w:cs="Arial"/>
-                <w:lang w:val="es-AR"/>
-              </w:rPr>
-              <w:t>Analógico</w:t>
-            </w:r>
+          </w:tcPr>
+          <w:p>
+            <w:pPr>
+              <w:jc w:val="center"/>
+              <w:rPr>
+                <w:rFonts w:ascii="Arial" w:eastAsia="Calibri" w:hAnsi="Arial" w:cs="Arial"/>
+                <w:lang w:val="es-AR"/>
+              </w:rPr>
+            </w:pPr>
+          </w:p>
+          <w:p>
+            <w:pPr>
+              <w:jc w:val="center"/>
+              <w:rPr>
+                <w:rFonts w:ascii="Arial" w:eastAsia="Calibri" w:hAnsi="Arial" w:cs="Arial"/>
+                <w:lang w:val="es-AR"/>
+              </w:rPr>
+            </w:pPr>
+          </w:p>
+          <w:p>
+            <w:pPr>
+              <w:jc w:val="center"/>
+              <w:rPr>
+                <w:rFonts w:ascii="Arial" w:eastAsia="Calibri" w:hAnsi="Arial" w:cs="Arial"/>
+                <w:lang w:val="es-AR"/>
+              </w:rPr>
+            </w:pPr>
+            <w:r>
+              <w:rPr>
+                <w:rFonts w:ascii="Arial" w:eastAsia="Calibri" w:hAnsi="Arial" w:cs="Arial"/>
+                <w:lang w:val="es-AR"/>
+              </w:rPr>
+              <w:t>Digital: 5</w:t>
+            </w:r>
+          </w:p>
+          <w:p>
+            <w:pPr>
+              <w:jc w:val="center"/>
+              <w:rPr>
+                <w:rFonts w:ascii="Arial" w:eastAsia="Calibri" w:hAnsi="Arial" w:cs="Arial"/>
+                <w:lang w:val="es-AR"/>
+              </w:rPr>
+            </w:pPr>
+          </w:p>
+          <w:p>
+            <w:pPr>
+              <w:jc w:val="center"/>
+              <w:rPr>
+                <w:rFonts w:ascii="Arial" w:eastAsia="Calibri" w:hAnsi="Arial" w:cs="Arial"/>
+              </w:rPr>
+            </w:pPr>
           </w:p>
         </w:tc>
         <w:tc>
@@ -26393,7 +26275,71 @@
                 <w:rFonts w:ascii="Arial" w:eastAsia="Calibri" w:hAnsi="Arial" w:cs="Arial"/>
                 <w:lang w:val="es-AR"/>
               </w:rPr>
-              <w:t>A</w:t>
+              <w:t>D</w:t>
+            </w:r>
+          </w:p>
+          <w:p>
+            <w:pPr>
+              <w:jc w:val="center"/>
+              <w:rPr>
+                <w:rFonts w:ascii="Arial" w:eastAsia="Calibri" w:hAnsi="Arial" w:cs="Arial"/>
+                <w:lang w:val="es-AR"/>
+              </w:rPr>
+            </w:pPr>
+            <w:r>
+              <w:rPr>
+                <w:rFonts w:ascii="Arial" w:eastAsia="Calibri" w:hAnsi="Arial" w:cs="Arial"/>
+                <w:lang w:val="es-AR"/>
+              </w:rPr>
+              <w:t>D</w:t>
+            </w:r>
+          </w:p>
+          <w:p>
+            <w:pPr>
+              <w:jc w:val="center"/>
+              <w:rPr>
+                <w:rFonts w:ascii="Arial" w:eastAsia="Calibri" w:hAnsi="Arial" w:cs="Arial"/>
+                <w:lang w:val="es-AR"/>
+              </w:rPr>
+            </w:pPr>
+            <w:r>
+              <w:rPr>
+                <w:rFonts w:ascii="Arial" w:eastAsia="Calibri" w:hAnsi="Arial" w:cs="Arial"/>
+                <w:lang w:val="es-AR"/>
+              </w:rPr>
+              <w:t>D</w:t>
+            </w:r>
+          </w:p>
+          <w:p>
+            <w:pPr>
+              <w:jc w:val="center"/>
+              <w:rPr>
+                <w:rFonts w:ascii="Arial" w:eastAsia="Calibri" w:hAnsi="Arial" w:cs="Arial"/>
+                <w:lang w:val="es-AR"/>
+              </w:rPr>
+            </w:pPr>
+            <w:r>
+              <w:rPr>
+                <w:rFonts w:ascii="Arial" w:eastAsia="Calibri" w:hAnsi="Arial" w:cs="Arial"/>
+                <w:lang w:val="es-AR"/>
+              </w:rPr>
+              <w:t>D</w:t>
+            </w:r>
+          </w:p>
+          <w:p>
+            <w:pPr>
+              <w:jc w:val="center"/>
+              <w:rPr>
+                <w:rFonts w:ascii="Arial" w:eastAsia="Calibri" w:hAnsi="Arial" w:cs="Arial"/>
+                <w:lang w:val="es-AR"/>
+              </w:rPr>
+            </w:pPr>
+            <w:r>
+              <w:rPr>
+                <w:rFonts w:ascii="Arial" w:eastAsia="Calibri" w:hAnsi="Arial" w:cs="Arial"/>
+                <w:lang w:val="es-AR"/>
+              </w:rPr>
+              <w:t>D</w:t>
             </w:r>
           </w:p>
         </w:tc>
@@ -26414,13 +26360,77 @@
               <w:jc w:val="center"/>
               <w:rPr>
                 <w:rFonts w:ascii="Arial" w:eastAsia="Calibri" w:hAnsi="Arial" w:cs="Arial"/>
-                <w:lang w:val="es-AR"/>
-              </w:rPr>
-            </w:pPr>
-            <w:r>
-              <w:rPr>
-                <w:rFonts w:ascii="Arial" w:eastAsia="Calibri" w:hAnsi="Arial" w:cs="Arial"/>
-                <w:lang w:val="es-AR"/>
+                <w:lang w:val="en-US"/>
+              </w:rPr>
+            </w:pPr>
+            <w:r>
+              <w:rPr>
+                <w:rFonts w:ascii="Arial" w:eastAsia="Calibri" w:hAnsi="Arial" w:cs="Arial"/>
+                <w:lang w:val="en-US"/>
+              </w:rPr>
+              <w:t>INPUT</w:t>
+            </w:r>
+          </w:p>
+          <w:p>
+            <w:pPr>
+              <w:jc w:val="center"/>
+              <w:rPr>
+                <w:rFonts w:ascii="Arial" w:eastAsia="Calibri" w:hAnsi="Arial" w:cs="Arial"/>
+                <w:lang w:val="en-US"/>
+              </w:rPr>
+            </w:pPr>
+            <w:r>
+              <w:rPr>
+                <w:rFonts w:ascii="Arial" w:eastAsia="Calibri" w:hAnsi="Arial" w:cs="Arial"/>
+                <w:lang w:val="en-US"/>
+              </w:rPr>
+              <w:t>INPUT</w:t>
+            </w:r>
+          </w:p>
+          <w:p>
+            <w:pPr>
+              <w:jc w:val="center"/>
+              <w:rPr>
+                <w:rFonts w:ascii="Arial" w:eastAsia="Calibri" w:hAnsi="Arial" w:cs="Arial"/>
+                <w:lang w:val="en-US"/>
+              </w:rPr>
+            </w:pPr>
+            <w:r>
+              <w:rPr>
+                <w:rFonts w:ascii="Arial" w:eastAsia="Calibri" w:hAnsi="Arial" w:cs="Arial"/>
+                <w:lang w:val="en-US"/>
+              </w:rPr>
+              <w:t>INPUT</w:t>
+            </w:r>
+          </w:p>
+          <w:p>
+            <w:pPr>
+              <w:jc w:val="center"/>
+              <w:rPr>
+                <w:rFonts w:ascii="Arial" w:eastAsia="Calibri" w:hAnsi="Arial" w:cs="Arial"/>
+                <w:lang w:val="en-US"/>
+              </w:rPr>
+            </w:pPr>
+            <w:r>
+              <w:rPr>
+                <w:rFonts w:ascii="Arial" w:eastAsia="Calibri" w:hAnsi="Arial" w:cs="Arial"/>
+                <w:lang w:val="en-US"/>
+              </w:rPr>
+              <w:t>INPUT</w:t>
+            </w:r>
+          </w:p>
+          <w:p>
+            <w:pPr>
+              <w:jc w:val="center"/>
+              <w:rPr>
+                <w:rFonts w:ascii="Arial" w:eastAsia="Calibri" w:hAnsi="Arial" w:cs="Arial"/>
+                <w:lang w:val="en-US"/>
+              </w:rPr>
+            </w:pPr>
+            <w:r>
+              <w:rPr>
+                <w:rFonts w:ascii="Arial" w:eastAsia="Calibri" w:hAnsi="Arial" w:cs="Arial"/>
+                <w:lang w:val="en-US"/>
               </w:rPr>
               <w:t>INPUT</w:t>
             </w:r>
@@ -26455,7 +26465,7 @@
                 <w:bCs/>
                 <w:lang w:val="es-AR"/>
               </w:rPr>
-              <w:t>Detector infrarrojos 1</w:t>
+              <w:t>Sensor de carga delantero</w:t>
             </w:r>
           </w:p>
         </w:tc>
@@ -26511,7 +26521,7 @@
                 <w:rFonts w:ascii="Arial" w:eastAsia="Calibri" w:hAnsi="Arial" w:cs="Arial"/>
                 <w:lang w:val="es-AR"/>
               </w:rPr>
-              <w:t>Digital</w:t>
+              <w:t>Analógico</w:t>
             </w:r>
           </w:p>
         </w:tc>
@@ -26540,7 +26550,7 @@
                 <w:rFonts w:ascii="Arial" w:eastAsia="Calibri" w:hAnsi="Arial" w:cs="Arial"/>
                 <w:lang w:val="es-AR"/>
               </w:rPr>
-              <w:t>D</w:t>
+              <w:t>A</w:t>
             </w:r>
           </w:p>
         </w:tc>
@@ -26602,7 +26612,7 @@
                 <w:bCs/>
                 <w:lang w:val="es-AR"/>
               </w:rPr>
-              <w:t>Detector infrarrojos 2</w:t>
+              <w:t>Detector infrarrojos 1</w:t>
             </w:r>
           </w:p>
         </w:tc>
@@ -26749,7 +26759,7 @@
                 <w:bCs/>
                 <w:lang w:val="es-AR"/>
               </w:rPr>
-              <w:t>RTC ( Reloj de Tiempo Real)</w:t>
+              <w:t>Detector infrarrojos 2</w:t>
             </w:r>
           </w:p>
         </w:tc>
@@ -26777,7 +26787,7 @@
                 <w:rFonts w:ascii="Arial" w:eastAsia="Calibri" w:hAnsi="Arial" w:cs="Arial"/>
                 <w:lang w:val="es-AR"/>
               </w:rPr>
-              <w:t>I2C</w:t>
+              <w:t>1</w:t>
             </w:r>
           </w:p>
         </w:tc>
@@ -26803,8 +26813,9 @@
             <w:r>
               <w:rPr>
                 <w:rFonts w:ascii="Arial" w:eastAsia="Calibri" w:hAnsi="Arial" w:cs="Arial"/>
-              </w:rPr>
-              <w:t>-</w:t>
+                <w:lang w:val="es-AR"/>
+              </w:rPr>
+              <w:t>Digital</w:t>
             </w:r>
           </w:p>
         </w:tc>
@@ -26825,13 +26836,15 @@
               <w:jc w:val="center"/>
               <w:rPr>
                 <w:rFonts w:ascii="Arial" w:eastAsia="Calibri" w:hAnsi="Arial" w:cs="Arial"/>
-              </w:rPr>
-            </w:pPr>
-            <w:r>
-              <w:rPr>
-                <w:rFonts w:ascii="Arial" w:eastAsia="Calibri" w:hAnsi="Arial" w:cs="Arial"/>
-              </w:rPr>
-              <w:t>-</w:t>
+                <w:lang w:val="es-AR"/>
+              </w:rPr>
+            </w:pPr>
+            <w:r>
+              <w:rPr>
+                <w:rFonts w:ascii="Arial" w:eastAsia="Calibri" w:hAnsi="Arial" w:cs="Arial"/>
+                <w:lang w:val="es-AR"/>
+              </w:rPr>
+              <w:t>D</w:t>
             </w:r>
           </w:p>
         </w:tc>
@@ -26845,14 +26858,23 @@
               <w:right w:val="single" w:sz="8" w:space="0" w:color="4BACC6"/>
             </w:tcBorders>
             <w:shd w:val="clear" w:color="auto" w:fill="auto"/>
-          </w:tcPr>
-          <w:p>
-            <w:pPr>
-              <w:jc w:val="center"/>
-              <w:rPr>
-                <w:rFonts w:ascii="Arial" w:eastAsia="Calibri" w:hAnsi="Arial" w:cs="Arial"/>
-              </w:rPr>
-            </w:pPr>
+            <w:hideMark/>
+          </w:tcPr>
+          <w:p>
+            <w:pPr>
+              <w:jc w:val="center"/>
+              <w:rPr>
+                <w:rFonts w:ascii="Arial" w:eastAsia="Calibri" w:hAnsi="Arial" w:cs="Arial"/>
+                <w:lang w:val="es-AR"/>
+              </w:rPr>
+            </w:pPr>
+            <w:r>
+              <w:rPr>
+                <w:rFonts w:ascii="Arial" w:eastAsia="Calibri" w:hAnsi="Arial" w:cs="Arial"/>
+                <w:lang w:val="es-AR"/>
+              </w:rPr>
+              <w:t>INPUT</w:t>
+            </w:r>
           </w:p>
         </w:tc>
       </w:tr>
@@ -26884,7 +26906,7 @@
                 <w:bCs/>
                 <w:lang w:val="es-AR"/>
               </w:rPr>
-              <w:t>Indicador de conector DEBUG conectado</w:t>
+              <w:t>RTC ( Reloj de Tiempo Real)</w:t>
             </w:r>
           </w:p>
         </w:tc>
@@ -26912,7 +26934,7 @@
                 <w:rFonts w:ascii="Arial" w:eastAsia="Calibri" w:hAnsi="Arial" w:cs="Arial"/>
                 <w:lang w:val="es-AR"/>
               </w:rPr>
-              <w:t>1</w:t>
+              <w:t>I2C</w:t>
             </w:r>
           </w:p>
         </w:tc>
@@ -26938,9 +26960,8 @@
             <w:r>
               <w:rPr>
                 <w:rFonts w:ascii="Arial" w:eastAsia="Calibri" w:hAnsi="Arial" w:cs="Arial"/>
-                <w:lang w:val="es-AR"/>
-              </w:rPr>
-              <w:t>Digital</w:t>
+              </w:rPr>
+              <w:t>-</w:t>
             </w:r>
           </w:p>
         </w:tc>
@@ -26961,15 +26982,13 @@
               <w:jc w:val="center"/>
               <w:rPr>
                 <w:rFonts w:ascii="Arial" w:eastAsia="Calibri" w:hAnsi="Arial" w:cs="Arial"/>
-                <w:lang w:val="es-AR"/>
-              </w:rPr>
-            </w:pPr>
-            <w:r>
-              <w:rPr>
-                <w:rFonts w:ascii="Arial" w:eastAsia="Calibri" w:hAnsi="Arial" w:cs="Arial"/>
-                <w:lang w:val="es-AR"/>
-              </w:rPr>
-              <w:t>D</w:t>
+              </w:rPr>
+            </w:pPr>
+            <w:r>
+              <w:rPr>
+                <w:rFonts w:ascii="Arial" w:eastAsia="Calibri" w:hAnsi="Arial" w:cs="Arial"/>
+              </w:rPr>
+              <w:t>-</w:t>
             </w:r>
           </w:p>
         </w:tc>
@@ -26983,23 +27002,14 @@
               <w:right w:val="single" w:sz="8" w:space="0" w:color="4BACC6"/>
             </w:tcBorders>
             <w:shd w:val="clear" w:color="auto" w:fill="auto"/>
-            <w:hideMark/>
-          </w:tcPr>
-          <w:p>
-            <w:pPr>
-              <w:jc w:val="center"/>
-              <w:rPr>
-                <w:rFonts w:ascii="Arial" w:eastAsia="Calibri" w:hAnsi="Arial" w:cs="Arial"/>
-                <w:lang w:val="es-AR"/>
-              </w:rPr>
-            </w:pPr>
-            <w:r>
-              <w:rPr>
-                <w:rFonts w:ascii="Arial" w:eastAsia="Calibri" w:hAnsi="Arial" w:cs="Arial"/>
-                <w:lang w:val="es-AR"/>
-              </w:rPr>
-              <w:t>INPUT</w:t>
-            </w:r>
+          </w:tcPr>
+          <w:p>
+            <w:pPr>
+              <w:jc w:val="center"/>
+              <w:rPr>
+                <w:rFonts w:ascii="Arial" w:eastAsia="Calibri" w:hAnsi="Arial" w:cs="Arial"/>
+              </w:rPr>
+            </w:pPr>
           </w:p>
         </w:tc>
       </w:tr>
@@ -27014,6 +27024,7 @@
               <w:right w:val="single" w:sz="8" w:space="0" w:color="4BACC6"/>
             </w:tcBorders>
             <w:shd w:val="clear" w:color="auto" w:fill="auto"/>
+            <w:hideMark/>
           </w:tcPr>
           <w:p>
             <w:pPr>
@@ -27030,7 +27041,7 @@
                 <w:bCs/>
                 <w:lang w:val="es-AR"/>
               </w:rPr>
-              <w:t>Sistema de control de consumo de baterías</w:t>
+              <w:t>Indicador de conector DEBUG conectado</w:t>
             </w:r>
           </w:p>
         </w:tc>
@@ -27058,7 +27069,7 @@
                 <w:rFonts w:ascii="Arial" w:eastAsia="Calibri" w:hAnsi="Arial" w:cs="Arial"/>
                 <w:lang w:val="es-AR"/>
               </w:rPr>
-              <w:t>5</w:t>
+              <w:t>1</w:t>
             </w:r>
           </w:p>
         </w:tc>
@@ -27079,44 +27090,14 @@
               <w:jc w:val="center"/>
               <w:rPr>
                 <w:rFonts w:ascii="Arial" w:eastAsia="Calibri" w:hAnsi="Arial" w:cs="Arial"/>
-                <w:lang w:val="es-AR"/>
-              </w:rPr>
-            </w:pPr>
-            <w:r>
-              <w:rPr>
-                <w:rFonts w:ascii="Arial" w:eastAsia="Calibri" w:hAnsi="Arial" w:cs="Arial"/>
-                <w:lang w:val="es-AR"/>
-              </w:rPr>
-              <w:t xml:space="preserve">Digital: </w:t>
-            </w:r>
-            <w:r>
-              <w:rPr>
-                <w:rFonts w:ascii="Arial" w:eastAsia="Calibri" w:hAnsi="Arial" w:cs="Arial"/>
-                <w:lang w:val="es-AR"/>
-              </w:rPr>
-              <w:t>4</w:t>
-            </w:r>
-          </w:p>
-          <w:p>
-            <w:pPr>
-              <w:jc w:val="center"/>
-              <w:rPr>
-                <w:rFonts w:ascii="Arial" w:eastAsia="Calibri" w:hAnsi="Arial" w:cs="Arial"/>
-              </w:rPr>
-            </w:pPr>
-            <w:r>
-              <w:rPr>
-                <w:rFonts w:ascii="Arial" w:eastAsia="Calibri" w:hAnsi="Arial" w:cs="Arial"/>
-                <w:lang w:val="es-AR"/>
-              </w:rPr>
-              <w:t>Analógico</w:t>
-            </w:r>
-            <w:r>
-              <w:rPr>
-                <w:rFonts w:ascii="Arial" w:eastAsia="Calibri" w:hAnsi="Arial" w:cs="Arial"/>
-                <w:lang w:val="es-AR"/>
-              </w:rPr>
-              <w:t>: 1</w:t>
+              </w:rPr>
+            </w:pPr>
+            <w:r>
+              <w:rPr>
+                <w:rFonts w:ascii="Arial" w:eastAsia="Calibri" w:hAnsi="Arial" w:cs="Arial"/>
+                <w:lang w:val="es-AR"/>
+              </w:rPr>
+              <w:t>Digital</w:t>
             </w:r>
           </w:p>
         </w:tc>
@@ -27148,22 +27129,6 @@
               <w:t>D</w:t>
             </w:r>
           </w:p>
-          <w:p>
-            <w:pPr>
-              <w:jc w:val="center"/>
-              <w:rPr>
-                <w:rFonts w:ascii="Arial" w:eastAsia="Calibri" w:hAnsi="Arial" w:cs="Arial"/>
-                <w:lang w:val="es-AR"/>
-              </w:rPr>
-            </w:pPr>
-            <w:r>
-              <w:rPr>
-                <w:rFonts w:ascii="Arial" w:eastAsia="Calibri" w:hAnsi="Arial" w:cs="Arial"/>
-                <w:lang w:val="es-AR"/>
-              </w:rPr>
-              <w:t>A</w:t>
-            </w:r>
-          </w:p>
         </w:tc>
         <w:tc>
           <w:tcPr>
@@ -27190,22 +27155,6 @@
                 <w:rFonts w:ascii="Arial" w:eastAsia="Calibri" w:hAnsi="Arial" w:cs="Arial"/>
                 <w:lang w:val="es-AR"/>
               </w:rPr>
-              <w:t>OUTPUT</w:t>
-            </w:r>
-          </w:p>
-          <w:p>
-            <w:pPr>
-              <w:jc w:val="center"/>
-              <w:rPr>
-                <w:rFonts w:ascii="Arial" w:eastAsia="Calibri" w:hAnsi="Arial" w:cs="Arial"/>
-                <w:lang w:val="es-AR"/>
-              </w:rPr>
-            </w:pPr>
-            <w:r>
-              <w:rPr>
-                <w:rFonts w:ascii="Arial" w:eastAsia="Calibri" w:hAnsi="Arial" w:cs="Arial"/>
-                <w:lang w:val="es-AR"/>
-              </w:rPr>
               <w:t>INPUT</w:t>
             </w:r>
           </w:p>
@@ -27231,6 +27180,15 @@
                 <w:lang w:val="es-AR"/>
               </w:rPr>
             </w:pPr>
+            <w:r>
+              <w:rPr>
+                <w:rFonts w:ascii="Arial" w:eastAsia="Calibri" w:hAnsi="Arial" w:cs="Arial"/>
+                <w:b/>
+                <w:bCs/>
+                <w:lang w:val="es-AR"/>
+              </w:rPr>
+              <w:t>Sistema de control de consumo de baterías</w:t>
+            </w:r>
           </w:p>
         </w:tc>
         <w:tc>
@@ -27257,7 +27215,7 @@
                 <w:rFonts w:ascii="Arial" w:eastAsia="Calibri" w:hAnsi="Arial" w:cs="Arial"/>
                 <w:lang w:val="es-AR"/>
               </w:rPr>
-              <w:t>1</w:t>
+              <w:t>5</w:t>
             </w:r>
           </w:p>
         </w:tc>
@@ -27278,14 +27236,45 @@
               <w:jc w:val="center"/>
               <w:rPr>
                 <w:rFonts w:ascii="Arial" w:eastAsia="Calibri" w:hAnsi="Arial" w:cs="Arial"/>
-              </w:rPr>
-            </w:pPr>
-            <w:r>
-              <w:rPr>
-                <w:rFonts w:ascii="Arial" w:eastAsia="Calibri" w:hAnsi="Arial" w:cs="Arial"/>
-                <w:lang w:val="es-AR"/>
-              </w:rPr>
+                <w:lang w:val="es-AR"/>
+              </w:rPr>
+            </w:pPr>
+            <w:r>
+              <w:rPr>
+                <w:rFonts w:ascii="Arial" w:eastAsia="Calibri" w:hAnsi="Arial" w:cs="Arial"/>
+                <w:lang w:val="es-AR"/>
+              </w:rPr>
+              <w:t xml:space="preserve">Digital: </w:t>
+            </w:r>
+            <w:r>
+              <w:rPr>
+                <w:rFonts w:ascii="Arial" w:eastAsia="Calibri" w:hAnsi="Arial" w:cs="Arial"/>
+                <w:lang w:val="es-AR"/>
+              </w:rPr>
+              <w:t>4</w:t>
+            </w:r>
+          </w:p>
+          <w:p>
+            <w:pPr>
+              <w:jc w:val="center"/>
+              <w:rPr>
+                <w:rFonts w:ascii="Arial" w:eastAsia="Calibri" w:hAnsi="Arial" w:cs="Arial"/>
+              </w:rPr>
+            </w:pPr>
+            <w:r>
+              <w:rPr>
+                <w:rFonts w:ascii="Arial" w:eastAsia="Calibri" w:hAnsi="Arial" w:cs="Arial"/>
+                <w:lang w:val="es-AR"/>
+              </w:rPr>
+              <w:lastRenderedPageBreak/>
               <w:t>Analógico</w:t>
+            </w:r>
+            <w:r>
+              <w:rPr>
+                <w:rFonts w:ascii="Arial" w:eastAsia="Calibri" w:hAnsi="Arial" w:cs="Arial"/>
+                <w:lang w:val="es-AR"/>
+              </w:rPr>
+              <w:t>: 1</w:t>
             </w:r>
           </w:p>
         </w:tc>
@@ -27314,6 +27303,24 @@
                 <w:rFonts w:ascii="Arial" w:eastAsia="Calibri" w:hAnsi="Arial" w:cs="Arial"/>
                 <w:lang w:val="es-AR"/>
               </w:rPr>
+              <w:lastRenderedPageBreak/>
+              <w:t>D</w:t>
+            </w:r>
+          </w:p>
+          <w:p>
+            <w:pPr>
+              <w:jc w:val="center"/>
+              <w:rPr>
+                <w:rFonts w:ascii="Arial" w:eastAsia="Calibri" w:hAnsi="Arial" w:cs="Arial"/>
+                <w:lang w:val="es-AR"/>
+              </w:rPr>
+            </w:pPr>
+            <w:r>
+              <w:rPr>
+                <w:rFonts w:ascii="Arial" w:eastAsia="Calibri" w:hAnsi="Arial" w:cs="Arial"/>
+                <w:lang w:val="es-AR"/>
+              </w:rPr>
+              <w:lastRenderedPageBreak/>
               <w:t>A</w:t>
             </w:r>
           </w:p>
@@ -27343,6 +27350,24 @@
                 <w:rFonts w:ascii="Arial" w:eastAsia="Calibri" w:hAnsi="Arial" w:cs="Arial"/>
                 <w:lang w:val="es-AR"/>
               </w:rPr>
+              <w:lastRenderedPageBreak/>
+              <w:t>OUTPUT</w:t>
+            </w:r>
+          </w:p>
+          <w:p>
+            <w:pPr>
+              <w:jc w:val="center"/>
+              <w:rPr>
+                <w:rFonts w:ascii="Arial" w:eastAsia="Calibri" w:hAnsi="Arial" w:cs="Arial"/>
+                <w:lang w:val="es-AR"/>
+              </w:rPr>
+            </w:pPr>
+            <w:r>
+              <w:rPr>
+                <w:rFonts w:ascii="Arial" w:eastAsia="Calibri" w:hAnsi="Arial" w:cs="Arial"/>
+                <w:lang w:val="es-AR"/>
+              </w:rPr>
+              <w:lastRenderedPageBreak/>
               <w:t>INPUT</w:t>
             </w:r>
           </w:p>
@@ -27359,10 +27384,147 @@
               <w:right w:val="single" w:sz="8" w:space="0" w:color="4BACC6"/>
             </w:tcBorders>
             <w:shd w:val="clear" w:color="auto" w:fill="auto"/>
+          </w:tcPr>
+          <w:p>
+            <w:pPr>
+              <w:rPr>
+                <w:rFonts w:ascii="Arial" w:eastAsia="Calibri" w:hAnsi="Arial" w:cs="Arial"/>
+                <w:bCs/>
+                <w:lang w:val="es-AR"/>
+              </w:rPr>
+            </w:pPr>
+          </w:p>
+        </w:tc>
+        <w:tc>
+          <w:tcPr>
+            <w:tcW w:w="1651" w:type="dxa"/>
+            <w:tcBorders>
+              <w:top w:val="single" w:sz="8" w:space="0" w:color="4BACC6"/>
+              <w:left w:val="single" w:sz="8" w:space="0" w:color="4BACC6"/>
+              <w:bottom w:val="single" w:sz="8" w:space="0" w:color="4BACC6"/>
+              <w:right w:val="single" w:sz="8" w:space="0" w:color="4BACC6"/>
+            </w:tcBorders>
+            <w:shd w:val="clear" w:color="auto" w:fill="auto"/>
             <w:hideMark/>
           </w:tcPr>
           <w:p>
             <w:pPr>
+              <w:jc w:val="center"/>
+              <w:rPr>
+                <w:rFonts w:ascii="Arial" w:eastAsia="Calibri" w:hAnsi="Arial" w:cs="Arial"/>
+              </w:rPr>
+            </w:pPr>
+            <w:r>
+              <w:rPr>
+                <w:rFonts w:ascii="Arial" w:eastAsia="Calibri" w:hAnsi="Arial" w:cs="Arial"/>
+                <w:lang w:val="es-AR"/>
+              </w:rPr>
+              <w:t>1</w:t>
+            </w:r>
+          </w:p>
+        </w:tc>
+        <w:tc>
+          <w:tcPr>
+            <w:tcW w:w="1858" w:type="dxa"/>
+            <w:tcBorders>
+              <w:top w:val="single" w:sz="8" w:space="0" w:color="4BACC6"/>
+              <w:left w:val="single" w:sz="8" w:space="0" w:color="4BACC6"/>
+              <w:bottom w:val="single" w:sz="8" w:space="0" w:color="4BACC6"/>
+              <w:right w:val="single" w:sz="8" w:space="0" w:color="4BACC6"/>
+            </w:tcBorders>
+            <w:shd w:val="clear" w:color="auto" w:fill="auto"/>
+            <w:hideMark/>
+          </w:tcPr>
+          <w:p>
+            <w:pPr>
+              <w:jc w:val="center"/>
+              <w:rPr>
+                <w:rFonts w:ascii="Arial" w:eastAsia="Calibri" w:hAnsi="Arial" w:cs="Arial"/>
+              </w:rPr>
+            </w:pPr>
+            <w:r>
+              <w:rPr>
+                <w:rFonts w:ascii="Arial" w:eastAsia="Calibri" w:hAnsi="Arial" w:cs="Arial"/>
+                <w:lang w:val="es-AR"/>
+              </w:rPr>
+              <w:t>Analógico</w:t>
+            </w:r>
+          </w:p>
+        </w:tc>
+        <w:tc>
+          <w:tcPr>
+            <w:tcW w:w="1843" w:type="dxa"/>
+            <w:tcBorders>
+              <w:top w:val="single" w:sz="8" w:space="0" w:color="4BACC6"/>
+              <w:left w:val="single" w:sz="8" w:space="0" w:color="4BACC6"/>
+              <w:bottom w:val="single" w:sz="8" w:space="0" w:color="4BACC6"/>
+              <w:right w:val="single" w:sz="8" w:space="0" w:color="4BACC6"/>
+            </w:tcBorders>
+            <w:shd w:val="clear" w:color="auto" w:fill="auto"/>
+            <w:hideMark/>
+          </w:tcPr>
+          <w:p>
+            <w:pPr>
+              <w:jc w:val="center"/>
+              <w:rPr>
+                <w:rFonts w:ascii="Arial" w:eastAsia="Calibri" w:hAnsi="Arial" w:cs="Arial"/>
+                <w:lang w:val="es-AR"/>
+              </w:rPr>
+            </w:pPr>
+            <w:r>
+              <w:rPr>
+                <w:rFonts w:ascii="Arial" w:eastAsia="Calibri" w:hAnsi="Arial" w:cs="Arial"/>
+                <w:lang w:val="es-AR"/>
+              </w:rPr>
+              <w:t>A</w:t>
+            </w:r>
+          </w:p>
+        </w:tc>
+        <w:tc>
+          <w:tcPr>
+            <w:tcW w:w="1418" w:type="dxa"/>
+            <w:tcBorders>
+              <w:top w:val="single" w:sz="8" w:space="0" w:color="4BACC6"/>
+              <w:left w:val="single" w:sz="8" w:space="0" w:color="4BACC6"/>
+              <w:bottom w:val="single" w:sz="8" w:space="0" w:color="4BACC6"/>
+              <w:right w:val="single" w:sz="8" w:space="0" w:color="4BACC6"/>
+            </w:tcBorders>
+            <w:shd w:val="clear" w:color="auto" w:fill="auto"/>
+            <w:hideMark/>
+          </w:tcPr>
+          <w:p>
+            <w:pPr>
+              <w:jc w:val="center"/>
+              <w:rPr>
+                <w:rFonts w:ascii="Arial" w:eastAsia="Calibri" w:hAnsi="Arial" w:cs="Arial"/>
+                <w:lang w:val="es-AR"/>
+              </w:rPr>
+            </w:pPr>
+            <w:r>
+              <w:rPr>
+                <w:rFonts w:ascii="Arial" w:eastAsia="Calibri" w:hAnsi="Arial" w:cs="Arial"/>
+                <w:lang w:val="es-AR"/>
+              </w:rPr>
+              <w:t>INPUT</w:t>
+            </w:r>
+          </w:p>
+        </w:tc>
+      </w:tr>
+      <w:tr>
+        <w:tc>
+          <w:tcPr>
+            <w:tcW w:w="7372" w:type="dxa"/>
+            <w:tcBorders>
+              <w:top w:val="single" w:sz="8" w:space="0" w:color="4BACC6"/>
+              <w:left w:val="single" w:sz="8" w:space="0" w:color="4BACC6"/>
+              <w:bottom w:val="single" w:sz="8" w:space="0" w:color="4BACC6"/>
+              <w:right w:val="single" w:sz="8" w:space="0" w:color="4BACC6"/>
+            </w:tcBorders>
+            <w:shd w:val="clear" w:color="auto" w:fill="auto"/>
+            <w:hideMark/>
+          </w:tcPr>
+          <w:p>
+            <w:pPr>
               <w:rPr>
                 <w:rFonts w:ascii="Arial" w:eastAsia="Calibri" w:hAnsi="Arial" w:cs="Arial"/>
                 <w:bCs/>
@@ -27376,7 +27538,6 @@
                 <w:bCs/>
                 <w:lang w:val="es-AR"/>
               </w:rPr>
-              <w:lastRenderedPageBreak/>
               <w:t>Ultrasonidos 1</w:t>
             </w:r>
           </w:p>
@@ -28951,6 +29112,7 @@
                 <w:szCs w:val="24"/>
                 <w:lang w:val="es-AR"/>
               </w:rPr>
+              <w:lastRenderedPageBreak/>
               <w:t xml:space="preserve">Módulo </w:t>
             </w:r>
             <w:r>
@@ -29657,7 +29819,6 @@
         <w:ind w:left="1701"/>
       </w:pPr>
       <w:r>
-        <w:lastRenderedPageBreak/>
         <w:t>Re2, Relé</w:t>
       </w:r>
       <w:r>
@@ -29882,7 +30043,7 @@
             <w:rPr>
               <w:noProof/>
             </w:rPr>
-            <w:t>25</w:t>
+            <w:t>32</w:t>
           </w:r>
           <w:r>
             <w:fldChar w:fldCharType="end"/>
@@ -29962,7 +30123,7 @@
             <w:rPr>
               <w:noProof/>
             </w:rPr>
-            <w:t>1</w:t>
+            <w:t>28</w:t>
           </w:r>
           <w:r>
             <w:fldChar w:fldCharType="end"/>
@@ -30087,7 +30248,6 @@
                               <w:color w:val="000000"/>
                             </w:rPr>
                           </w:pPr>
-                          <w:proofErr w:type="gramStart"/>
                           <w:r>
                             <w:rPr>
                               <w:b/>
@@ -30095,7 +30255,6 @@
                             </w:rPr>
                             <w:t>iROB-EA</w:t>
                           </w:r>
-                          <w:proofErr w:type="gramEnd"/>
                         </w:p>
                         <w:p>
                           <w:pPr>
@@ -30426,7 +30585,6 @@
                               <w:color w:val="000000"/>
                             </w:rPr>
                           </w:pPr>
-                          <w:proofErr w:type="gramStart"/>
                           <w:r>
                             <w:rPr>
                               <w:b/>
@@ -30434,7 +30592,6 @@
                             </w:rPr>
                             <w:t>iROB-EA</w:t>
                           </w:r>
-                          <w:proofErr w:type="gramEnd"/>
                         </w:p>
                         <w:p>
                           <w:pPr>
@@ -30741,7 +30898,6 @@
                               <w:color w:val="000000"/>
                             </w:rPr>
                           </w:pPr>
-                          <w:proofErr w:type="gramStart"/>
                           <w:r>
                             <w:rPr>
                               <w:b/>
@@ -30749,7 +30905,6 @@
                             </w:rPr>
                             <w:t>iROB-EA</w:t>
                           </w:r>
-                          <w:proofErr w:type="gramEnd"/>
                         </w:p>
                         <w:p>
                           <w:pPr>
@@ -31054,7 +31209,6 @@
                               <w:color w:val="000000"/>
                             </w:rPr>
                           </w:pPr>
-                          <w:proofErr w:type="gramStart"/>
                           <w:r>
                             <w:rPr>
                               <w:b/>
@@ -31062,7 +31216,6 @@
                             </w:rPr>
                             <w:t>iROB-EA</w:t>
                           </w:r>
-                          <w:proofErr w:type="gramEnd"/>
                         </w:p>
                         <w:p>
                           <w:pPr>
@@ -36835,7 +36988,7 @@
 </file>
 
 <file path=customXml/itemProps1.xml><?xml version="1.0" encoding="utf-8"?>
-<ds:datastoreItem xmlns:ds="http://schemas.openxmlformats.org/officeDocument/2006/customXml" ds:itemID="{22FC5544-D14D-420C-8DEF-F0F9A700C7DD}">
+<ds:datastoreItem xmlns:ds="http://schemas.openxmlformats.org/officeDocument/2006/customXml" ds:itemID="{FC5761B6-2DED-48C0-844A-CEF15909FA03}">
   <ds:schemaRefs>
     <ds:schemaRef ds:uri="http://schemas.openxmlformats.org/officeDocument/2006/bibliography"/>
   </ds:schemaRefs>

</xml_diff>

<commit_message>
HW Senal carga activa de bateria
</commit_message>
<xml_diff>
--- a/Doc/Documentacion/iROB-EA-V1.0.0.docx
+++ b/Doc/Documentacion/iROB-EA-V1.0.0.docx
@@ -1,6 +1,6 @@
 
 <file path=word/document.xml><?xml version="1.0" encoding="utf-8"?>
-<w:document xmlns:wpc="http://schemas.microsoft.com/office/word/2010/wordprocessingCanvas" xmlns:mc="http://schemas.openxmlformats.org/markup-compatibility/2006" xmlns:o="urn:schemas-microsoft-com:office:office" xmlns:r="http://schemas.openxmlformats.org/officeDocument/2006/relationships" xmlns:m="http://schemas.openxmlformats.org/officeDocument/2006/math" xmlns:v="urn:schemas-microsoft-com:vml" xmlns:wp14="http://schemas.microsoft.com/office/word/2010/wordprocessingDrawing" xmlns:wp="http://schemas.openxmlformats.org/drawingml/2006/wordprocessingDrawing" xmlns:w10="urn:schemas-microsoft-com:office:word" xmlns:w="http://schemas.openxmlformats.org/wordprocessingml/2006/main" xmlns:w14="http://schemas.microsoft.com/office/word/2010/wordml" xmlns:wpg="http://schemas.microsoft.com/office/word/2010/wordprocessingGroup" xmlns:wpi="http://schemas.microsoft.com/office/word/2010/wordprocessingInk" xmlns:wne="http://schemas.microsoft.com/office/word/2006/wordml" xmlns:wps="http://schemas.microsoft.com/office/word/2010/wordprocessingShape" mc:Ignorable="w14 wp14">
+<w:document xmlns:wpc="http://schemas.microsoft.com/office/word/2010/wordprocessingCanvas" xmlns:cx="http://schemas.microsoft.com/office/drawing/2014/chartex" xmlns:cx1="http://schemas.microsoft.com/office/drawing/2015/9/8/chartex" xmlns:cx2="http://schemas.microsoft.com/office/drawing/2015/10/21/chartex" xmlns:mc="http://schemas.openxmlformats.org/markup-compatibility/2006" xmlns:o="urn:schemas-microsoft-com:office:office" xmlns:r="http://schemas.openxmlformats.org/officeDocument/2006/relationships" xmlns:m="http://schemas.openxmlformats.org/officeDocument/2006/math" xmlns:v="urn:schemas-microsoft-com:vml" xmlns:wp14="http://schemas.microsoft.com/office/word/2010/wordprocessingDrawing" xmlns:wp="http://schemas.openxmlformats.org/drawingml/2006/wordprocessingDrawing" xmlns:w10="urn:schemas-microsoft-com:office:word" xmlns:w="http://schemas.openxmlformats.org/wordprocessingml/2006/main" xmlns:w14="http://schemas.microsoft.com/office/word/2010/wordml" xmlns:w15="http://schemas.microsoft.com/office/word/2012/wordml" xmlns:w16se="http://schemas.microsoft.com/office/word/2015/wordml/symex" xmlns:wpg="http://schemas.microsoft.com/office/word/2010/wordprocessingGroup" xmlns:wpi="http://schemas.microsoft.com/office/word/2010/wordprocessingInk" xmlns:wne="http://schemas.microsoft.com/office/word/2006/wordml" xmlns:wps="http://schemas.microsoft.com/office/word/2010/wordprocessingShape" mc:Ignorable="w14 w15 w16se wp14">
   <w:body>
     <w:p/>
     <w:p>
@@ -74,9 +74,9 @@
               </wp:anchor>
             </w:drawing>
           </mc:Choice>
-          <mc:Fallback xmlns:w15="http://schemas.microsoft.com/office/word/2012/wordml">
+          <mc:Fallback>
             <w:pict>
-              <v:rect w14:anchorId="5891AF56" id="1 Rectángulo" o:spid="_x0000_s1026" style="position:absolute;margin-left:-32.55pt;margin-top:-41.3pt;width:492pt;height:744pt;z-index:251649024;visibility:visible;mso-wrap-style:square;mso-width-percent:0;mso-height-percent:0;mso-wrap-distance-left:9pt;mso-wrap-distance-top:0;mso-wrap-distance-right:9pt;mso-wrap-distance-bottom:0;mso-position-horizontal:absolute;mso-position-horizontal-relative:text;mso-position-vertical:absolute;mso-position-vertical-relative:text;mso-width-percent:0;mso-height-percent:0;mso-width-relative:page;mso-height-relative:page;v-text-anchor:middle" o:gfxdata="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" filled="f" strokecolor="#365f91" strokeweight="2pt"/>
+              <v:rect w14:anchorId="7EC90B5D" id="1 Rectángulo" o:spid="_x0000_s1026" style="position:absolute;margin-left:-32.55pt;margin-top:-41.3pt;width:492pt;height:744pt;z-index:251649024;visibility:visible;mso-wrap-style:square;mso-width-percent:0;mso-height-percent:0;mso-wrap-distance-left:9pt;mso-wrap-distance-top:0;mso-wrap-distance-right:9pt;mso-wrap-distance-bottom:0;mso-position-horizontal:absolute;mso-position-horizontal-relative:text;mso-position-vertical:absolute;mso-position-vertical-relative:text;mso-width-percent:0;mso-height-percent:0;mso-width-relative:page;mso-height-relative:page;v-text-anchor:middle" o:gfxdata="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" filled="f" strokecolor="#365f91" strokeweight="2pt"/>
             </w:pict>
           </mc:Fallback>
         </mc:AlternateContent>
@@ -183,7 +183,7 @@
               </wp:anchor>
             </w:drawing>
           </mc:Choice>
-          <mc:Fallback xmlns:w15="http://schemas.microsoft.com/office/word/2012/wordml">
+          <mc:Fallback>
             <w:pict>
               <v:shapetype id="_x0000_t202" coordsize="21600,21600" o:spt="202" path="m,l,21600r21600,l21600,xe">
                 <v:stroke joinstyle="miter"/>
@@ -285,9 +285,9 @@
     <w:p>
       <w:pPr>
         <w:sectPr>
-          <w:headerReference w:type="default" r:id="rId9"/>
-          <w:footerReference w:type="default" r:id="rId10"/>
-          <w:headerReference w:type="first" r:id="rId11"/>
+          <w:headerReference w:type="default" r:id="rId8"/>
+          <w:footerReference w:type="default" r:id="rId9"/>
+          <w:headerReference w:type="first" r:id="rId10"/>
           <w:type w:val="continuous"/>
           <w:pgSz w:w="11906" w:h="16838" w:code="9"/>
           <w:pgMar w:top="1418" w:right="1701" w:bottom="1418" w:left="1701" w:header="709" w:footer="709" w:gutter="0"/>
@@ -2907,8 +2907,8 @@
     <w:p>
       <w:pPr>
         <w:sectPr>
-          <w:headerReference w:type="first" r:id="rId12"/>
-          <w:footerReference w:type="first" r:id="rId13"/>
+          <w:headerReference w:type="first" r:id="rId11"/>
+          <w:footerReference w:type="first" r:id="rId12"/>
           <w:pgSz w:w="11906" w:h="16838" w:code="9"/>
           <w:pgMar w:top="1418" w:right="1701" w:bottom="1418" w:left="1701" w:header="709" w:footer="709" w:gutter="0"/>
           <w:pgNumType w:start="1"/>
@@ -3549,7 +3549,7 @@
               </wp:anchor>
             </w:drawing>
           </mc:Choice>
-          <mc:Fallback xmlns:w15="http://schemas.microsoft.com/office/word/2012/wordml">
+          <mc:Fallback>
             <w:pict>
               <v:shape id="Text Box 12" o:spid="_x0000_s1027" type="#_x0000_t202" style="position:absolute;left:0;text-align:left;margin-left:1.15pt;margin-top:.75pt;width:435.05pt;height:331.55pt;z-index:251654144;visibility:visible;mso-wrap-style:square;mso-width-percent:0;mso-height-percent:0;mso-wrap-distance-left:9pt;mso-wrap-distance-top:0;mso-wrap-distance-right:9pt;mso-wrap-distance-bottom:0;mso-position-horizontal:absolute;mso-position-horizontal-relative:text;mso-position-vertical:absolute;mso-position-vertical-relative:text;mso-width-percent:0;mso-height-percent:0;mso-width-relative:margin;mso-height-relative:margin;v-text-anchor:top" o:gfxdata="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">
                 <v:textbox>
@@ -3644,7 +3644,7 @@
                         <w:txbxContent>
                           <w:p>
                             <w:pPr>
-                              <w:pStyle w:val="Epgrafe"/>
+                              <w:pStyle w:val="Descripcin"/>
                               <w:jc w:val="center"/>
                               <w:rPr>
                                 <w:noProof/>
@@ -3685,7 +3685,7 @@
               </wp:anchor>
             </w:drawing>
           </mc:Choice>
-          <mc:Fallback xmlns:w15="http://schemas.microsoft.com/office/word/2012/wordml">
+          <mc:Fallback>
             <w:pict>
               <v:shape id="4 Cuadro de texto" o:spid="_x0000_s1028" type="#_x0000_t202" style="position:absolute;left:0;text-align:left;margin-left:1.15pt;margin-top:317.3pt;width:426.75pt;height:20.95pt;z-index:251650048;visibility:visible;mso-wrap-style:square;mso-width-percent:0;mso-height-percent:0;mso-wrap-distance-left:9pt;mso-wrap-distance-top:0;mso-wrap-distance-right:9pt;mso-wrap-distance-bottom:0;mso-position-horizontal:absolute;mso-position-horizontal-relative:text;mso-position-vertical:absolute;mso-position-vertical-relative:text;mso-width-percent:0;mso-height-percent:0;mso-width-relative:page;mso-height-relative:page;v-text-anchor:top" o:gfxdata="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" stroked="f">
                 <v:textbox style="mso-fit-shape-to-text:t" inset="0,0,0,0">
@@ -4116,7 +4116,7 @@
                                           </pic:cNvPicPr>
                                         </pic:nvPicPr>
                                         <pic:blipFill>
-                                          <a:blip r:embed="rId14">
+                                          <a:blip r:embed="rId13">
                                             <a:extLst>
                                               <a:ext uri="{28A0092B-C50C-407E-A947-70E740481C1C}">
                                                 <a14:useLocalDpi xmlns:a14="http://schemas.microsoft.com/office/drawing/2010/main" val="0"/>
@@ -4165,7 +4165,7 @@
               </wp:anchor>
             </w:drawing>
           </mc:Choice>
-          <mc:Fallback xmlns:w15="http://schemas.microsoft.com/office/word/2012/wordml">
+          <mc:Fallback>
             <w:pict>
               <v:shape id="Text Box 16" o:spid="_x0000_s1029" type="#_x0000_t202" style="position:absolute;left:0;text-align:left;margin-left:50.3pt;margin-top:4.85pt;width:306.95pt;height:165.4pt;z-index:251655168;visibility:visible;mso-wrap-style:none;mso-width-percent:0;mso-height-percent:0;mso-wrap-distance-left:9pt;mso-wrap-distance-top:0;mso-wrap-distance-right:9pt;mso-wrap-distance-bottom:0;mso-position-horizontal:absolute;mso-position-horizontal-relative:text;mso-position-vertical:absolute;mso-position-vertical-relative:text;mso-width-percent:0;mso-height-percent:0;mso-width-relative:margin;mso-height-relative:margin;v-text-anchor:top" o:gfxdata="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" stroked="f">
                 <v:textbox style="mso-fit-shape-to-text:t">
@@ -4193,7 +4193,7 @@
                                     </pic:cNvPicPr>
                                   </pic:nvPicPr>
                                   <pic:blipFill>
-                                    <a:blip r:embed="rId15">
+                                    <a:blip r:embed="rId13">
                                       <a:extLst>
                                         <a:ext uri="{28A0092B-C50C-407E-A947-70E740481C1C}">
                                           <a14:useLocalDpi xmlns:a14="http://schemas.microsoft.com/office/drawing/2010/main" val="0"/>
@@ -4723,7 +4723,7 @@
       <w:pPr>
         <w:ind w:firstLine="708"/>
       </w:pPr>
-      <w:hyperlink r:id="rId16" w:history="1">
+      <w:hyperlink r:id="rId14" w:history="1">
         <w:r>
           <w:rPr>
             <w:rStyle w:val="Hipervnculo"/>
@@ -4749,7 +4749,7 @@
       <w:pPr>
         <w:ind w:firstLine="708"/>
       </w:pPr>
-      <w:hyperlink r:id="rId17" w:history="1">
+      <w:hyperlink r:id="rId15" w:history="1">
         <w:r>
           <w:rPr>
             <w:rStyle w:val="Hipervnculo"/>
@@ -4762,7 +4762,7 @@
       <w:pPr>
         <w:ind w:firstLine="708"/>
       </w:pPr>
-      <w:hyperlink r:id="rId18" w:history="1">
+      <w:hyperlink r:id="rId16" w:history="1">
         <w:r>
           <w:rPr>
             <w:rStyle w:val="Hipervnculo"/>
@@ -4775,7 +4775,7 @@
       <w:pPr>
         <w:ind w:firstLine="708"/>
       </w:pPr>
-      <w:hyperlink r:id="rId19" w:history="1">
+      <w:hyperlink r:id="rId17" w:history="1">
         <w:r>
           <w:rPr>
             <w:rStyle w:val="Hipervnculo"/>
@@ -6151,7 +6151,7 @@
               </wp:anchor>
             </w:drawing>
           </mc:Choice>
-          <mc:Fallback xmlns:w15="http://schemas.microsoft.com/office/word/2012/wordml">
+          <mc:Fallback>
             <w:pict>
               <v:shape id="_x0000_s1030" type="#_x0000_t202" style="position:absolute;left:0;text-align:left;margin-left:0;margin-top:0;width:168.8pt;height:20.1pt;z-index:251652096;visibility:visible;mso-wrap-style:square;mso-width-percent:400;mso-height-percent:200;mso-wrap-distance-left:9pt;mso-wrap-distance-top:0;mso-wrap-distance-right:9pt;mso-wrap-distance-bottom:0;mso-position-horizontal:center;mso-position-horizontal-relative:text;mso-position-vertical:absolute;mso-position-vertical-relative:text;mso-width-percent:400;mso-height-percent:200;mso-width-relative:margin;mso-height-relative:margin;v-text-anchor:top" o:gfxdata="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">
                 <v:textbox style="mso-fit-shape-to-text:t">
@@ -6258,7 +6258,7 @@
                                           </pic:cNvPicPr>
                                         </pic:nvPicPr>
                                         <pic:blipFill>
-                                          <a:blip r:embed="rId20">
+                                          <a:blip r:embed="rId18">
                                             <a:extLst>
                                               <a:ext uri="{28A0092B-C50C-407E-A947-70E740481C1C}">
                                                 <a14:useLocalDpi xmlns:a14="http://schemas.microsoft.com/office/drawing/2010/main" val="0"/>
@@ -6307,7 +6307,7 @@
               </wp:anchor>
             </w:drawing>
           </mc:Choice>
-          <mc:Fallback xmlns:w15="http://schemas.microsoft.com/office/word/2012/wordml">
+          <mc:Fallback>
             <w:pict>
               <v:shape id="Text Box 6" o:spid="_x0000_s1031" type="#_x0000_t202" style="position:absolute;left:0;text-align:left;margin-left:0;margin-top:0;width:205.7pt;height:146.05pt;z-index:251651072;visibility:visible;mso-wrap-style:none;mso-width-percent:0;mso-height-percent:0;mso-wrap-distance-left:9pt;mso-wrap-distance-top:0;mso-wrap-distance-right:9pt;mso-wrap-distance-bottom:0;mso-position-horizontal:center;mso-position-horizontal-relative:text;mso-position-vertical:absolute;mso-position-vertical-relative:text;mso-width-percent:0;mso-height-percent:0;mso-width-relative:margin;mso-height-relative:margin;v-text-anchor:top" o:gfxdata="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" stroked="f">
                 <v:textbox style="mso-fit-shape-to-text:t">
@@ -6338,7 +6338,7 @@
                                     </pic:cNvPicPr>
                                   </pic:nvPicPr>
                                   <pic:blipFill>
-                                    <a:blip r:embed="rId21">
+                                    <a:blip r:embed="rId18">
                                       <a:extLst>
                                         <a:ext uri="{28A0092B-C50C-407E-A947-70E740481C1C}">
                                           <a14:useLocalDpi xmlns:a14="http://schemas.microsoft.com/office/drawing/2010/main" val="0"/>
@@ -6552,7 +6552,7 @@
                                           </pic:cNvPicPr>
                                         </pic:nvPicPr>
                                         <pic:blipFill>
-                                          <a:blip r:embed="rId22">
+                                          <a:blip r:embed="rId19">
                                             <a:extLst>
                                               <a:ext uri="{28A0092B-C50C-407E-A947-70E740481C1C}">
                                                 <a14:useLocalDpi xmlns:a14="http://schemas.microsoft.com/office/drawing/2010/main" val="0"/>
@@ -6601,7 +6601,7 @@
               </wp:anchor>
             </w:drawing>
           </mc:Choice>
-          <mc:Fallback xmlns:w15="http://schemas.microsoft.com/office/word/2012/wordml">
+          <mc:Fallback>
             <w:pict>
               <v:shape id="Text Box 8" o:spid="_x0000_s1032" type="#_x0000_t202" style="position:absolute;left:0;text-align:left;margin-left:121.55pt;margin-top:1.3pt;width:169.95pt;height:258.5pt;z-index:251653120;visibility:visible;mso-wrap-style:square;mso-width-percent:400;mso-height-percent:200;mso-wrap-distance-left:9pt;mso-wrap-distance-top:0;mso-wrap-distance-right:9pt;mso-wrap-distance-bottom:0;mso-position-horizontal:absolute;mso-position-horizontal-relative:text;mso-position-vertical:absolute;mso-position-vertical-relative:text;mso-width-percent:400;mso-height-percent:200;mso-width-relative:margin;mso-height-relative:margin;v-text-anchor:top" o:gfxdata="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" stroked="f">
                 <v:textbox style="mso-fit-shape-to-text:t">
@@ -6632,7 +6632,7 @@
                                     </pic:cNvPicPr>
                                   </pic:nvPicPr>
                                   <pic:blipFill>
-                                    <a:blip r:embed="rId23">
+                                    <a:blip r:embed="rId19">
                                       <a:extLst>
                                         <a:ext uri="{28A0092B-C50C-407E-A947-70E740481C1C}">
                                           <a14:useLocalDpi xmlns:a14="http://schemas.microsoft.com/office/drawing/2010/main" val="0"/>
@@ -6783,21 +6783,13 @@
         <w:t>o</w:t>
       </w:r>
       <w:r>
-        <w:t xml:space="preserve"> </w:t>
-      </w:r>
-      <w:proofErr w:type="gramStart"/>
-      <w:r>
-        <w:t>cont</w:t>
+        <w:t xml:space="preserve"> cont</w:t>
       </w:r>
       <w:r>
         <w:t>i</w:t>
       </w:r>
       <w:r>
-        <w:t>nua</w:t>
-      </w:r>
-      <w:proofErr w:type="gramEnd"/>
-      <w:r>
-        <w:t>).</w:t>
+        <w:t>nua).</w:t>
       </w:r>
     </w:p>
     <w:p/>
@@ -7894,7 +7886,7 @@
       <w:pPr>
         <w:ind w:firstLine="708"/>
       </w:pPr>
-      <w:hyperlink r:id="rId24" w:history="1">
+      <w:hyperlink r:id="rId20" w:history="1">
         <w:r>
           <w:rPr>
             <w:rStyle w:val="Hipervnculo"/>
@@ -8158,7 +8150,7 @@
                                           </pic:cNvPicPr>
                                         </pic:nvPicPr>
                                         <pic:blipFill>
-                                          <a:blip r:embed="rId25">
+                                          <a:blip r:embed="rId21">
                                             <a:extLst>
                                               <a:ext uri="{28A0092B-C50C-407E-A947-70E740481C1C}">
                                                 <a14:useLocalDpi xmlns:a14="http://schemas.microsoft.com/office/drawing/2010/main" val="0"/>
@@ -8207,7 +8199,7 @@
               </wp:anchor>
             </w:drawing>
           </mc:Choice>
-          <mc:Fallback xmlns:w15="http://schemas.microsoft.com/office/word/2012/wordml">
+          <mc:Fallback>
             <w:pict>
               <v:shape id="Text Box 48" o:spid="_x0000_s1033" type="#_x0000_t202" style="position:absolute;left:0;text-align:left;margin-left:297.1pt;margin-top:9.45pt;width:160.1pt;height:101.7pt;z-index:251666432;visibility:visible;mso-wrap-style:square;mso-width-percent:0;mso-height-percent:200;mso-wrap-distance-left:9pt;mso-wrap-distance-top:0;mso-wrap-distance-right:9pt;mso-wrap-distance-bottom:0;mso-position-horizontal:absolute;mso-position-horizontal-relative:text;mso-position-vertical:absolute;mso-position-vertical-relative:text;mso-width-percent:0;mso-height-percent:200;mso-width-relative:margin;mso-height-relative:margin;v-text-anchor:top" o:gfxdata="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" filled="f" stroked="f">
                 <v:textbox style="mso-fit-shape-to-text:t">
@@ -8235,7 +8227,7 @@
                                     </pic:cNvPicPr>
                                   </pic:nvPicPr>
                                   <pic:blipFill>
-                                    <a:blip r:embed="rId26">
+                                    <a:blip r:embed="rId21">
                                       <a:extLst>
                                         <a:ext uri="{28A0092B-C50C-407E-A947-70E740481C1C}">
                                           <a14:useLocalDpi xmlns:a14="http://schemas.microsoft.com/office/drawing/2010/main" val="0"/>
@@ -8355,7 +8347,7 @@
                                           </pic:cNvPicPr>
                                         </pic:nvPicPr>
                                         <pic:blipFill>
-                                          <a:blip r:embed="rId27">
+                                          <a:blip r:embed="rId22">
                                             <a:extLst>
                                               <a:ext uri="{28A0092B-C50C-407E-A947-70E740481C1C}">
                                                 <a14:useLocalDpi xmlns:a14="http://schemas.microsoft.com/office/drawing/2010/main" val="0"/>
@@ -8404,7 +8396,7 @@
               </wp:anchor>
             </w:drawing>
           </mc:Choice>
-          <mc:Fallback xmlns:w15="http://schemas.microsoft.com/office/word/2012/wordml">
+          <mc:Fallback>
             <w:pict>
               <v:shape id="Text Box 21" o:spid="_x0000_s1034" type="#_x0000_t202" style="position:absolute;left:0;text-align:left;margin-left:-.75pt;margin-top:9.45pt;width:135.1pt;height:127.85pt;z-index:251656192;visibility:visible;mso-wrap-style:none;mso-width-percent:0;mso-height-percent:0;mso-wrap-distance-left:9pt;mso-wrap-distance-top:0;mso-wrap-distance-right:9pt;mso-wrap-distance-bottom:0;mso-position-horizontal:absolute;mso-position-horizontal-relative:text;mso-position-vertical:absolute;mso-position-vertical-relative:text;mso-width-percent:0;mso-height-percent:0;mso-width-relative:margin;mso-height-relative:margin;v-text-anchor:top" o:gfxdata="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" stroked="f">
                 <v:textbox style="mso-fit-shape-to-text:t">
@@ -8433,7 +8425,7 @@
                                     </pic:cNvPicPr>
                                   </pic:nvPicPr>
                                   <pic:blipFill>
-                                    <a:blip r:embed="rId28">
+                                    <a:blip r:embed="rId22">
                                       <a:extLst>
                                         <a:ext uri="{28A0092B-C50C-407E-A947-70E740481C1C}">
                                           <a14:useLocalDpi xmlns:a14="http://schemas.microsoft.com/office/drawing/2010/main" val="0"/>
@@ -8555,7 +8547,7 @@
                                           </pic:cNvPicPr>
                                         </pic:nvPicPr>
                                         <pic:blipFill>
-                                          <a:blip r:embed="rId29">
+                                          <a:blip r:embed="rId23">
                                             <a:extLst>
                                               <a:ext uri="{28A0092B-C50C-407E-A947-70E740481C1C}">
                                                 <a14:useLocalDpi xmlns:a14="http://schemas.microsoft.com/office/drawing/2010/main" val="0"/>
@@ -8604,7 +8596,7 @@
               </wp:anchor>
             </w:drawing>
           </mc:Choice>
-          <mc:Fallback xmlns:w15="http://schemas.microsoft.com/office/word/2012/wordml">
+          <mc:Fallback>
             <w:pict>
               <v:shape id="Text Box 22" o:spid="_x0000_s1035" type="#_x0000_t202" style="position:absolute;left:0;text-align:left;margin-left:144.4pt;margin-top:2.6pt;width:127pt;height:119.75pt;z-index:251657216;visibility:visible;mso-wrap-style:none;mso-width-percent:400;mso-height-percent:200;mso-wrap-distance-left:9pt;mso-wrap-distance-top:0;mso-wrap-distance-right:9pt;mso-wrap-distance-bottom:0;mso-position-horizontal:absolute;mso-position-horizontal-relative:text;mso-position-vertical:absolute;mso-position-vertical-relative:text;mso-width-percent:400;mso-height-percent:200;mso-width-relative:margin;mso-height-relative:margin;v-text-anchor:top" o:gfxdata="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" stroked="f">
                 <v:textbox style="mso-fit-shape-to-text:t">
@@ -8633,7 +8625,7 @@
                                     </pic:cNvPicPr>
                                   </pic:nvPicPr>
                                   <pic:blipFill>
-                                    <a:blip r:embed="rId30">
+                                    <a:blip r:embed="rId23">
                                       <a:extLst>
                                         <a:ext uri="{28A0092B-C50C-407E-A947-70E740481C1C}">
                                           <a14:useLocalDpi xmlns:a14="http://schemas.microsoft.com/office/drawing/2010/main" val="0"/>
@@ -8766,7 +8758,7 @@
                                           </pic:cNvPicPr>
                                         </pic:nvPicPr>
                                         <pic:blipFill>
-                                          <a:blip r:embed="rId31">
+                                          <a:blip r:embed="rId24">
                                             <a:extLst>
                                               <a:ext uri="{28A0092B-C50C-407E-A947-70E740481C1C}">
                                                 <a14:useLocalDpi xmlns:a14="http://schemas.microsoft.com/office/drawing/2010/main" val="0"/>
@@ -8815,7 +8807,7 @@
               </wp:anchor>
             </w:drawing>
           </mc:Choice>
-          <mc:Fallback xmlns:w15="http://schemas.microsoft.com/office/word/2012/wordml">
+          <mc:Fallback>
             <w:pict>
               <v:shape id="Text Box 47" o:spid="_x0000_s1036" type="#_x0000_t202" style="position:absolute;left:0;text-align:left;margin-left:160.35pt;margin-top:11.7pt;width:140.55pt;height:126.5pt;z-index:251665408;visibility:visible;mso-wrap-style:none;mso-width-percent:0;mso-height-percent:0;mso-wrap-distance-left:9pt;mso-wrap-distance-top:0;mso-wrap-distance-right:9pt;mso-wrap-distance-bottom:0;mso-position-horizontal:absolute;mso-position-horizontal-relative:text;mso-position-vertical:absolute;mso-position-vertical-relative:text;mso-width-percent:0;mso-height-percent:0;mso-width-relative:margin;mso-height-relative:margin;v-text-anchor:top" o:gfxdata="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" filled="f" stroked="f">
                 <v:textbox style="mso-fit-shape-to-text:t">
@@ -8843,7 +8835,7 @@
                                     </pic:cNvPicPr>
                                   </pic:nvPicPr>
                                   <pic:blipFill>
-                                    <a:blip r:embed="rId32">
+                                    <a:blip r:embed="rId24">
                                       <a:extLst>
                                         <a:ext uri="{28A0092B-C50C-407E-A947-70E740481C1C}">
                                           <a14:useLocalDpi xmlns:a14="http://schemas.microsoft.com/office/drawing/2010/main" val="0"/>
@@ -8966,7 +8958,7 @@
                                           </pic:cNvPicPr>
                                         </pic:nvPicPr>
                                         <pic:blipFill>
-                                          <a:blip r:embed="rId33">
+                                          <a:blip r:embed="rId25">
                                             <a:extLst>
                                               <a:ext uri="{28A0092B-C50C-407E-A947-70E740481C1C}">
                                                 <a14:useLocalDpi xmlns:a14="http://schemas.microsoft.com/office/drawing/2010/main" val="0"/>
@@ -9015,7 +9007,7 @@
               </wp:anchor>
             </w:drawing>
           </mc:Choice>
-          <mc:Fallback xmlns:w15="http://schemas.microsoft.com/office/word/2012/wordml">
+          <mc:Fallback>
             <w:pict>
               <v:shape id="Text Box 24" o:spid="_x0000_s1037" type="#_x0000_t202" style="position:absolute;left:0;text-align:left;margin-left:5.2pt;margin-top:7.95pt;width:148pt;height:97.2pt;z-index:251658240;visibility:visible;mso-wrap-style:none;mso-width-percent:400;mso-height-percent:200;mso-wrap-distance-left:9pt;mso-wrap-distance-top:0;mso-wrap-distance-right:9pt;mso-wrap-distance-bottom:0;mso-position-horizontal:absolute;mso-position-horizontal-relative:text;mso-position-vertical:absolute;mso-position-vertical-relative:text;mso-width-percent:400;mso-height-percent:200;mso-width-relative:margin;mso-height-relative:margin;v-text-anchor:top" o:gfxdata="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" stroked="f">
                 <v:textbox style="mso-fit-shape-to-text:t">
@@ -9044,7 +9036,7 @@
                                     </pic:cNvPicPr>
                                   </pic:nvPicPr>
                                   <pic:blipFill>
-                                    <a:blip r:embed="rId34">
+                                    <a:blip r:embed="rId25">
                                       <a:extLst>
                                         <a:ext uri="{28A0092B-C50C-407E-A947-70E740481C1C}">
                                           <a14:useLocalDpi xmlns:a14="http://schemas.microsoft.com/office/drawing/2010/main" val="0"/>
@@ -9926,6 +9918,139 @@
           </w:p>
         </w:tc>
       </w:tr>
+      <w:tr>
+        <w:tc>
+          <w:tcPr>
+            <w:tcW w:w="1494" w:type="dxa"/>
+            <w:tcBorders>
+              <w:top w:val="single" w:sz="8" w:space="0" w:color="4F81BD"/>
+              <w:left w:val="single" w:sz="8" w:space="0" w:color="4F81BD"/>
+              <w:bottom w:val="single" w:sz="8" w:space="0" w:color="4F81BD"/>
+              <w:right w:val="single" w:sz="8" w:space="0" w:color="4F81BD"/>
+            </w:tcBorders>
+            <w:shd w:val="clear" w:color="auto" w:fill="FFFFFF" w:themeFill="background1"/>
+          </w:tcPr>
+          <w:p>
+            <w:pPr>
+              <w:jc w:val="center"/>
+            </w:pPr>
+            <w:r>
+              <w:t>5</w:t>
+            </w:r>
+          </w:p>
+        </w:tc>
+        <w:tc>
+          <w:tcPr>
+            <w:tcW w:w="1978" w:type="dxa"/>
+            <w:tcBorders>
+              <w:top w:val="single" w:sz="8" w:space="0" w:color="4F81BD"/>
+              <w:bottom w:val="single" w:sz="8" w:space="0" w:color="4F81BD"/>
+              <w:right w:val="single" w:sz="8" w:space="0" w:color="4F81BD"/>
+            </w:tcBorders>
+            <w:shd w:val="clear" w:color="auto" w:fill="FFFFFF" w:themeFill="background1"/>
+          </w:tcPr>
+          <w:p>
+            <w:pPr>
+              <w:jc w:val="center"/>
+            </w:pPr>
+            <w:r>
+              <w:t>CARGA_ACTIVA</w:t>
+            </w:r>
+          </w:p>
+        </w:tc>
+        <w:tc>
+          <w:tcPr>
+            <w:tcW w:w="5033" w:type="dxa"/>
+            <w:tcBorders>
+              <w:top w:val="single" w:sz="8" w:space="0" w:color="4F81BD"/>
+              <w:left w:val="single" w:sz="8" w:space="0" w:color="4F81BD"/>
+              <w:bottom w:val="single" w:sz="8" w:space="0" w:color="4F81BD"/>
+            </w:tcBorders>
+            <w:shd w:val="clear" w:color="auto" w:fill="FFFFFF" w:themeFill="background1"/>
+          </w:tcPr>
+          <w:p>
+            <w:pPr>
+              <w:jc w:val="left"/>
+            </w:pPr>
+            <w:r>
+              <w:t>Señal que indica si se recibe tensión de recarga</w:t>
+            </w:r>
+          </w:p>
+          <w:p>
+            <w:pPr>
+              <w:jc w:val="left"/>
+            </w:pPr>
+            <w:r>
+              <w:t>1: Se recibe</w:t>
+            </w:r>
+          </w:p>
+          <w:p>
+            <w:pPr>
+              <w:jc w:val="left"/>
+            </w:pPr>
+            <w:r>
+              <w:t>0: No se recibe</w:t>
+            </w:r>
+          </w:p>
+        </w:tc>
+      </w:tr>
+      <w:tr>
+        <w:tc>
+          <w:tcPr>
+            <w:tcW w:w="1494" w:type="dxa"/>
+            <w:tcBorders>
+              <w:top w:val="single" w:sz="8" w:space="0" w:color="4F81BD"/>
+              <w:left w:val="single" w:sz="8" w:space="0" w:color="4F81BD"/>
+              <w:bottom w:val="single" w:sz="8" w:space="0" w:color="4F81BD"/>
+              <w:right w:val="single" w:sz="8" w:space="0" w:color="4F81BD"/>
+            </w:tcBorders>
+            <w:shd w:val="clear" w:color="auto" w:fill="DBE5F1" w:themeFill="accent1" w:themeFillTint="33"/>
+          </w:tcPr>
+          <w:p>
+            <w:pPr>
+              <w:jc w:val="center"/>
+            </w:pPr>
+            <w:r>
+              <w:t>6</w:t>
+            </w:r>
+          </w:p>
+        </w:tc>
+        <w:tc>
+          <w:tcPr>
+            <w:tcW w:w="1978" w:type="dxa"/>
+            <w:tcBorders>
+              <w:top w:val="single" w:sz="8" w:space="0" w:color="4F81BD"/>
+              <w:bottom w:val="single" w:sz="8" w:space="0" w:color="4F81BD"/>
+              <w:right w:val="single" w:sz="8" w:space="0" w:color="4F81BD"/>
+            </w:tcBorders>
+            <w:shd w:val="clear" w:color="auto" w:fill="DBE5F1" w:themeFill="accent1" w:themeFillTint="33"/>
+          </w:tcPr>
+          <w:p>
+            <w:pPr>
+              <w:jc w:val="center"/>
+            </w:pPr>
+            <w:r>
+              <w:t>NC</w:t>
+            </w:r>
+          </w:p>
+        </w:tc>
+        <w:tc>
+          <w:tcPr>
+            <w:tcW w:w="5033" w:type="dxa"/>
+            <w:tcBorders>
+              <w:top w:val="single" w:sz="8" w:space="0" w:color="4F81BD"/>
+              <w:left w:val="single" w:sz="8" w:space="0" w:color="4F81BD"/>
+              <w:bottom w:val="single" w:sz="8" w:space="0" w:color="4F81BD"/>
+            </w:tcBorders>
+            <w:shd w:val="clear" w:color="auto" w:fill="DBE5F1" w:themeFill="accent1" w:themeFillTint="33"/>
+          </w:tcPr>
+          <w:p>
+            <w:pPr>
+              <w:jc w:val="left"/>
+            </w:pPr>
+          </w:p>
+        </w:tc>
+      </w:tr>
     </w:tbl>
     <w:p/>
     <w:p/>
@@ -9934,7 +10059,10 @@
         <w:t>Nota (1):</w:t>
       </w:r>
     </w:p>
-    <w:p/>
+    <w:p>
+      <w:bookmarkStart w:id="31" w:name="_GoBack"/>
+      <w:bookmarkEnd w:id="31"/>
+    </w:p>
     <w:p>
       <w:pPr>
         <w:jc w:val="left"/>
@@ -10716,6 +10844,7 @@
               <w:jc w:val="center"/>
             </w:pPr>
             <w:r>
+              <w:lastRenderedPageBreak/>
               <w:t>7</w:t>
             </w:r>
           </w:p>
@@ -15966,6 +16095,7 @@
               <w:jc w:val="center"/>
             </w:pPr>
             <w:r>
+              <w:lastRenderedPageBreak/>
               <w:t>3</w:t>
             </w:r>
           </w:p>
@@ -16091,7 +16221,6 @@
           <w:b/>
           <w:bCs/>
         </w:rPr>
-        <w:lastRenderedPageBreak/>
         <w:t xml:space="preserve">Conector </w:t>
       </w:r>
       <w:r>
@@ -17943,6 +18072,7 @@
               <w:jc w:val="center"/>
             </w:pPr>
             <w:r>
+              <w:lastRenderedPageBreak/>
               <w:t>6</w:t>
             </w:r>
           </w:p>
@@ -18071,7 +18201,6 @@
               <w:jc w:val="center"/>
             </w:pPr>
             <w:r>
-              <w:lastRenderedPageBreak/>
               <w:t>8</w:t>
             </w:r>
           </w:p>
@@ -18802,8 +18931,6 @@
             <w:r>
               <w:t>Detector de Infrarrojos</w:t>
             </w:r>
-            <w:bookmarkStart w:id="31" w:name="_GoBack"/>
-            <w:bookmarkEnd w:id="31"/>
           </w:p>
         </w:tc>
       </w:tr>
@@ -30584,7 +30711,7 @@
               </wp:anchor>
             </w:drawing>
           </mc:Choice>
-          <mc:Fallback xmlns:w15="http://schemas.microsoft.com/office/word/2012/wordml">
+          <mc:Fallback>
             <w:pict>
               <v:shape id="Text Box 33" o:spid="_x0000_s1038" type="#_x0000_t202" style="position:absolute;left:0;text-align:left;margin-left:35.55pt;margin-top:5.45pt;width:28.05pt;height:42.6pt;z-index:251659264;visibility:visible;mso-wrap-style:square;mso-width-percent:0;mso-height-percent:0;mso-wrap-distance-left:9pt;mso-wrap-distance-top:0;mso-wrap-distance-right:9pt;mso-wrap-distance-bottom:0;mso-position-horizontal:absolute;mso-position-horizontal-relative:text;mso-position-vertical:absolute;mso-position-vertical-relative:text;mso-width-percent:0;mso-height-percent:0;mso-width-relative:margin;mso-height-relative:margin;v-text-anchor:top" o:gfxdata="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" fillcolor="#92d050" strokecolor="#92d050">
                 <v:textbox>
@@ -30690,7 +30817,7 @@
               </wp:anchor>
             </w:drawing>
           </mc:Choice>
-          <mc:Fallback xmlns:w15="http://schemas.microsoft.com/office/word/2012/wordml">
+          <mc:Fallback>
             <w:pict>
               <v:shape id="Text Box 34" o:spid="_x0000_s1039" type="#_x0000_t202" style="position:absolute;left:0;text-align:left;margin-left:35.55pt;margin-top:11.4pt;width:28.05pt;height:42.6pt;z-index:251660288;visibility:visible;mso-wrap-style:square;mso-width-percent:0;mso-height-percent:0;mso-wrap-distance-left:9pt;mso-wrap-distance-top:0;mso-wrap-distance-right:9pt;mso-wrap-distance-bottom:0;mso-position-horizontal:absolute;mso-position-horizontal-relative:text;mso-position-vertical:absolute;mso-position-vertical-relative:text;mso-width-percent:0;mso-height-percent:0;mso-width-relative:margin;mso-height-relative:margin;v-text-anchor:top" o:gfxdata="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" fillcolor="yellow" strokecolor="yellow">
                 <v:textbox>
@@ -30804,7 +30931,7 @@
               </wp:anchor>
             </w:drawing>
           </mc:Choice>
-          <mc:Fallback xmlns:w15="http://schemas.microsoft.com/office/word/2012/wordml">
+          <mc:Fallback>
             <w:pict>
               <v:shape id="Text Box 35" o:spid="_x0000_s1040" type="#_x0000_t202" style="position:absolute;left:0;text-align:left;margin-left:35.55pt;margin-top:.9pt;width:28.05pt;height:42.6pt;z-index:251661312;visibility:visible;mso-wrap-style:square;mso-width-percent:0;mso-height-percent:0;mso-wrap-distance-left:9pt;mso-wrap-distance-top:0;mso-wrap-distance-right:9pt;mso-wrap-distance-bottom:0;mso-position-horizontal:absolute;mso-position-horizontal-relative:text;mso-position-vertical:absolute;mso-position-vertical-relative:text;mso-width-percent:0;mso-height-percent:0;mso-width-relative:margin;mso-height-relative:margin;v-text-anchor:top" o:gfxdata="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" fillcolor="#365f91" strokecolor="#365f91">
                 <v:textbox>
@@ -30911,7 +31038,7 @@
               </wp:anchor>
             </w:drawing>
           </mc:Choice>
-          <mc:Fallback xmlns:w15="http://schemas.microsoft.com/office/word/2012/wordml">
+          <mc:Fallback>
             <w:pict>
               <v:shape id="Text Box 36" o:spid="_x0000_s1041" type="#_x0000_t202" style="position:absolute;left:0;text-align:left;margin-left:35.55pt;margin-top:6.9pt;width:39.8pt;height:42.6pt;z-index:251662336;visibility:visible;mso-wrap-style:square;mso-width-percent:0;mso-height-percent:0;mso-wrap-distance-left:9pt;mso-wrap-distance-top:0;mso-wrap-distance-right:9pt;mso-wrap-distance-bottom:0;mso-position-horizontal:absolute;mso-position-horizontal-relative:text;mso-position-vertical:absolute;mso-position-vertical-relative:text;mso-width-percent:0;mso-height-percent:0;mso-width-relative:margin;mso-height-relative:margin;v-text-anchor:top" o:gfxdata="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" fillcolor="red" strokecolor="red">
                 <v:textbox>
@@ -31021,9 +31148,9 @@
               </wp:anchor>
             </w:drawing>
           </mc:Choice>
-          <mc:Fallback xmlns:w15="http://schemas.microsoft.com/office/word/2012/wordml">
+          <mc:Fallback>
             <w:pict>
-              <v:shapetype w14:anchorId="7C01DC71" id="_x0000_t5" coordsize="21600,21600" o:spt="5" adj="10800" path="m@0,l,21600r21600,xe">
+              <v:shapetype w14:anchorId="6AD6EC96" id="_x0000_t5" coordsize="21600,21600" o:spt="5" adj="10800" path="m@0,l,21600r21600,xe">
                 <v:stroke joinstyle="miter"/>
                 <v:formulas>
                   <v:f eqn="val #0"/>
@@ -31122,9 +31249,9 @@
               </wp:anchor>
             </w:drawing>
           </mc:Choice>
-          <mc:Fallback xmlns:w15="http://schemas.microsoft.com/office/word/2012/wordml">
+          <mc:Fallback>
             <w:pict>
-              <v:shape w14:anchorId="43F60195" id="AutoShape 38" o:spid="_x0000_s1026" type="#_x0000_t5" style="position:absolute;margin-left:35.55pt;margin-top:4.45pt;width:33.75pt;height:35.25pt;z-index:251664384;visibility:visible;mso-wrap-style:square;mso-width-percent:0;mso-height-percent:0;mso-wrap-distance-left:9pt;mso-wrap-distance-top:0;mso-wrap-distance-right:9pt;mso-wrap-distance-bottom:0;mso-position-horizontal:absolute;mso-position-horizontal-relative:text;mso-position-vertical:absolute;mso-position-vertical-relative:text;mso-width-percent:0;mso-height-percent:0;mso-width-relative:page;mso-height-relative:page;v-text-anchor:top" o:gfxdata="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" fillcolor="yellow" strokecolor="yellow"/>
+              <v:shape w14:anchorId="05CF9A4D" id="AutoShape 38" o:spid="_x0000_s1026" type="#_x0000_t5" style="position:absolute;margin-left:35.55pt;margin-top:4.45pt;width:33.75pt;height:35.25pt;z-index:251664384;visibility:visible;mso-wrap-style:square;mso-width-percent:0;mso-height-percent:0;mso-wrap-distance-left:9pt;mso-wrap-distance-top:0;mso-wrap-distance-right:9pt;mso-wrap-distance-bottom:0;mso-position-horizontal:absolute;mso-position-horizontal-relative:text;mso-position-vertical:absolute;mso-position-vertical-relative:text;mso-width-percent:0;mso-height-percent:0;mso-width-relative:page;mso-height-relative:page;v-text-anchor:top" o:gfxdata="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" fillcolor="yellow" strokecolor="yellow"/>
             </w:pict>
           </mc:Fallback>
         </mc:AlternateContent>
@@ -31237,9 +31364,9 @@
               </wp:anchor>
             </w:drawing>
           </mc:Choice>
-          <mc:Fallback xmlns:w15="http://schemas.microsoft.com/office/word/2012/wordml">
+          <mc:Fallback>
             <w:pict>
-              <v:shape w14:anchorId="7D73CEF7" id="AutoShape 58" o:spid="_x0000_s1026" type="#_x0000_t5" style="position:absolute;margin-left:35.55pt;margin-top:9.7pt;width:33.75pt;height:35.25pt;z-index:251667456;visibility:visible;mso-wrap-style:square;mso-width-percent:0;mso-height-percent:0;mso-wrap-distance-left:9pt;mso-wrap-distance-top:0;mso-wrap-distance-right:9pt;mso-wrap-distance-bottom:0;mso-position-horizontal:absolute;mso-position-horizontal-relative:text;mso-position-vertical:absolute;mso-position-vertical-relative:text;mso-width-percent:0;mso-height-percent:0;mso-width-relative:page;mso-height-relative:page;v-text-anchor:top" o:gfxdata="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" fillcolor="red" strokecolor="yellow"/>
+              <v:shape w14:anchorId="2E5F62E4" id="AutoShape 58" o:spid="_x0000_s1026" type="#_x0000_t5" style="position:absolute;margin-left:35.55pt;margin-top:9.7pt;width:33.75pt;height:35.25pt;z-index:251667456;visibility:visible;mso-wrap-style:square;mso-width-percent:0;mso-height-percent:0;mso-wrap-distance-left:9pt;mso-wrap-distance-top:0;mso-wrap-distance-right:9pt;mso-wrap-distance-bottom:0;mso-position-horizontal:absolute;mso-position-horizontal-relative:text;mso-position-vertical:absolute;mso-position-vertical-relative:text;mso-width-percent:0;mso-height-percent:0;mso-width-relative:page;mso-height-relative:page;v-text-anchor:top" o:gfxdata="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" fillcolor="red" strokecolor="yellow"/>
             </w:pict>
           </mc:Fallback>
         </mc:AlternateContent>
@@ -31290,8 +31417,8 @@
       </w:pPr>
     </w:p>
     <w:sectPr>
-      <w:headerReference w:type="default" r:id="rId35"/>
-      <w:headerReference w:type="first" r:id="rId36"/>
+      <w:headerReference w:type="default" r:id="rId26"/>
+      <w:headerReference w:type="first" r:id="rId27"/>
       <w:pgSz w:w="16838" w:h="11906" w:orient="landscape" w:code="9"/>
       <w:pgMar w:top="1701" w:right="1418" w:bottom="1701" w:left="1418" w:header="709" w:footer="709" w:gutter="0"/>
       <w:cols w:space="708"/>
@@ -31303,7 +31430,7 @@
 </file>
 
 <file path=word/endnotes.xml><?xml version="1.0" encoding="utf-8"?>
-<w:endnotes xmlns:wpc="http://schemas.microsoft.com/office/word/2010/wordprocessingCanvas" xmlns:mc="http://schemas.openxmlformats.org/markup-compatibility/2006" xmlns:o="urn:schemas-microsoft-com:office:office" xmlns:r="http://schemas.openxmlformats.org/officeDocument/2006/relationships" xmlns:m="http://schemas.openxmlformats.org/officeDocument/2006/math" xmlns:v="urn:schemas-microsoft-com:vml" xmlns:wp14="http://schemas.microsoft.com/office/word/2010/wordprocessingDrawing" xmlns:wp="http://schemas.openxmlformats.org/drawingml/2006/wordprocessingDrawing" xmlns:w10="urn:schemas-microsoft-com:office:word" xmlns:w="http://schemas.openxmlformats.org/wordprocessingml/2006/main" xmlns:w14="http://schemas.microsoft.com/office/word/2010/wordml" xmlns:wpg="http://schemas.microsoft.com/office/word/2010/wordprocessingGroup" xmlns:wpi="http://schemas.microsoft.com/office/word/2010/wordprocessingInk" xmlns:wne="http://schemas.microsoft.com/office/word/2006/wordml" xmlns:wps="http://schemas.microsoft.com/office/word/2010/wordprocessingShape" mc:Ignorable="w14 wp14">
+<w:endnotes xmlns:wpc="http://schemas.microsoft.com/office/word/2010/wordprocessingCanvas" xmlns:cx="http://schemas.microsoft.com/office/drawing/2014/chartex" xmlns:cx1="http://schemas.microsoft.com/office/drawing/2015/9/8/chartex" xmlns:cx2="http://schemas.microsoft.com/office/drawing/2015/10/21/chartex" xmlns:mc="http://schemas.openxmlformats.org/markup-compatibility/2006" xmlns:o="urn:schemas-microsoft-com:office:office" xmlns:r="http://schemas.openxmlformats.org/officeDocument/2006/relationships" xmlns:m="http://schemas.openxmlformats.org/officeDocument/2006/math" xmlns:v="urn:schemas-microsoft-com:vml" xmlns:wp14="http://schemas.microsoft.com/office/word/2010/wordprocessingDrawing" xmlns:wp="http://schemas.openxmlformats.org/drawingml/2006/wordprocessingDrawing" xmlns:w10="urn:schemas-microsoft-com:office:word" xmlns:w="http://schemas.openxmlformats.org/wordprocessingml/2006/main" xmlns:w14="http://schemas.microsoft.com/office/word/2010/wordml" xmlns:w15="http://schemas.microsoft.com/office/word/2012/wordml" xmlns:w16se="http://schemas.microsoft.com/office/word/2015/wordml/symex" xmlns:wpg="http://schemas.microsoft.com/office/word/2010/wordprocessingGroup" xmlns:wpi="http://schemas.microsoft.com/office/word/2010/wordprocessingInk" xmlns:wne="http://schemas.microsoft.com/office/word/2006/wordml" xmlns:wps="http://schemas.microsoft.com/office/word/2010/wordprocessingShape" mc:Ignorable="w14 w15 w16se wp14">
   <w:endnote w:type="separator" w:id="-1">
     <w:p>
       <w:r>
@@ -31322,7 +31449,7 @@
 </file>
 
 <file path=word/footer1.xml><?xml version="1.0" encoding="utf-8"?>
-<w:ftr xmlns:wpc="http://schemas.microsoft.com/office/word/2010/wordprocessingCanvas" xmlns:mc="http://schemas.openxmlformats.org/markup-compatibility/2006" xmlns:o="urn:schemas-microsoft-com:office:office" xmlns:r="http://schemas.openxmlformats.org/officeDocument/2006/relationships" xmlns:m="http://schemas.openxmlformats.org/officeDocument/2006/math" xmlns:v="urn:schemas-microsoft-com:vml" xmlns:wp14="http://schemas.microsoft.com/office/word/2010/wordprocessingDrawing" xmlns:wp="http://schemas.openxmlformats.org/drawingml/2006/wordprocessingDrawing" xmlns:w10="urn:schemas-microsoft-com:office:word" xmlns:w="http://schemas.openxmlformats.org/wordprocessingml/2006/main" xmlns:w14="http://schemas.microsoft.com/office/word/2010/wordml" xmlns:wpg="http://schemas.microsoft.com/office/word/2010/wordprocessingGroup" xmlns:wpi="http://schemas.microsoft.com/office/word/2010/wordprocessingInk" xmlns:wne="http://schemas.microsoft.com/office/word/2006/wordml" xmlns:wps="http://schemas.microsoft.com/office/word/2010/wordprocessingShape" mc:Ignorable="w14 wp14">
+<w:ftr xmlns:wpc="http://schemas.microsoft.com/office/word/2010/wordprocessingCanvas" xmlns:cx="http://schemas.microsoft.com/office/drawing/2014/chartex" xmlns:cx1="http://schemas.microsoft.com/office/drawing/2015/9/8/chartex" xmlns:cx2="http://schemas.microsoft.com/office/drawing/2015/10/21/chartex" xmlns:mc="http://schemas.openxmlformats.org/markup-compatibility/2006" xmlns:o="urn:schemas-microsoft-com:office:office" xmlns:r="http://schemas.openxmlformats.org/officeDocument/2006/relationships" xmlns:m="http://schemas.openxmlformats.org/officeDocument/2006/math" xmlns:v="urn:schemas-microsoft-com:vml" xmlns:wp14="http://schemas.microsoft.com/office/word/2010/wordprocessingDrawing" xmlns:wp="http://schemas.openxmlformats.org/drawingml/2006/wordprocessingDrawing" xmlns:w10="urn:schemas-microsoft-com:office:word" xmlns:w="http://schemas.openxmlformats.org/wordprocessingml/2006/main" xmlns:w14="http://schemas.microsoft.com/office/word/2010/wordml" xmlns:w15="http://schemas.microsoft.com/office/word/2012/wordml" xmlns:w16se="http://schemas.microsoft.com/office/word/2015/wordml/symex" xmlns:wpg="http://schemas.microsoft.com/office/word/2010/wordprocessingGroup" xmlns:wpi="http://schemas.microsoft.com/office/word/2010/wordprocessingInk" xmlns:wne="http://schemas.microsoft.com/office/word/2006/wordml" xmlns:wps="http://schemas.microsoft.com/office/word/2010/wordprocessingShape" mc:Ignorable="w14 w15 w16se wp14">
   <w:p/>
   <w:p>
     <w:pPr>
@@ -31373,7 +31500,7 @@
             <w:rPr>
               <w:noProof/>
             </w:rPr>
-            <w:t>25</w:t>
+            <w:t>20</w:t>
           </w:r>
           <w:r>
             <w:fldChar w:fldCharType="end"/>
@@ -31402,7 +31529,7 @@
 </file>
 
 <file path=word/footer2.xml><?xml version="1.0" encoding="utf-8"?>
-<w:ftr xmlns:wpc="http://schemas.microsoft.com/office/word/2010/wordprocessingCanvas" xmlns:mc="http://schemas.openxmlformats.org/markup-compatibility/2006" xmlns:o="urn:schemas-microsoft-com:office:office" xmlns:r="http://schemas.openxmlformats.org/officeDocument/2006/relationships" xmlns:m="http://schemas.openxmlformats.org/officeDocument/2006/math" xmlns:v="urn:schemas-microsoft-com:vml" xmlns:wp14="http://schemas.microsoft.com/office/word/2010/wordprocessingDrawing" xmlns:wp="http://schemas.openxmlformats.org/drawingml/2006/wordprocessingDrawing" xmlns:w10="urn:schemas-microsoft-com:office:word" xmlns:w="http://schemas.openxmlformats.org/wordprocessingml/2006/main" xmlns:w14="http://schemas.microsoft.com/office/word/2010/wordml" xmlns:wpg="http://schemas.microsoft.com/office/word/2010/wordprocessingGroup" xmlns:wpi="http://schemas.microsoft.com/office/word/2010/wordprocessingInk" xmlns:wne="http://schemas.microsoft.com/office/word/2006/wordml" xmlns:wps="http://schemas.microsoft.com/office/word/2010/wordprocessingShape" mc:Ignorable="w14 wp14">
+<w:ftr xmlns:wpc="http://schemas.microsoft.com/office/word/2010/wordprocessingCanvas" xmlns:cx="http://schemas.microsoft.com/office/drawing/2014/chartex" xmlns:cx1="http://schemas.microsoft.com/office/drawing/2015/9/8/chartex" xmlns:cx2="http://schemas.microsoft.com/office/drawing/2015/10/21/chartex" xmlns:mc="http://schemas.openxmlformats.org/markup-compatibility/2006" xmlns:o="urn:schemas-microsoft-com:office:office" xmlns:r="http://schemas.openxmlformats.org/officeDocument/2006/relationships" xmlns:m="http://schemas.openxmlformats.org/officeDocument/2006/math" xmlns:v="urn:schemas-microsoft-com:vml" xmlns:wp14="http://schemas.microsoft.com/office/word/2010/wordprocessingDrawing" xmlns:wp="http://schemas.openxmlformats.org/drawingml/2006/wordprocessingDrawing" xmlns:w10="urn:schemas-microsoft-com:office:word" xmlns:w="http://schemas.openxmlformats.org/wordprocessingml/2006/main" xmlns:w14="http://schemas.microsoft.com/office/word/2010/wordml" xmlns:w15="http://schemas.microsoft.com/office/word/2012/wordml" xmlns:w16se="http://schemas.microsoft.com/office/word/2015/wordml/symex" xmlns:wpg="http://schemas.microsoft.com/office/word/2010/wordprocessingGroup" xmlns:wpi="http://schemas.microsoft.com/office/word/2010/wordprocessingInk" xmlns:wne="http://schemas.microsoft.com/office/word/2006/wordml" xmlns:wps="http://schemas.microsoft.com/office/word/2010/wordprocessingShape" mc:Ignorable="w14 w15 w16se wp14">
   <w:p/>
   <w:p>
     <w:pPr>
@@ -31477,7 +31604,7 @@
 </file>
 
 <file path=word/footnotes.xml><?xml version="1.0" encoding="utf-8"?>
-<w:footnotes xmlns:wpc="http://schemas.microsoft.com/office/word/2010/wordprocessingCanvas" xmlns:mc="http://schemas.openxmlformats.org/markup-compatibility/2006" xmlns:o="urn:schemas-microsoft-com:office:office" xmlns:r="http://schemas.openxmlformats.org/officeDocument/2006/relationships" xmlns:m="http://schemas.openxmlformats.org/officeDocument/2006/math" xmlns:v="urn:schemas-microsoft-com:vml" xmlns:wp14="http://schemas.microsoft.com/office/word/2010/wordprocessingDrawing" xmlns:wp="http://schemas.openxmlformats.org/drawingml/2006/wordprocessingDrawing" xmlns:w10="urn:schemas-microsoft-com:office:word" xmlns:w="http://schemas.openxmlformats.org/wordprocessingml/2006/main" xmlns:w14="http://schemas.microsoft.com/office/word/2010/wordml" xmlns:wpg="http://schemas.microsoft.com/office/word/2010/wordprocessingGroup" xmlns:wpi="http://schemas.microsoft.com/office/word/2010/wordprocessingInk" xmlns:wne="http://schemas.microsoft.com/office/word/2006/wordml" xmlns:wps="http://schemas.microsoft.com/office/word/2010/wordprocessingShape" mc:Ignorable="w14 wp14">
+<w:footnotes xmlns:wpc="http://schemas.microsoft.com/office/word/2010/wordprocessingCanvas" xmlns:cx="http://schemas.microsoft.com/office/drawing/2014/chartex" xmlns:cx1="http://schemas.microsoft.com/office/drawing/2015/9/8/chartex" xmlns:cx2="http://schemas.microsoft.com/office/drawing/2015/10/21/chartex" xmlns:mc="http://schemas.openxmlformats.org/markup-compatibility/2006" xmlns:o="urn:schemas-microsoft-com:office:office" xmlns:r="http://schemas.openxmlformats.org/officeDocument/2006/relationships" xmlns:m="http://schemas.openxmlformats.org/officeDocument/2006/math" xmlns:v="urn:schemas-microsoft-com:vml" xmlns:wp14="http://schemas.microsoft.com/office/word/2010/wordprocessingDrawing" xmlns:wp="http://schemas.openxmlformats.org/drawingml/2006/wordprocessingDrawing" xmlns:w10="urn:schemas-microsoft-com:office:word" xmlns:w="http://schemas.openxmlformats.org/wordprocessingml/2006/main" xmlns:w14="http://schemas.microsoft.com/office/word/2010/wordml" xmlns:w15="http://schemas.microsoft.com/office/word/2012/wordml" xmlns:w16se="http://schemas.microsoft.com/office/word/2015/wordml/symex" xmlns:wpg="http://schemas.microsoft.com/office/word/2010/wordprocessingGroup" xmlns:wpi="http://schemas.microsoft.com/office/word/2010/wordprocessingInk" xmlns:wne="http://schemas.microsoft.com/office/word/2006/wordml" xmlns:wps="http://schemas.microsoft.com/office/word/2010/wordprocessingShape" mc:Ignorable="w14 w15 w16se wp14">
   <w:footnote w:type="separator" w:id="-1">
     <w:p>
       <w:r>
@@ -31496,7 +31623,7 @@
 </file>
 
 <file path=word/header1.xml><?xml version="1.0" encoding="utf-8"?>
-<w:hdr xmlns:wpc="http://schemas.microsoft.com/office/word/2010/wordprocessingCanvas" xmlns:mc="http://schemas.openxmlformats.org/markup-compatibility/2006" xmlns:o="urn:schemas-microsoft-com:office:office" xmlns:r="http://schemas.openxmlformats.org/officeDocument/2006/relationships" xmlns:m="http://schemas.openxmlformats.org/officeDocument/2006/math" xmlns:v="urn:schemas-microsoft-com:vml" xmlns:wp14="http://schemas.microsoft.com/office/word/2010/wordprocessingDrawing" xmlns:wp="http://schemas.openxmlformats.org/drawingml/2006/wordprocessingDrawing" xmlns:w10="urn:schemas-microsoft-com:office:word" xmlns:w="http://schemas.openxmlformats.org/wordprocessingml/2006/main" xmlns:w14="http://schemas.microsoft.com/office/word/2010/wordml" xmlns:wpg="http://schemas.microsoft.com/office/word/2010/wordprocessingGroup" xmlns:wpi="http://schemas.microsoft.com/office/word/2010/wordprocessingInk" xmlns:wne="http://schemas.microsoft.com/office/word/2006/wordml" xmlns:wps="http://schemas.microsoft.com/office/word/2010/wordprocessingShape" mc:Ignorable="w14 wp14">
+<w:hdr xmlns:wpc="http://schemas.microsoft.com/office/word/2010/wordprocessingCanvas" xmlns:cx="http://schemas.microsoft.com/office/drawing/2014/chartex" xmlns:cx1="http://schemas.microsoft.com/office/drawing/2015/9/8/chartex" xmlns:cx2="http://schemas.microsoft.com/office/drawing/2015/10/21/chartex" xmlns:mc="http://schemas.openxmlformats.org/markup-compatibility/2006" xmlns:o="urn:schemas-microsoft-com:office:office" xmlns:r="http://schemas.openxmlformats.org/officeDocument/2006/relationships" xmlns:m="http://schemas.openxmlformats.org/officeDocument/2006/math" xmlns:v="urn:schemas-microsoft-com:vml" xmlns:wp14="http://schemas.microsoft.com/office/word/2010/wordprocessingDrawing" xmlns:wp="http://schemas.openxmlformats.org/drawingml/2006/wordprocessingDrawing" xmlns:w10="urn:schemas-microsoft-com:office:word" xmlns:w="http://schemas.openxmlformats.org/wordprocessingml/2006/main" xmlns:w14="http://schemas.microsoft.com/office/word/2010/wordml" xmlns:w15="http://schemas.microsoft.com/office/word/2012/wordml" xmlns:w16se="http://schemas.microsoft.com/office/word/2015/wordml/symex" xmlns:wpg="http://schemas.microsoft.com/office/word/2010/wordprocessingGroup" xmlns:wpi="http://schemas.microsoft.com/office/word/2010/wordprocessingInk" xmlns:wne="http://schemas.microsoft.com/office/word/2006/wordml" xmlns:wps="http://schemas.microsoft.com/office/word/2010/wordprocessingShape" mc:Ignorable="w14 w15 w16se wp14">
   <w:p>
     <w:pPr>
       <w:shd w:val="clear" w:color="auto" w:fill="FFFFFF"/>
@@ -31578,7 +31705,6 @@
                               <w:color w:val="000000"/>
                             </w:rPr>
                           </w:pPr>
-                          <w:proofErr w:type="gramStart"/>
                           <w:r>
                             <w:rPr>
                               <w:b/>
@@ -31586,7 +31712,6 @@
                             </w:rPr>
                             <w:t>iROB-EA</w:t>
                           </w:r>
-                          <w:proofErr w:type="gramEnd"/>
                         </w:p>
                         <w:p>
                           <w:pPr>
@@ -31620,7 +31745,7 @@
             </wp:anchor>
           </w:drawing>
         </mc:Choice>
-        <mc:Fallback xmlns:w15="http://schemas.microsoft.com/office/word/2012/wordml">
+        <mc:Fallback>
           <w:pict>
             <v:shapetype id="_x0000_t202" coordsize="21600,21600" o:spt="202" path="m,l,21600r21600,l21600,xe">
               <v:stroke joinstyle="miter"/>
@@ -31746,7 +31871,7 @@
             </wp:anchor>
           </w:drawing>
         </mc:Choice>
-        <mc:Fallback xmlns:w15="http://schemas.microsoft.com/office/word/2012/wordml">
+        <mc:Fallback>
           <w:pict>
             <v:shape id="Text Box 26" o:spid="_x0000_s1043" type="#_x0000_t202" style="position:absolute;margin-left:345.75pt;margin-top:-8.8pt;width:76.15pt;height:45.35pt;z-index:251660288;visibility:visible;mso-wrap-style:square;mso-width-percent:0;mso-height-percent:0;mso-wrap-distance-left:9pt;mso-wrap-distance-top:0;mso-wrap-distance-right:9pt;mso-wrap-distance-bottom:0;mso-position-horizontal:absolute;mso-position-horizontal-relative:text;mso-position-vertical:absolute;mso-position-vertical-relative:text;mso-width-percent:0;mso-height-percent:0;mso-width-relative:margin;mso-height-relative:margin;v-text-anchor:top" o:gfxdata="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" strokecolor="#95b3d7">
               <v:textbox>
@@ -31798,7 +31923,7 @@
 </file>
 
 <file path=word/header2.xml><?xml version="1.0" encoding="utf-8"?>
-<w:hdr xmlns:wpc="http://schemas.microsoft.com/office/word/2010/wordprocessingCanvas" xmlns:mc="http://schemas.openxmlformats.org/markup-compatibility/2006" xmlns:o="urn:schemas-microsoft-com:office:office" xmlns:r="http://schemas.openxmlformats.org/officeDocument/2006/relationships" xmlns:m="http://schemas.openxmlformats.org/officeDocument/2006/math" xmlns:v="urn:schemas-microsoft-com:vml" xmlns:wp14="http://schemas.microsoft.com/office/word/2010/wordprocessingDrawing" xmlns:wp="http://schemas.openxmlformats.org/drawingml/2006/wordprocessingDrawing" xmlns:w10="urn:schemas-microsoft-com:office:word" xmlns:w="http://schemas.openxmlformats.org/wordprocessingml/2006/main" xmlns:w14="http://schemas.microsoft.com/office/word/2010/wordml" xmlns:wpg="http://schemas.microsoft.com/office/word/2010/wordprocessingGroup" xmlns:wpi="http://schemas.microsoft.com/office/word/2010/wordprocessingInk" xmlns:wne="http://schemas.microsoft.com/office/word/2006/wordml" xmlns:wps="http://schemas.microsoft.com/office/word/2010/wordprocessingShape" mc:Ignorable="w14 wp14">
+<w:hdr xmlns:wpc="http://schemas.microsoft.com/office/word/2010/wordprocessingCanvas" xmlns:cx="http://schemas.microsoft.com/office/drawing/2014/chartex" xmlns:cx1="http://schemas.microsoft.com/office/drawing/2015/9/8/chartex" xmlns:cx2="http://schemas.microsoft.com/office/drawing/2015/10/21/chartex" xmlns:mc="http://schemas.openxmlformats.org/markup-compatibility/2006" xmlns:o="urn:schemas-microsoft-com:office:office" xmlns:r="http://schemas.openxmlformats.org/officeDocument/2006/relationships" xmlns:m="http://schemas.openxmlformats.org/officeDocument/2006/math" xmlns:v="urn:schemas-microsoft-com:vml" xmlns:wp14="http://schemas.microsoft.com/office/word/2010/wordprocessingDrawing" xmlns:wp="http://schemas.openxmlformats.org/drawingml/2006/wordprocessingDrawing" xmlns:w10="urn:schemas-microsoft-com:office:word" xmlns:w="http://schemas.openxmlformats.org/wordprocessingml/2006/main" xmlns:w14="http://schemas.microsoft.com/office/word/2010/wordml" xmlns:w15="http://schemas.microsoft.com/office/word/2012/wordml" xmlns:w16se="http://schemas.microsoft.com/office/word/2015/wordml/symex" xmlns:wpg="http://schemas.microsoft.com/office/word/2010/wordprocessingGroup" xmlns:wpi="http://schemas.microsoft.com/office/word/2010/wordprocessingInk" xmlns:wne="http://schemas.microsoft.com/office/word/2006/wordml" xmlns:wps="http://schemas.microsoft.com/office/word/2010/wordprocessingShape" mc:Ignorable="w14 w15 w16se wp14">
   <w:p>
     <w:pPr>
       <w:shd w:val="clear" w:color="auto" w:fill="FFFFFF"/>
@@ -31823,7 +31948,7 @@
 </file>
 
 <file path=word/header3.xml><?xml version="1.0" encoding="utf-8"?>
-<w:hdr xmlns:wpc="http://schemas.microsoft.com/office/word/2010/wordprocessingCanvas" xmlns:mc="http://schemas.openxmlformats.org/markup-compatibility/2006" xmlns:o="urn:schemas-microsoft-com:office:office" xmlns:r="http://schemas.openxmlformats.org/officeDocument/2006/relationships" xmlns:m="http://schemas.openxmlformats.org/officeDocument/2006/math" xmlns:v="urn:schemas-microsoft-com:vml" xmlns:wp14="http://schemas.microsoft.com/office/word/2010/wordprocessingDrawing" xmlns:wp="http://schemas.openxmlformats.org/drawingml/2006/wordprocessingDrawing" xmlns:w10="urn:schemas-microsoft-com:office:word" xmlns:w="http://schemas.openxmlformats.org/wordprocessingml/2006/main" xmlns:w14="http://schemas.microsoft.com/office/word/2010/wordml" xmlns:wpg="http://schemas.microsoft.com/office/word/2010/wordprocessingGroup" xmlns:wpi="http://schemas.microsoft.com/office/word/2010/wordprocessingInk" xmlns:wne="http://schemas.microsoft.com/office/word/2006/wordml" xmlns:wps="http://schemas.microsoft.com/office/word/2010/wordprocessingShape" mc:Ignorable="w14 wp14">
+<w:hdr xmlns:wpc="http://schemas.microsoft.com/office/word/2010/wordprocessingCanvas" xmlns:cx="http://schemas.microsoft.com/office/drawing/2014/chartex" xmlns:cx1="http://schemas.microsoft.com/office/drawing/2015/9/8/chartex" xmlns:cx2="http://schemas.microsoft.com/office/drawing/2015/10/21/chartex" xmlns:mc="http://schemas.openxmlformats.org/markup-compatibility/2006" xmlns:o="urn:schemas-microsoft-com:office:office" xmlns:r="http://schemas.openxmlformats.org/officeDocument/2006/relationships" xmlns:m="http://schemas.openxmlformats.org/officeDocument/2006/math" xmlns:v="urn:schemas-microsoft-com:vml" xmlns:wp14="http://schemas.microsoft.com/office/word/2010/wordprocessingDrawing" xmlns:wp="http://schemas.openxmlformats.org/drawingml/2006/wordprocessingDrawing" xmlns:w10="urn:schemas-microsoft-com:office:word" xmlns:w="http://schemas.openxmlformats.org/wordprocessingml/2006/main" xmlns:w14="http://schemas.microsoft.com/office/word/2010/wordml" xmlns:w15="http://schemas.microsoft.com/office/word/2012/wordml" xmlns:w16se="http://schemas.microsoft.com/office/word/2015/wordml/symex" xmlns:wpg="http://schemas.microsoft.com/office/word/2010/wordprocessingGroup" xmlns:wpi="http://schemas.microsoft.com/office/word/2010/wordprocessingInk" xmlns:wne="http://schemas.microsoft.com/office/word/2006/wordml" xmlns:wps="http://schemas.microsoft.com/office/word/2010/wordprocessingShape" mc:Ignorable="w14 w15 w16se wp14">
   <w:p>
     <w:pPr>
       <w:shd w:val="clear" w:color="auto" w:fill="FFFFFF"/>
@@ -31906,7 +32031,6 @@
                               <w:color w:val="000000"/>
                             </w:rPr>
                           </w:pPr>
-                          <w:proofErr w:type="gramStart"/>
                           <w:r>
                             <w:rPr>
                               <w:b/>
@@ -31914,7 +32038,6 @@
                             </w:rPr>
                             <w:t>iROB-EA</w:t>
                           </w:r>
-                          <w:proofErr w:type="gramEnd"/>
                         </w:p>
                         <w:p>
                           <w:pPr>
@@ -31948,7 +32071,7 @@
             </wp:anchor>
           </w:drawing>
         </mc:Choice>
-        <mc:Fallback xmlns:w15="http://schemas.microsoft.com/office/word/2012/wordml">
+        <mc:Fallback>
           <w:pict>
             <v:shapetype id="_x0000_t202" coordsize="21600,21600" o:spt="202" path="m,l,21600r21600,l21600,xe">
               <v:stroke joinstyle="miter"/>
@@ -32076,7 +32199,7 @@
             </wp:anchor>
           </w:drawing>
         </mc:Choice>
-        <mc:Fallback xmlns:w15="http://schemas.microsoft.com/office/word/2012/wordml">
+        <mc:Fallback>
           <w:pict>
             <v:shape id="Text Box 20" o:spid="_x0000_s1045" type="#_x0000_t202" style="position:absolute;left:0;text-align:left;margin-left:345.75pt;margin-top:-7.7pt;width:76.15pt;height:45.35pt;z-index:251657216;visibility:visible;mso-wrap-style:square;mso-width-percent:0;mso-height-percent:0;mso-wrap-distance-left:9pt;mso-wrap-distance-top:0;mso-wrap-distance-right:9pt;mso-wrap-distance-bottom:0;mso-position-horizontal:absolute;mso-position-horizontal-relative:text;mso-position-vertical:absolute;mso-position-vertical-relative:text;mso-width-percent:0;mso-height-percent:0;mso-width-relative:margin;mso-height-relative:margin;v-text-anchor:top" o:gfxdata="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" strokecolor="#95b3d7">
               <v:textbox>
@@ -32126,7 +32249,7 @@
 </file>
 
 <file path=word/header4.xml><?xml version="1.0" encoding="utf-8"?>
-<w:hdr xmlns:wpc="http://schemas.microsoft.com/office/word/2010/wordprocessingCanvas" xmlns:mc="http://schemas.openxmlformats.org/markup-compatibility/2006" xmlns:o="urn:schemas-microsoft-com:office:office" xmlns:r="http://schemas.openxmlformats.org/officeDocument/2006/relationships" xmlns:m="http://schemas.openxmlformats.org/officeDocument/2006/math" xmlns:v="urn:schemas-microsoft-com:vml" xmlns:wp14="http://schemas.microsoft.com/office/word/2010/wordprocessingDrawing" xmlns:wp="http://schemas.openxmlformats.org/drawingml/2006/wordprocessingDrawing" xmlns:w10="urn:schemas-microsoft-com:office:word" xmlns:w="http://schemas.openxmlformats.org/wordprocessingml/2006/main" xmlns:w14="http://schemas.microsoft.com/office/word/2010/wordml" xmlns:wpg="http://schemas.microsoft.com/office/word/2010/wordprocessingGroup" xmlns:wpi="http://schemas.microsoft.com/office/word/2010/wordprocessingInk" xmlns:wne="http://schemas.microsoft.com/office/word/2006/wordml" xmlns:wps="http://schemas.microsoft.com/office/word/2010/wordprocessingShape" mc:Ignorable="w14 wp14">
+<w:hdr xmlns:wpc="http://schemas.microsoft.com/office/word/2010/wordprocessingCanvas" xmlns:cx="http://schemas.microsoft.com/office/drawing/2014/chartex" xmlns:cx1="http://schemas.microsoft.com/office/drawing/2015/9/8/chartex" xmlns:cx2="http://schemas.microsoft.com/office/drawing/2015/10/21/chartex" xmlns:mc="http://schemas.openxmlformats.org/markup-compatibility/2006" xmlns:o="urn:schemas-microsoft-com:office:office" xmlns:r="http://schemas.openxmlformats.org/officeDocument/2006/relationships" xmlns:m="http://schemas.openxmlformats.org/officeDocument/2006/math" xmlns:v="urn:schemas-microsoft-com:vml" xmlns:wp14="http://schemas.microsoft.com/office/word/2010/wordprocessingDrawing" xmlns:wp="http://schemas.openxmlformats.org/drawingml/2006/wordprocessingDrawing" xmlns:w10="urn:schemas-microsoft-com:office:word" xmlns:w="http://schemas.openxmlformats.org/wordprocessingml/2006/main" xmlns:w14="http://schemas.microsoft.com/office/word/2010/wordml" xmlns:w15="http://schemas.microsoft.com/office/word/2012/wordml" xmlns:w16se="http://schemas.microsoft.com/office/word/2015/wordml/symex" xmlns:wpg="http://schemas.microsoft.com/office/word/2010/wordprocessingGroup" xmlns:wpi="http://schemas.microsoft.com/office/word/2010/wordprocessingInk" xmlns:wne="http://schemas.microsoft.com/office/word/2006/wordml" xmlns:wps="http://schemas.microsoft.com/office/word/2010/wordprocessingShape" mc:Ignorable="w14 w15 w16se wp14">
   <w:p>
     <w:pPr>
       <w:jc w:val="right"/>
@@ -32210,7 +32333,6 @@
                               <w:color w:val="000000"/>
                             </w:rPr>
                           </w:pPr>
-                          <w:proofErr w:type="gramStart"/>
                           <w:r>
                             <w:rPr>
                               <w:b/>
@@ -32218,7 +32340,6 @@
                             </w:rPr>
                             <w:t>iROB-EA</w:t>
                           </w:r>
-                          <w:proofErr w:type="gramEnd"/>
                         </w:p>
                         <w:p>
                           <w:pPr>
@@ -32252,7 +32373,7 @@
             </wp:anchor>
           </w:drawing>
         </mc:Choice>
-        <mc:Fallback xmlns:w15="http://schemas.microsoft.com/office/word/2012/wordml">
+        <mc:Fallback>
           <w:pict>
             <v:shapetype id="_x0000_t202" coordsize="21600,21600" o:spt="202" path="m,l,21600r21600,l21600,xe">
               <v:stroke joinstyle="miter"/>
@@ -32378,7 +32499,7 @@
             </wp:anchor>
           </w:drawing>
         </mc:Choice>
-        <mc:Fallback xmlns:w15="http://schemas.microsoft.com/office/word/2012/wordml">
+        <mc:Fallback>
           <w:pict>
             <v:shape id="_x0000_s1047" type="#_x0000_t202" style="position:absolute;left:0;text-align:left;margin-left:632.25pt;margin-top:-5.3pt;width:69.45pt;height:43.95pt;z-index:251655168;visibility:visible;mso-wrap-style:square;mso-width-percent:0;mso-height-percent:0;mso-wrap-distance-left:9pt;mso-wrap-distance-top:0;mso-wrap-distance-right:9pt;mso-wrap-distance-bottom:0;mso-position-horizontal:absolute;mso-position-horizontal-relative:text;mso-position-vertical:absolute;mso-position-vertical-relative:text;mso-width-percent:0;mso-height-percent:0;mso-width-relative:margin;mso-height-relative:margin;v-text-anchor:top" o:gfxdata="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" strokecolor="#95b3d7">
               <v:textbox>
@@ -32440,7 +32561,7 @@
 </file>
 
 <file path=word/header5.xml><?xml version="1.0" encoding="utf-8"?>
-<w:hdr xmlns:wpc="http://schemas.microsoft.com/office/word/2010/wordprocessingCanvas" xmlns:mc="http://schemas.openxmlformats.org/markup-compatibility/2006" xmlns:o="urn:schemas-microsoft-com:office:office" xmlns:r="http://schemas.openxmlformats.org/officeDocument/2006/relationships" xmlns:m="http://schemas.openxmlformats.org/officeDocument/2006/math" xmlns:v="urn:schemas-microsoft-com:vml" xmlns:wp14="http://schemas.microsoft.com/office/word/2010/wordprocessingDrawing" xmlns:wp="http://schemas.openxmlformats.org/drawingml/2006/wordprocessingDrawing" xmlns:w10="urn:schemas-microsoft-com:office:word" xmlns:w="http://schemas.openxmlformats.org/wordprocessingml/2006/main" xmlns:w14="http://schemas.microsoft.com/office/word/2010/wordml" xmlns:wpg="http://schemas.microsoft.com/office/word/2010/wordprocessingGroup" xmlns:wpi="http://schemas.microsoft.com/office/word/2010/wordprocessingInk" xmlns:wne="http://schemas.microsoft.com/office/word/2006/wordml" xmlns:wps="http://schemas.microsoft.com/office/word/2010/wordprocessingShape" mc:Ignorable="w14 wp14">
+<w:hdr xmlns:wpc="http://schemas.microsoft.com/office/word/2010/wordprocessingCanvas" xmlns:cx="http://schemas.microsoft.com/office/drawing/2014/chartex" xmlns:cx1="http://schemas.microsoft.com/office/drawing/2015/9/8/chartex" xmlns:cx2="http://schemas.microsoft.com/office/drawing/2015/10/21/chartex" xmlns:mc="http://schemas.openxmlformats.org/markup-compatibility/2006" xmlns:o="urn:schemas-microsoft-com:office:office" xmlns:r="http://schemas.openxmlformats.org/officeDocument/2006/relationships" xmlns:m="http://schemas.openxmlformats.org/officeDocument/2006/math" xmlns:v="urn:schemas-microsoft-com:vml" xmlns:wp14="http://schemas.microsoft.com/office/word/2010/wordprocessingDrawing" xmlns:wp="http://schemas.openxmlformats.org/drawingml/2006/wordprocessingDrawing" xmlns:w10="urn:schemas-microsoft-com:office:word" xmlns:w="http://schemas.openxmlformats.org/wordprocessingml/2006/main" xmlns:w14="http://schemas.microsoft.com/office/word/2010/wordml" xmlns:w15="http://schemas.microsoft.com/office/word/2012/wordml" xmlns:w16se="http://schemas.microsoft.com/office/word/2015/wordml/symex" xmlns:wpg="http://schemas.microsoft.com/office/word/2010/wordprocessingGroup" xmlns:wpi="http://schemas.microsoft.com/office/word/2010/wordprocessingInk" xmlns:wne="http://schemas.microsoft.com/office/word/2006/wordml" xmlns:wps="http://schemas.microsoft.com/office/word/2010/wordprocessingShape" mc:Ignorable="w14 w15 w16se wp14">
   <w:p>
     <w:pPr>
       <w:shd w:val="clear" w:color="auto" w:fill="FFFFFF"/>
@@ -32523,7 +32644,6 @@
                               <w:color w:val="000000"/>
                             </w:rPr>
                           </w:pPr>
-                          <w:proofErr w:type="gramStart"/>
                           <w:r>
                             <w:rPr>
                               <w:b/>
@@ -32531,7 +32651,6 @@
                             </w:rPr>
                             <w:t>iROB-EA</w:t>
                           </w:r>
-                          <w:proofErr w:type="gramEnd"/>
                         </w:p>
                         <w:p>
                           <w:pPr>
@@ -32565,7 +32684,7 @@
             </wp:anchor>
           </w:drawing>
         </mc:Choice>
-        <mc:Fallback xmlns:w15="http://schemas.microsoft.com/office/word/2012/wordml">
+        <mc:Fallback>
           <w:pict>
             <v:shapetype id="_x0000_t202" coordsize="21600,21600" o:spt="202" path="m,l,21600r21600,l21600,xe">
               <v:stroke joinstyle="miter"/>
@@ -32693,7 +32812,7 @@
             </wp:anchor>
           </w:drawing>
         </mc:Choice>
-        <mc:Fallback xmlns:w15="http://schemas.microsoft.com/office/word/2012/wordml">
+        <mc:Fallback>
           <w:pict>
             <v:shape id="_x0000_s1049" type="#_x0000_t202" style="position:absolute;left:0;text-align:left;margin-left:620.25pt;margin-top:-6.75pt;width:76.15pt;height:45.35pt;z-index:251659264;visibility:visible;mso-wrap-style:square;mso-width-percent:0;mso-height-percent:0;mso-wrap-distance-left:9pt;mso-wrap-distance-top:0;mso-wrap-distance-right:9pt;mso-wrap-distance-bottom:0;mso-position-horizontal:absolute;mso-position-horizontal-relative:text;mso-position-vertical:absolute;mso-position-vertical-relative:text;mso-width-percent:0;mso-height-percent:0;mso-width-relative:margin;mso-height-relative:margin;v-text-anchor:top" o:gfxdata="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" strokecolor="#95b3d7">
               <v:textbox>
@@ -32743,8 +32862,8 @@
 </file>
 
 <file path=word/numbering.xml><?xml version="1.0" encoding="utf-8"?>
-<w:numbering xmlns:wpc="http://schemas.microsoft.com/office/word/2010/wordprocessingCanvas" xmlns:mc="http://schemas.openxmlformats.org/markup-compatibility/2006" xmlns:o="urn:schemas-microsoft-com:office:office" xmlns:r="http://schemas.openxmlformats.org/officeDocument/2006/relationships" xmlns:m="http://schemas.openxmlformats.org/officeDocument/2006/math" xmlns:v="urn:schemas-microsoft-com:vml" xmlns:wp14="http://schemas.microsoft.com/office/word/2010/wordprocessingDrawing" xmlns:wp="http://schemas.openxmlformats.org/drawingml/2006/wordprocessingDrawing" xmlns:w10="urn:schemas-microsoft-com:office:word" xmlns:w="http://schemas.openxmlformats.org/wordprocessingml/2006/main" xmlns:w14="http://schemas.microsoft.com/office/word/2010/wordml" xmlns:wpg="http://schemas.microsoft.com/office/word/2010/wordprocessingGroup" xmlns:wpi="http://schemas.microsoft.com/office/word/2010/wordprocessingInk" xmlns:wne="http://schemas.microsoft.com/office/word/2006/wordml" xmlns:wps="http://schemas.microsoft.com/office/word/2010/wordprocessingShape" mc:Ignorable="w14 wp14">
-  <w:abstractNum w:abstractNumId="0">
+<w:numbering xmlns:wpc="http://schemas.microsoft.com/office/word/2010/wordprocessingCanvas" xmlns:cx="http://schemas.microsoft.com/office/drawing/2014/chartex" xmlns:cx1="http://schemas.microsoft.com/office/drawing/2015/9/8/chartex" xmlns:cx2="http://schemas.microsoft.com/office/drawing/2015/10/21/chartex" xmlns:mc="http://schemas.openxmlformats.org/markup-compatibility/2006" xmlns:o="urn:schemas-microsoft-com:office:office" xmlns:r="http://schemas.openxmlformats.org/officeDocument/2006/relationships" xmlns:m="http://schemas.openxmlformats.org/officeDocument/2006/math" xmlns:v="urn:schemas-microsoft-com:vml" xmlns:wp14="http://schemas.microsoft.com/office/word/2010/wordprocessingDrawing" xmlns:wp="http://schemas.openxmlformats.org/drawingml/2006/wordprocessingDrawing" xmlns:w10="urn:schemas-microsoft-com:office:word" xmlns:w="http://schemas.openxmlformats.org/wordprocessingml/2006/main" xmlns:w14="http://schemas.microsoft.com/office/word/2010/wordml" xmlns:w15="http://schemas.microsoft.com/office/word/2012/wordml" xmlns:w16se="http://schemas.microsoft.com/office/word/2015/wordml/symex" xmlns:wpg="http://schemas.microsoft.com/office/word/2010/wordprocessingGroup" xmlns:wpi="http://schemas.microsoft.com/office/word/2010/wordprocessingInk" xmlns:wne="http://schemas.microsoft.com/office/word/2006/wordml" xmlns:wps="http://schemas.microsoft.com/office/word/2010/wordprocessingShape" mc:Ignorable="w14 w15 w16se wp14">
+  <w:abstractNum w:abstractNumId="0" w15:restartNumberingAfterBreak="0">
     <w:nsid w:val="000870F4"/>
     <w:multiLevelType w:val="hybridMultilevel"/>
     <w:tmpl w:val="FE7EF32A"/>
@@ -32857,7 +32976,7 @@
       </w:rPr>
     </w:lvl>
   </w:abstractNum>
-  <w:abstractNum w:abstractNumId="1">
+  <w:abstractNum w:abstractNumId="1" w15:restartNumberingAfterBreak="0">
     <w:nsid w:val="02120E7C"/>
     <w:multiLevelType w:val="hybridMultilevel"/>
     <w:tmpl w:val="9802300A"/>
@@ -32970,7 +33089,7 @@
       </w:rPr>
     </w:lvl>
   </w:abstractNum>
-  <w:abstractNum w:abstractNumId="2">
+  <w:abstractNum w:abstractNumId="2" w15:restartNumberingAfterBreak="0">
     <w:nsid w:val="162404D0"/>
     <w:multiLevelType w:val="hybridMultilevel"/>
     <w:tmpl w:val="28A214EA"/>
@@ -33082,7 +33201,7 @@
       </w:rPr>
     </w:lvl>
   </w:abstractNum>
-  <w:abstractNum w:abstractNumId="3">
+  <w:abstractNum w:abstractNumId="3" w15:restartNumberingAfterBreak="0">
     <w:nsid w:val="1E571CBE"/>
     <w:multiLevelType w:val="hybridMultilevel"/>
     <w:tmpl w:val="CA28EBCA"/>
@@ -33194,7 +33313,7 @@
       </w:rPr>
     </w:lvl>
   </w:abstractNum>
-  <w:abstractNum w:abstractNumId="4">
+  <w:abstractNum w:abstractNumId="4" w15:restartNumberingAfterBreak="0">
     <w:nsid w:val="1F136241"/>
     <w:multiLevelType w:val="hybridMultilevel"/>
     <w:tmpl w:val="28A6AD02"/>
@@ -33307,7 +33426,7 @@
       </w:rPr>
     </w:lvl>
   </w:abstractNum>
-  <w:abstractNum w:abstractNumId="5">
+  <w:abstractNum w:abstractNumId="5" w15:restartNumberingAfterBreak="0">
     <w:nsid w:val="26DB52BC"/>
     <w:multiLevelType w:val="hybridMultilevel"/>
     <w:tmpl w:val="DC7E5B12"/>
@@ -33420,7 +33539,7 @@
       </w:rPr>
     </w:lvl>
   </w:abstractNum>
-  <w:abstractNum w:abstractNumId="6">
+  <w:abstractNum w:abstractNumId="6" w15:restartNumberingAfterBreak="0">
     <w:nsid w:val="27EF3174"/>
     <w:multiLevelType w:val="hybridMultilevel"/>
     <w:tmpl w:val="39B2CC86"/>
@@ -33532,7 +33651,7 @@
       </w:rPr>
     </w:lvl>
   </w:abstractNum>
-  <w:abstractNum w:abstractNumId="7">
+  <w:abstractNum w:abstractNumId="7" w15:restartNumberingAfterBreak="0">
     <w:nsid w:val="3B322B22"/>
     <w:multiLevelType w:val="hybridMultilevel"/>
     <w:tmpl w:val="A5460A0C"/>
@@ -33645,7 +33764,7 @@
       </w:rPr>
     </w:lvl>
   </w:abstractNum>
-  <w:abstractNum w:abstractNumId="8">
+  <w:abstractNum w:abstractNumId="8" w15:restartNumberingAfterBreak="0">
     <w:nsid w:val="3C1C380F"/>
     <w:multiLevelType w:val="hybridMultilevel"/>
     <w:tmpl w:val="EED05176"/>
@@ -33757,7 +33876,7 @@
       </w:rPr>
     </w:lvl>
   </w:abstractNum>
-  <w:abstractNum w:abstractNumId="9">
+  <w:abstractNum w:abstractNumId="9" w15:restartNumberingAfterBreak="0">
     <w:nsid w:val="41ED6E43"/>
     <w:multiLevelType w:val="hybridMultilevel"/>
     <w:tmpl w:val="BD6677FC"/>
@@ -33870,7 +33989,7 @@
       </w:rPr>
     </w:lvl>
   </w:abstractNum>
-  <w:abstractNum w:abstractNumId="10">
+  <w:abstractNum w:abstractNumId="10" w15:restartNumberingAfterBreak="0">
     <w:nsid w:val="423412AA"/>
     <w:multiLevelType w:val="hybridMultilevel"/>
     <w:tmpl w:val="9044022A"/>
@@ -33983,7 +34102,7 @@
       </w:rPr>
     </w:lvl>
   </w:abstractNum>
-  <w:abstractNum w:abstractNumId="11">
+  <w:abstractNum w:abstractNumId="11" w15:restartNumberingAfterBreak="0">
     <w:nsid w:val="4F6820F1"/>
     <w:multiLevelType w:val="hybridMultilevel"/>
     <w:tmpl w:val="04E2C13E"/>
@@ -34096,7 +34215,7 @@
       </w:rPr>
     </w:lvl>
   </w:abstractNum>
-  <w:abstractNum w:abstractNumId="12">
+  <w:abstractNum w:abstractNumId="12" w15:restartNumberingAfterBreak="0">
     <w:nsid w:val="54AF7AD1"/>
     <w:multiLevelType w:val="hybridMultilevel"/>
     <w:tmpl w:val="EE8E4C02"/>
@@ -34209,7 +34328,7 @@
       </w:rPr>
     </w:lvl>
   </w:abstractNum>
-  <w:abstractNum w:abstractNumId="13">
+  <w:abstractNum w:abstractNumId="13" w15:restartNumberingAfterBreak="0">
     <w:nsid w:val="574963BF"/>
     <w:multiLevelType w:val="multilevel"/>
     <w:tmpl w:val="15467744"/>
@@ -34354,7 +34473,7 @@
       </w:rPr>
     </w:lvl>
   </w:abstractNum>
-  <w:abstractNum w:abstractNumId="14">
+  <w:abstractNum w:abstractNumId="14" w15:restartNumberingAfterBreak="0">
     <w:nsid w:val="578F48B3"/>
     <w:multiLevelType w:val="hybridMultilevel"/>
     <w:tmpl w:val="B94C17B6"/>
@@ -34467,7 +34586,7 @@
       </w:rPr>
     </w:lvl>
   </w:abstractNum>
-  <w:abstractNum w:abstractNumId="15">
+  <w:abstractNum w:abstractNumId="15" w15:restartNumberingAfterBreak="0">
     <w:nsid w:val="69A113FE"/>
     <w:multiLevelType w:val="hybridMultilevel"/>
     <w:tmpl w:val="9BFA4002"/>
@@ -34580,7 +34699,7 @@
       </w:rPr>
     </w:lvl>
   </w:abstractNum>
-  <w:abstractNum w:abstractNumId="16">
+  <w:abstractNum w:abstractNumId="16" w15:restartNumberingAfterBreak="0">
     <w:nsid w:val="69BC1C0C"/>
     <w:multiLevelType w:val="hybridMultilevel"/>
     <w:tmpl w:val="5DA6001E"/>
@@ -34693,7 +34812,7 @@
       </w:rPr>
     </w:lvl>
   </w:abstractNum>
-  <w:abstractNum w:abstractNumId="17">
+  <w:abstractNum w:abstractNumId="17" w15:restartNumberingAfterBreak="0">
     <w:nsid w:val="72DB1AD8"/>
     <w:multiLevelType w:val="hybridMultilevel"/>
     <w:tmpl w:val="FE500906"/>
@@ -34806,7 +34925,7 @@
       </w:rPr>
     </w:lvl>
   </w:abstractNum>
-  <w:abstractNum w:abstractNumId="18">
+  <w:abstractNum w:abstractNumId="18" w15:restartNumberingAfterBreak="0">
     <w:nsid w:val="76A01C00"/>
     <w:multiLevelType w:val="hybridMultilevel"/>
     <w:tmpl w:val="F42E0C74"/>
@@ -34919,7 +35038,7 @@
       </w:rPr>
     </w:lvl>
   </w:abstractNum>
-  <w:abstractNum w:abstractNumId="19">
+  <w:abstractNum w:abstractNumId="19" w15:restartNumberingAfterBreak="0">
     <w:nsid w:val="7B7D4183"/>
     <w:multiLevelType w:val="hybridMultilevel"/>
     <w:tmpl w:val="1500F8C4"/>
@@ -35097,7 +35216,7 @@
 </file>
 
 <file path=word/styles.xml><?xml version="1.0" encoding="utf-8"?>
-<w:styles xmlns:mc="http://schemas.openxmlformats.org/markup-compatibility/2006" xmlns:r="http://schemas.openxmlformats.org/officeDocument/2006/relationships" xmlns:w="http://schemas.openxmlformats.org/wordprocessingml/2006/main" xmlns:w14="http://schemas.microsoft.com/office/word/2010/wordml" mc:Ignorable="w14">
+<w:styles xmlns:mc="http://schemas.openxmlformats.org/markup-compatibility/2006" xmlns:r="http://schemas.openxmlformats.org/officeDocument/2006/relationships" xmlns:w="http://schemas.openxmlformats.org/wordprocessingml/2006/main" xmlns:w14="http://schemas.microsoft.com/office/word/2010/wordml" xmlns:w15="http://schemas.microsoft.com/office/word/2012/wordml" xmlns:w16se="http://schemas.microsoft.com/office/word/2015/wordml/symex" mc:Ignorable="w14 w15 w16se">
   <w:docDefaults>
     <w:rPrDefault>
       <w:rPr>
@@ -35107,144 +35226,379 @@
     </w:rPrDefault>
     <w:pPrDefault/>
   </w:docDefaults>
-  <w:latentStyles w:defLockedState="1" w:defUIPriority="99" w:defSemiHidden="1" w:defUnhideWhenUsed="1" w:defQFormat="0" w:count="267">
-    <w:lsdException w:name="Normal" w:semiHidden="0" w:uiPriority="0" w:unhideWhenUsed="0" w:qFormat="1"/>
-    <w:lsdException w:name="heading 1" w:semiHidden="0" w:uiPriority="9" w:unhideWhenUsed="0" w:qFormat="1"/>
-    <w:lsdException w:name="heading 2" w:semiHidden="0" w:uiPriority="9" w:unhideWhenUsed="0" w:qFormat="1"/>
-    <w:lsdException w:name="heading 3" w:semiHidden="0" w:uiPriority="9" w:unhideWhenUsed="0" w:qFormat="1"/>
-    <w:lsdException w:name="heading 4" w:semiHidden="0" w:uiPriority="9" w:unhideWhenUsed="0" w:qFormat="1"/>
-    <w:lsdException w:name="heading 5" w:semiHidden="0" w:uiPriority="9" w:unhideWhenUsed="0" w:qFormat="1"/>
-    <w:lsdException w:name="heading 6" w:semiHidden="0" w:uiPriority="9" w:unhideWhenUsed="0" w:qFormat="1"/>
-    <w:lsdException w:name="heading 7" w:semiHidden="0" w:uiPriority="9" w:unhideWhenUsed="0" w:qFormat="1"/>
-    <w:lsdException w:name="heading 8" w:semiHidden="0" w:uiPriority="9" w:unhideWhenUsed="0" w:qFormat="1"/>
-    <w:lsdException w:name="heading 9" w:semiHidden="0" w:uiPriority="9" w:unhideWhenUsed="0" w:qFormat="1"/>
-    <w:lsdException w:name="toc 1" w:uiPriority="39"/>
-    <w:lsdException w:name="toc 2" w:uiPriority="39"/>
-    <w:lsdException w:name="toc 3" w:uiPriority="39"/>
-    <w:lsdException w:name="toc 4" w:uiPriority="39"/>
-    <w:lsdException w:name="toc 5" w:uiPriority="39"/>
-    <w:lsdException w:name="toc 6" w:uiPriority="39"/>
-    <w:lsdException w:name="toc 7" w:uiPriority="39"/>
-    <w:lsdException w:name="toc 8" w:uiPriority="39"/>
-    <w:lsdException w:name="toc 9" w:uiPriority="39"/>
-    <w:lsdException w:name="caption" w:semiHidden="0" w:uiPriority="35" w:unhideWhenUsed="0" w:qFormat="1"/>
-    <w:lsdException w:name="Title" w:semiHidden="0" w:uiPriority="10" w:unhideWhenUsed="0" w:qFormat="1"/>
-    <w:lsdException w:name="Default Paragraph Font" w:uiPriority="1"/>
-    <w:lsdException w:name="Subtitle" w:semiHidden="0" w:uiPriority="11" w:unhideWhenUsed="0" w:qFormat="1"/>
-    <w:lsdException w:name="Strong" w:semiHidden="0" w:uiPriority="22" w:unhideWhenUsed="0" w:qFormat="1"/>
-    <w:lsdException w:name="Emphasis" w:semiHidden="0" w:uiPriority="20" w:unhideWhenUsed="0" w:qFormat="1"/>
-    <w:lsdException w:name="Table Grid" w:semiHidden="0" w:uiPriority="59" w:unhideWhenUsed="0"/>
-    <w:lsdException w:name="Placeholder Text" w:locked="0" w:unhideWhenUsed="0"/>
-    <w:lsdException w:name="No Spacing" w:locked="0" w:semiHidden="0" w:uiPriority="1" w:unhideWhenUsed="0" w:qFormat="1"/>
-    <w:lsdException w:name="Light Shading" w:locked="0" w:semiHidden="0" w:uiPriority="60" w:unhideWhenUsed="0"/>
-    <w:lsdException w:name="Light List" w:locked="0" w:semiHidden="0" w:uiPriority="61" w:unhideWhenUsed="0"/>
-    <w:lsdException w:name="Light Grid" w:locked="0" w:semiHidden="0" w:uiPriority="62" w:unhideWhenUsed="0"/>
-    <w:lsdException w:name="Medium Shading 1" w:locked="0" w:semiHidden="0" w:uiPriority="63" w:unhideWhenUsed="0"/>
-    <w:lsdException w:name="Medium Shading 2" w:locked="0" w:semiHidden="0" w:uiPriority="64" w:unhideWhenUsed="0"/>
-    <w:lsdException w:name="Medium List 1" w:locked="0" w:semiHidden="0" w:uiPriority="65" w:unhideWhenUsed="0"/>
-    <w:lsdException w:name="Medium List 2" w:locked="0" w:semiHidden="0" w:uiPriority="66" w:unhideWhenUsed="0"/>
-    <w:lsdException w:name="Medium Grid 1" w:locked="0" w:semiHidden="0" w:uiPriority="67" w:unhideWhenUsed="0"/>
-    <w:lsdException w:name="Medium Grid 2" w:locked="0" w:semiHidden="0" w:uiPriority="68" w:unhideWhenUsed="0"/>
-    <w:lsdException w:name="Medium Grid 3" w:locked="0" w:semiHidden="0" w:uiPriority="69" w:unhideWhenUsed="0"/>
-    <w:lsdException w:name="Dark List" w:locked="0" w:semiHidden="0" w:uiPriority="70" w:unhideWhenUsed="0"/>
-    <w:lsdException w:name="Colorful Shading" w:locked="0" w:semiHidden="0" w:uiPriority="71" w:unhideWhenUsed="0"/>
-    <w:lsdException w:name="Colorful List" w:locked="0" w:semiHidden="0" w:uiPriority="72" w:unhideWhenUsed="0"/>
-    <w:lsdException w:name="Colorful Grid" w:locked="0" w:semiHidden="0" w:uiPriority="73" w:unhideWhenUsed="0"/>
-    <w:lsdException w:name="Light Shading Accent 1" w:locked="0" w:semiHidden="0" w:uiPriority="60" w:unhideWhenUsed="0"/>
-    <w:lsdException w:name="Light List Accent 1" w:locked="0" w:semiHidden="0" w:uiPriority="61" w:unhideWhenUsed="0"/>
-    <w:lsdException w:name="Light Grid Accent 1" w:locked="0" w:semiHidden="0" w:uiPriority="62" w:unhideWhenUsed="0"/>
-    <w:lsdException w:name="Medium Shading 1 Accent 1" w:locked="0" w:semiHidden="0" w:uiPriority="63" w:unhideWhenUsed="0"/>
-    <w:lsdException w:name="Medium Shading 2 Accent 1" w:locked="0" w:semiHidden="0" w:uiPriority="64" w:unhideWhenUsed="0"/>
-    <w:lsdException w:name="Medium List 1 Accent 1" w:locked="0" w:semiHidden="0" w:uiPriority="65" w:unhideWhenUsed="0"/>
-    <w:lsdException w:name="Revision" w:locked="0" w:unhideWhenUsed="0"/>
-    <w:lsdException w:name="List Paragraph" w:locked="0" w:semiHidden="0" w:uiPriority="34" w:unhideWhenUsed="0" w:qFormat="1"/>
-    <w:lsdException w:name="Quote" w:locked="0" w:semiHidden="0" w:uiPriority="29" w:unhideWhenUsed="0" w:qFormat="1"/>
-    <w:lsdException w:name="Intense Quote" w:locked="0" w:semiHidden="0" w:uiPriority="30" w:unhideWhenUsed="0" w:qFormat="1"/>
-    <w:lsdException w:name="Medium List 2 Accent 1" w:locked="0" w:semiHidden="0" w:uiPriority="66" w:unhideWhenUsed="0"/>
-    <w:lsdException w:name="Medium Grid 1 Accent 1" w:locked="0" w:semiHidden="0" w:uiPriority="67" w:unhideWhenUsed="0"/>
-    <w:lsdException w:name="Medium Grid 2 Accent 1" w:locked="0" w:semiHidden="0" w:uiPriority="68" w:unhideWhenUsed="0"/>
-    <w:lsdException w:name="Medium Grid 3 Accent 1" w:locked="0" w:semiHidden="0" w:uiPriority="69" w:unhideWhenUsed="0"/>
-    <w:lsdException w:name="Dark List Accent 1" w:locked="0" w:semiHidden="0" w:uiPriority="70" w:unhideWhenUsed="0"/>
-    <w:lsdException w:name="Colorful Shading Accent 1" w:locked="0" w:semiHidden="0" w:uiPriority="71" w:unhideWhenUsed="0"/>
-    <w:lsdException w:name="Colorful List Accent 1" w:locked="0" w:semiHidden="0" w:uiPriority="72" w:unhideWhenUsed="0"/>
-    <w:lsdException w:name="Colorful Grid Accent 1" w:locked="0" w:semiHidden="0" w:uiPriority="73" w:unhideWhenUsed="0"/>
-    <w:lsdException w:name="Light Shading Accent 2" w:locked="0" w:semiHidden="0" w:uiPriority="60" w:unhideWhenUsed="0"/>
-    <w:lsdException w:name="Light List Accent 2" w:locked="0" w:semiHidden="0" w:uiPriority="61" w:unhideWhenUsed="0"/>
-    <w:lsdException w:name="Light Grid Accent 2" w:locked="0" w:semiHidden="0" w:uiPriority="62" w:unhideWhenUsed="0"/>
-    <w:lsdException w:name="Medium Shading 1 Accent 2" w:locked="0" w:semiHidden="0" w:uiPriority="63" w:unhideWhenUsed="0"/>
-    <w:lsdException w:name="Medium Shading 2 Accent 2" w:locked="0" w:semiHidden="0" w:uiPriority="64" w:unhideWhenUsed="0"/>
-    <w:lsdException w:name="Medium List 1 Accent 2" w:locked="0" w:semiHidden="0" w:uiPriority="65" w:unhideWhenUsed="0"/>
-    <w:lsdException w:name="Medium List 2 Accent 2" w:locked="0" w:semiHidden="0" w:uiPriority="66" w:unhideWhenUsed="0"/>
-    <w:lsdException w:name="Medium Grid 1 Accent 2" w:locked="0" w:semiHidden="0" w:uiPriority="67" w:unhideWhenUsed="0"/>
-    <w:lsdException w:name="Medium Grid 2 Accent 2" w:locked="0" w:semiHidden="0" w:uiPriority="68" w:unhideWhenUsed="0"/>
-    <w:lsdException w:name="Medium Grid 3 Accent 2" w:locked="0" w:semiHidden="0" w:uiPriority="69" w:unhideWhenUsed="0"/>
-    <w:lsdException w:name="Dark List Accent 2" w:locked="0" w:semiHidden="0" w:uiPriority="70" w:unhideWhenUsed="0"/>
-    <w:lsdException w:name="Colorful Shading Accent 2" w:locked="0" w:semiHidden="0" w:uiPriority="71" w:unhideWhenUsed="0"/>
-    <w:lsdException w:name="Colorful List Accent 2" w:locked="0" w:semiHidden="0" w:uiPriority="72" w:unhideWhenUsed="0"/>
-    <w:lsdException w:name="Colorful Grid Accent 2" w:locked="0" w:semiHidden="0" w:uiPriority="73" w:unhideWhenUsed="0"/>
-    <w:lsdException w:name="Light Shading Accent 3" w:locked="0" w:semiHidden="0" w:uiPriority="60" w:unhideWhenUsed="0"/>
-    <w:lsdException w:name="Light List Accent 3" w:locked="0" w:semiHidden="0" w:uiPriority="61" w:unhideWhenUsed="0"/>
-    <w:lsdException w:name="Light Grid Accent 3" w:locked="0" w:semiHidden="0" w:uiPriority="62" w:unhideWhenUsed="0"/>
-    <w:lsdException w:name="Medium Shading 1 Accent 3" w:locked="0" w:semiHidden="0" w:uiPriority="63" w:unhideWhenUsed="0"/>
-    <w:lsdException w:name="Medium Shading 2 Accent 3" w:locked="0" w:semiHidden="0" w:uiPriority="64" w:unhideWhenUsed="0"/>
-    <w:lsdException w:name="Medium List 1 Accent 3" w:locked="0" w:semiHidden="0" w:uiPriority="65" w:unhideWhenUsed="0"/>
-    <w:lsdException w:name="Medium List 2 Accent 3" w:locked="0" w:semiHidden="0" w:uiPriority="66" w:unhideWhenUsed="0"/>
-    <w:lsdException w:name="Medium Grid 1 Accent 3" w:locked="0" w:semiHidden="0" w:uiPriority="67" w:unhideWhenUsed="0"/>
-    <w:lsdException w:name="Medium Grid 2 Accent 3" w:locked="0" w:semiHidden="0" w:uiPriority="68" w:unhideWhenUsed="0"/>
-    <w:lsdException w:name="Medium Grid 3 Accent 3" w:locked="0" w:semiHidden="0" w:uiPriority="69" w:unhideWhenUsed="0"/>
-    <w:lsdException w:name="Dark List Accent 3" w:locked="0" w:semiHidden="0" w:uiPriority="70" w:unhideWhenUsed="0"/>
-    <w:lsdException w:name="Colorful Shading Accent 3" w:locked="0" w:semiHidden="0" w:uiPriority="71" w:unhideWhenUsed="0"/>
-    <w:lsdException w:name="Colorful List Accent 3" w:locked="0" w:semiHidden="0" w:uiPriority="72" w:unhideWhenUsed="0"/>
-    <w:lsdException w:name="Colorful Grid Accent 3" w:locked="0" w:semiHidden="0" w:uiPriority="73" w:unhideWhenUsed="0"/>
-    <w:lsdException w:name="Light Shading Accent 4" w:locked="0" w:semiHidden="0" w:uiPriority="60" w:unhideWhenUsed="0"/>
-    <w:lsdException w:name="Light List Accent 4" w:locked="0" w:semiHidden="0" w:uiPriority="61" w:unhideWhenUsed="0"/>
-    <w:lsdException w:name="Light Grid Accent 4" w:locked="0" w:semiHidden="0" w:uiPriority="62" w:unhideWhenUsed="0"/>
-    <w:lsdException w:name="Medium Shading 1 Accent 4" w:locked="0" w:semiHidden="0" w:uiPriority="63" w:unhideWhenUsed="0"/>
-    <w:lsdException w:name="Medium Shading 2 Accent 4" w:locked="0" w:semiHidden="0" w:uiPriority="64" w:unhideWhenUsed="0"/>
-    <w:lsdException w:name="Medium List 1 Accent 4" w:locked="0" w:semiHidden="0" w:uiPriority="65" w:unhideWhenUsed="0"/>
-    <w:lsdException w:name="Medium List 2 Accent 4" w:locked="0" w:semiHidden="0" w:uiPriority="66" w:unhideWhenUsed="0"/>
-    <w:lsdException w:name="Medium Grid 1 Accent 4" w:locked="0" w:semiHidden="0" w:uiPriority="67" w:unhideWhenUsed="0"/>
-    <w:lsdException w:name="Medium Grid 2 Accent 4" w:locked="0" w:semiHidden="0" w:uiPriority="68" w:unhideWhenUsed="0"/>
-    <w:lsdException w:name="Medium Grid 3 Accent 4" w:locked="0" w:semiHidden="0" w:uiPriority="69" w:unhideWhenUsed="0"/>
-    <w:lsdException w:name="Dark List Accent 4" w:locked="0" w:semiHidden="0" w:uiPriority="70" w:unhideWhenUsed="0"/>
-    <w:lsdException w:name="Colorful Shading Accent 4" w:locked="0" w:semiHidden="0" w:uiPriority="71" w:unhideWhenUsed="0"/>
-    <w:lsdException w:name="Colorful List Accent 4" w:locked="0" w:semiHidden="0" w:uiPriority="72" w:unhideWhenUsed="0"/>
-    <w:lsdException w:name="Colorful Grid Accent 4" w:locked="0" w:semiHidden="0" w:uiPriority="73" w:unhideWhenUsed="0"/>
-    <w:lsdException w:name="Light Shading Accent 5" w:locked="0" w:semiHidden="0" w:uiPriority="60" w:unhideWhenUsed="0"/>
-    <w:lsdException w:name="Light List Accent 5" w:locked="0" w:semiHidden="0" w:uiPriority="61" w:unhideWhenUsed="0"/>
-    <w:lsdException w:name="Light Grid Accent 5" w:locked="0" w:semiHidden="0" w:uiPriority="62" w:unhideWhenUsed="0"/>
-    <w:lsdException w:name="Medium Shading 1 Accent 5" w:locked="0" w:semiHidden="0" w:uiPriority="63" w:unhideWhenUsed="0"/>
-    <w:lsdException w:name="Medium Shading 2 Accent 5" w:locked="0" w:semiHidden="0" w:uiPriority="64" w:unhideWhenUsed="0"/>
-    <w:lsdException w:name="Medium List 1 Accent 5" w:locked="0" w:semiHidden="0" w:uiPriority="65" w:unhideWhenUsed="0"/>
-    <w:lsdException w:name="Medium List 2 Accent 5" w:locked="0" w:semiHidden="0" w:uiPriority="66" w:unhideWhenUsed="0"/>
-    <w:lsdException w:name="Medium Grid 1 Accent 5" w:locked="0" w:semiHidden="0" w:uiPriority="67" w:unhideWhenUsed="0"/>
-    <w:lsdException w:name="Medium Grid 2 Accent 5" w:locked="0" w:semiHidden="0" w:uiPriority="68" w:unhideWhenUsed="0"/>
-    <w:lsdException w:name="Medium Grid 3 Accent 5" w:locked="0" w:semiHidden="0" w:uiPriority="69" w:unhideWhenUsed="0"/>
-    <w:lsdException w:name="Dark List Accent 5" w:locked="0" w:semiHidden="0" w:uiPriority="70" w:unhideWhenUsed="0"/>
-    <w:lsdException w:name="Colorful Shading Accent 5" w:locked="0" w:semiHidden="0" w:uiPriority="71" w:unhideWhenUsed="0"/>
-    <w:lsdException w:name="Colorful List Accent 5" w:locked="0" w:semiHidden="0" w:uiPriority="72" w:unhideWhenUsed="0"/>
-    <w:lsdException w:name="Colorful Grid Accent 5" w:locked="0" w:semiHidden="0" w:uiPriority="73" w:unhideWhenUsed="0"/>
-    <w:lsdException w:name="Light Shading Accent 6" w:locked="0" w:semiHidden="0" w:uiPriority="60" w:unhideWhenUsed="0"/>
-    <w:lsdException w:name="Light List Accent 6" w:locked="0" w:semiHidden="0" w:uiPriority="61" w:unhideWhenUsed="0"/>
-    <w:lsdException w:name="Light Grid Accent 6" w:locked="0" w:semiHidden="0" w:uiPriority="62" w:unhideWhenUsed="0"/>
-    <w:lsdException w:name="Medium Shading 1 Accent 6" w:locked="0" w:semiHidden="0" w:uiPriority="63" w:unhideWhenUsed="0"/>
-    <w:lsdException w:name="Medium Shading 2 Accent 6" w:locked="0" w:semiHidden="0" w:uiPriority="64" w:unhideWhenUsed="0"/>
-    <w:lsdException w:name="Medium List 1 Accent 6" w:locked="0" w:semiHidden="0" w:uiPriority="65" w:unhideWhenUsed="0"/>
-    <w:lsdException w:name="Medium List 2 Accent 6" w:locked="0" w:semiHidden="0" w:uiPriority="66" w:unhideWhenUsed="0"/>
-    <w:lsdException w:name="Medium Grid 1 Accent 6" w:locked="0" w:semiHidden="0" w:uiPriority="67" w:unhideWhenUsed="0"/>
-    <w:lsdException w:name="Medium Grid 2 Accent 6" w:locked="0" w:semiHidden="0" w:uiPriority="68" w:unhideWhenUsed="0"/>
-    <w:lsdException w:name="Medium Grid 3 Accent 6" w:locked="0" w:semiHidden="0" w:uiPriority="69" w:unhideWhenUsed="0"/>
-    <w:lsdException w:name="Dark List Accent 6" w:locked="0" w:semiHidden="0" w:uiPriority="70" w:unhideWhenUsed="0"/>
-    <w:lsdException w:name="Colorful Shading Accent 6" w:locked="0" w:semiHidden="0" w:uiPriority="71" w:unhideWhenUsed="0"/>
-    <w:lsdException w:name="Colorful List Accent 6" w:locked="0" w:semiHidden="0" w:uiPriority="72" w:unhideWhenUsed="0"/>
-    <w:lsdException w:name="Colorful Grid Accent 6" w:locked="0" w:semiHidden="0" w:uiPriority="73" w:unhideWhenUsed="0"/>
-    <w:lsdException w:name="Subtle Emphasis" w:locked="0" w:semiHidden="0" w:uiPriority="19" w:unhideWhenUsed="0" w:qFormat="1"/>
-    <w:lsdException w:name="Intense Emphasis" w:locked="0" w:semiHidden="0" w:uiPriority="21" w:unhideWhenUsed="0" w:qFormat="1"/>
-    <w:lsdException w:name="Subtle Reference" w:locked="0" w:semiHidden="0" w:uiPriority="31" w:unhideWhenUsed="0" w:qFormat="1"/>
-    <w:lsdException w:name="Intense Reference" w:locked="0" w:semiHidden="0" w:uiPriority="32" w:unhideWhenUsed="0" w:qFormat="1"/>
-    <w:lsdException w:name="Book Title" w:locked="0" w:semiHidden="0" w:uiPriority="33" w:unhideWhenUsed="0" w:qFormat="1"/>
-    <w:lsdException w:name="Bibliography" w:locked="0" w:uiPriority="37"/>
-    <w:lsdException w:name="TOC Heading" w:locked="0" w:uiPriority="39" w:qFormat="1"/>
+  <w:latentStyles w:defLockedState="0" w:defUIPriority="99" w:defSemiHidden="0" w:defUnhideWhenUsed="0" w:defQFormat="0" w:count="372">
+    <w:lsdException w:name="Normal" w:locked="1" w:uiPriority="0" w:qFormat="1"/>
+    <w:lsdException w:name="heading 1" w:locked="1" w:uiPriority="9" w:qFormat="1"/>
+    <w:lsdException w:name="heading 2" w:locked="1" w:uiPriority="9" w:qFormat="1"/>
+    <w:lsdException w:name="heading 3" w:locked="1" w:uiPriority="9" w:qFormat="1"/>
+    <w:lsdException w:name="heading 4" w:locked="1" w:uiPriority="9" w:qFormat="1"/>
+    <w:lsdException w:name="heading 5" w:locked="1" w:uiPriority="9" w:qFormat="1"/>
+    <w:lsdException w:name="heading 6" w:locked="1" w:uiPriority="9" w:qFormat="1"/>
+    <w:lsdException w:name="heading 7" w:locked="1" w:uiPriority="9" w:qFormat="1"/>
+    <w:lsdException w:name="heading 8" w:locked="1" w:uiPriority="9" w:qFormat="1"/>
+    <w:lsdException w:name="heading 9" w:locked="1" w:uiPriority="9" w:qFormat="1"/>
+    <w:lsdException w:name="index 1" w:locked="1" w:semiHidden="1" w:unhideWhenUsed="1"/>
+    <w:lsdException w:name="index 2" w:locked="1" w:semiHidden="1" w:unhideWhenUsed="1"/>
+    <w:lsdException w:name="index 3" w:locked="1" w:semiHidden="1" w:unhideWhenUsed="1"/>
+    <w:lsdException w:name="index 4" w:locked="1" w:semiHidden="1" w:unhideWhenUsed="1"/>
+    <w:lsdException w:name="index 5" w:locked="1" w:semiHidden="1" w:unhideWhenUsed="1"/>
+    <w:lsdException w:name="index 6" w:locked="1" w:semiHidden="1" w:unhideWhenUsed="1"/>
+    <w:lsdException w:name="index 7" w:locked="1" w:semiHidden="1" w:unhideWhenUsed="1"/>
+    <w:lsdException w:name="index 8" w:locked="1" w:semiHidden="1" w:unhideWhenUsed="1"/>
+    <w:lsdException w:name="index 9" w:locked="1" w:semiHidden="1" w:unhideWhenUsed="1"/>
+    <w:lsdException w:name="toc 1" w:locked="1" w:semiHidden="1" w:uiPriority="39" w:unhideWhenUsed="1"/>
+    <w:lsdException w:name="toc 2" w:locked="1" w:semiHidden="1" w:uiPriority="39" w:unhideWhenUsed="1"/>
+    <w:lsdException w:name="toc 3" w:locked="1" w:semiHidden="1" w:uiPriority="39" w:unhideWhenUsed="1"/>
+    <w:lsdException w:name="toc 4" w:locked="1" w:semiHidden="1" w:uiPriority="39" w:unhideWhenUsed="1"/>
+    <w:lsdException w:name="toc 5" w:locked="1" w:semiHidden="1" w:uiPriority="39" w:unhideWhenUsed="1"/>
+    <w:lsdException w:name="toc 6" w:locked="1" w:semiHidden="1" w:uiPriority="39" w:unhideWhenUsed="1"/>
+    <w:lsdException w:name="toc 7" w:locked="1" w:semiHidden="1" w:uiPriority="39" w:unhideWhenUsed="1"/>
+    <w:lsdException w:name="toc 8" w:locked="1" w:semiHidden="1" w:uiPriority="39" w:unhideWhenUsed="1"/>
+    <w:lsdException w:name="toc 9" w:locked="1" w:semiHidden="1" w:uiPriority="39" w:unhideWhenUsed="1"/>
+    <w:lsdException w:name="Normal Indent" w:locked="1" w:semiHidden="1" w:unhideWhenUsed="1"/>
+    <w:lsdException w:name="footnote text" w:locked="1" w:semiHidden="1" w:unhideWhenUsed="1"/>
+    <w:lsdException w:name="annotation text" w:locked="1" w:semiHidden="1" w:unhideWhenUsed="1"/>
+    <w:lsdException w:name="header" w:locked="1" w:semiHidden="1" w:unhideWhenUsed="1"/>
+    <w:lsdException w:name="footer" w:locked="1" w:semiHidden="1" w:unhideWhenUsed="1"/>
+    <w:lsdException w:name="index heading" w:locked="1" w:semiHidden="1" w:unhideWhenUsed="1"/>
+    <w:lsdException w:name="caption" w:locked="1" w:uiPriority="35" w:qFormat="1"/>
+    <w:lsdException w:name="table of figures" w:locked="1" w:semiHidden="1" w:unhideWhenUsed="1"/>
+    <w:lsdException w:name="envelope address" w:locked="1" w:semiHidden="1" w:unhideWhenUsed="1"/>
+    <w:lsdException w:name="envelope return" w:locked="1" w:semiHidden="1" w:unhideWhenUsed="1"/>
+    <w:lsdException w:name="footnote reference" w:locked="1" w:semiHidden="1" w:unhideWhenUsed="1"/>
+    <w:lsdException w:name="annotation reference" w:locked="1" w:semiHidden="1" w:unhideWhenUsed="1"/>
+    <w:lsdException w:name="line number" w:locked="1" w:semiHidden="1" w:unhideWhenUsed="1"/>
+    <w:lsdException w:name="page number" w:locked="1" w:semiHidden="1" w:unhideWhenUsed="1"/>
+    <w:lsdException w:name="endnote reference" w:locked="1" w:semiHidden="1" w:unhideWhenUsed="1"/>
+    <w:lsdException w:name="endnote text" w:locked="1" w:semiHidden="1" w:unhideWhenUsed="1"/>
+    <w:lsdException w:name="table of authorities" w:locked="1" w:semiHidden="1" w:unhideWhenUsed="1"/>
+    <w:lsdException w:name="macro" w:locked="1" w:semiHidden="1" w:unhideWhenUsed="1"/>
+    <w:lsdException w:name="toa heading" w:locked="1" w:semiHidden="1" w:unhideWhenUsed="1"/>
+    <w:lsdException w:name="List" w:locked="1" w:semiHidden="1" w:unhideWhenUsed="1"/>
+    <w:lsdException w:name="List Bullet" w:locked="1" w:semiHidden="1" w:unhideWhenUsed="1"/>
+    <w:lsdException w:name="List Number" w:locked="1" w:semiHidden="1" w:unhideWhenUsed="1"/>
+    <w:lsdException w:name="List 2" w:locked="1" w:semiHidden="1" w:unhideWhenUsed="1"/>
+    <w:lsdException w:name="List 3" w:locked="1" w:semiHidden="1" w:unhideWhenUsed="1"/>
+    <w:lsdException w:name="List 4" w:locked="1" w:semiHidden="1" w:unhideWhenUsed="1"/>
+    <w:lsdException w:name="List 5" w:locked="1" w:semiHidden="1" w:unhideWhenUsed="1"/>
+    <w:lsdException w:name="List Bullet 2" w:locked="1" w:semiHidden="1" w:unhideWhenUsed="1"/>
+    <w:lsdException w:name="List Bullet 3" w:locked="1" w:semiHidden="1" w:unhideWhenUsed="1"/>
+    <w:lsdException w:name="List Bullet 4" w:locked="1" w:semiHidden="1" w:unhideWhenUsed="1"/>
+    <w:lsdException w:name="List Bullet 5" w:locked="1" w:semiHidden="1" w:unhideWhenUsed="1"/>
+    <w:lsdException w:name="List Number 2" w:locked="1" w:semiHidden="1" w:unhideWhenUsed="1"/>
+    <w:lsdException w:name="List Number 3" w:locked="1" w:semiHidden="1" w:unhideWhenUsed="1"/>
+    <w:lsdException w:name="List Number 4" w:locked="1" w:semiHidden="1" w:unhideWhenUsed="1"/>
+    <w:lsdException w:name="List Number 5" w:locked="1" w:semiHidden="1" w:unhideWhenUsed="1"/>
+    <w:lsdException w:name="Title" w:locked="1" w:uiPriority="10" w:qFormat="1"/>
+    <w:lsdException w:name="Closing" w:locked="1" w:semiHidden="1" w:unhideWhenUsed="1"/>
+    <w:lsdException w:name="Signature" w:locked="1" w:semiHidden="1" w:unhideWhenUsed="1"/>
+    <w:lsdException w:name="Default Paragraph Font" w:locked="1" w:semiHidden="1" w:uiPriority="1" w:unhideWhenUsed="1"/>
+    <w:lsdException w:name="Body Text" w:locked="1" w:semiHidden="1" w:unhideWhenUsed="1"/>
+    <w:lsdException w:name="Body Text Indent" w:locked="1" w:semiHidden="1" w:unhideWhenUsed="1"/>
+    <w:lsdException w:name="List Continue" w:locked="1" w:semiHidden="1" w:unhideWhenUsed="1"/>
+    <w:lsdException w:name="List Continue 2" w:locked="1" w:semiHidden="1" w:unhideWhenUsed="1"/>
+    <w:lsdException w:name="List Continue 3" w:locked="1" w:semiHidden="1" w:unhideWhenUsed="1"/>
+    <w:lsdException w:name="List Continue 4" w:locked="1" w:semiHidden="1" w:unhideWhenUsed="1"/>
+    <w:lsdException w:name="List Continue 5" w:locked="1" w:semiHidden="1" w:unhideWhenUsed="1"/>
+    <w:lsdException w:name="Message Header" w:locked="1" w:semiHidden="1" w:unhideWhenUsed="1"/>
+    <w:lsdException w:name="Subtitle" w:locked="1" w:uiPriority="11" w:qFormat="1"/>
+    <w:lsdException w:name="Salutation" w:locked="1" w:semiHidden="1" w:unhideWhenUsed="1"/>
+    <w:lsdException w:name="Date" w:locked="1" w:semiHidden="1" w:unhideWhenUsed="1"/>
+    <w:lsdException w:name="Body Text First Indent" w:locked="1" w:semiHidden="1" w:unhideWhenUsed="1"/>
+    <w:lsdException w:name="Body Text First Indent 2" w:locked="1" w:semiHidden="1" w:unhideWhenUsed="1"/>
+    <w:lsdException w:name="Note Heading" w:locked="1" w:semiHidden="1" w:unhideWhenUsed="1"/>
+    <w:lsdException w:name="Body Text 2" w:locked="1" w:semiHidden="1" w:unhideWhenUsed="1"/>
+    <w:lsdException w:name="Body Text 3" w:locked="1" w:semiHidden="1" w:unhideWhenUsed="1"/>
+    <w:lsdException w:name="Body Text Indent 2" w:locked="1" w:semiHidden="1" w:unhideWhenUsed="1"/>
+    <w:lsdException w:name="Body Text Indent 3" w:locked="1" w:semiHidden="1" w:unhideWhenUsed="1"/>
+    <w:lsdException w:name="Block Text" w:locked="1" w:semiHidden="1" w:unhideWhenUsed="1"/>
+    <w:lsdException w:name="Hyperlink" w:locked="1" w:semiHidden="1" w:unhideWhenUsed="1"/>
+    <w:lsdException w:name="FollowedHyperlink" w:locked="1" w:semiHidden="1" w:unhideWhenUsed="1"/>
+    <w:lsdException w:name="Strong" w:locked="1" w:uiPriority="22" w:qFormat="1"/>
+    <w:lsdException w:name="Emphasis" w:locked="1" w:uiPriority="20" w:qFormat="1"/>
+    <w:lsdException w:name="Document Map" w:locked="1" w:semiHidden="1" w:unhideWhenUsed="1"/>
+    <w:lsdException w:name="Plain Text" w:locked="1" w:semiHidden="1" w:unhideWhenUsed="1"/>
+    <w:lsdException w:name="E-mail Signature" w:locked="1" w:semiHidden="1" w:unhideWhenUsed="1"/>
+    <w:lsdException w:name="HTML Top of Form" w:locked="1" w:semiHidden="1" w:unhideWhenUsed="1"/>
+    <w:lsdException w:name="HTML Bottom of Form" w:locked="1" w:semiHidden="1" w:unhideWhenUsed="1"/>
+    <w:lsdException w:name="Normal (Web)" w:locked="1" w:semiHidden="1" w:unhideWhenUsed="1"/>
+    <w:lsdException w:name="HTML Acronym" w:locked="1" w:semiHidden="1" w:unhideWhenUsed="1"/>
+    <w:lsdException w:name="HTML Address" w:locked="1" w:semiHidden="1" w:unhideWhenUsed="1"/>
+    <w:lsdException w:name="HTML Cite" w:locked="1" w:semiHidden="1" w:unhideWhenUsed="1"/>
+    <w:lsdException w:name="HTML Code" w:locked="1" w:semiHidden="1" w:unhideWhenUsed="1"/>
+    <w:lsdException w:name="HTML Definition" w:locked="1" w:semiHidden="1" w:unhideWhenUsed="1"/>
+    <w:lsdException w:name="HTML Keyboard" w:locked="1" w:semiHidden="1" w:unhideWhenUsed="1"/>
+    <w:lsdException w:name="HTML Preformatted" w:locked="1" w:semiHidden="1" w:unhideWhenUsed="1"/>
+    <w:lsdException w:name="HTML Sample" w:locked="1" w:semiHidden="1" w:unhideWhenUsed="1"/>
+    <w:lsdException w:name="HTML Typewriter" w:locked="1" w:semiHidden="1" w:unhideWhenUsed="1"/>
+    <w:lsdException w:name="HTML Variable" w:locked="1" w:semiHidden="1" w:unhideWhenUsed="1"/>
+    <w:lsdException w:name="Normal Table" w:locked="1" w:semiHidden="1" w:unhideWhenUsed="1"/>
+    <w:lsdException w:name="annotation subject" w:locked="1" w:semiHidden="1" w:unhideWhenUsed="1"/>
+    <w:lsdException w:name="No List" w:locked="1" w:semiHidden="1" w:unhideWhenUsed="1"/>
+    <w:lsdException w:name="Outline List 1" w:locked="1" w:semiHidden="1" w:unhideWhenUsed="1"/>
+    <w:lsdException w:name="Outline List 2" w:locked="1" w:semiHidden="1" w:unhideWhenUsed="1"/>
+    <w:lsdException w:name="Outline List 3" w:locked="1" w:semiHidden="1" w:unhideWhenUsed="1"/>
+    <w:lsdException w:name="Table Simple 1" w:locked="1" w:semiHidden="1" w:unhideWhenUsed="1"/>
+    <w:lsdException w:name="Table Simple 2" w:locked="1" w:semiHidden="1" w:unhideWhenUsed="1"/>
+    <w:lsdException w:name="Table Simple 3" w:locked="1" w:semiHidden="1" w:unhideWhenUsed="1"/>
+    <w:lsdException w:name="Table Classic 1" w:locked="1" w:semiHidden="1" w:unhideWhenUsed="1"/>
+    <w:lsdException w:name="Table Classic 2" w:locked="1" w:semiHidden="1" w:unhideWhenUsed="1"/>
+    <w:lsdException w:name="Table Classic 3" w:locked="1" w:semiHidden="1" w:unhideWhenUsed="1"/>
+    <w:lsdException w:name="Table Classic 4" w:locked="1" w:semiHidden="1" w:unhideWhenUsed="1"/>
+    <w:lsdException w:name="Table Colorful 1" w:locked="1" w:semiHidden="1" w:unhideWhenUsed="1"/>
+    <w:lsdException w:name="Table Colorful 2" w:locked="1" w:semiHidden="1" w:unhideWhenUsed="1"/>
+    <w:lsdException w:name="Table Colorful 3" w:locked="1" w:semiHidden="1" w:unhideWhenUsed="1"/>
+    <w:lsdException w:name="Table Columns 1" w:locked="1" w:semiHidden="1" w:unhideWhenUsed="1"/>
+    <w:lsdException w:name="Table Columns 2" w:locked="1" w:semiHidden="1" w:unhideWhenUsed="1"/>
+    <w:lsdException w:name="Table Columns 3" w:locked="1" w:semiHidden="1" w:unhideWhenUsed="1"/>
+    <w:lsdException w:name="Table Columns 4" w:locked="1" w:semiHidden="1" w:unhideWhenUsed="1"/>
+    <w:lsdException w:name="Table Columns 5" w:locked="1" w:semiHidden="1" w:unhideWhenUsed="1"/>
+    <w:lsdException w:name="Table Grid 1" w:locked="1" w:semiHidden="1" w:unhideWhenUsed="1"/>
+    <w:lsdException w:name="Table Grid 2" w:locked="1" w:semiHidden="1" w:unhideWhenUsed="1"/>
+    <w:lsdException w:name="Table Grid 3" w:locked="1" w:semiHidden="1" w:unhideWhenUsed="1"/>
+    <w:lsdException w:name="Table Grid 4" w:locked="1" w:semiHidden="1" w:unhideWhenUsed="1"/>
+    <w:lsdException w:name="Table Grid 5" w:locked="1" w:semiHidden="1" w:unhideWhenUsed="1"/>
+    <w:lsdException w:name="Table Grid 6" w:locked="1" w:semiHidden="1" w:unhideWhenUsed="1"/>
+    <w:lsdException w:name="Table Grid 7" w:locked="1" w:semiHidden="1" w:unhideWhenUsed="1"/>
+    <w:lsdException w:name="Table Grid 8" w:locked="1" w:semiHidden="1" w:unhideWhenUsed="1"/>
+    <w:lsdException w:name="Table List 1" w:locked="1" w:semiHidden="1" w:unhideWhenUsed="1"/>
+    <w:lsdException w:name="Table List 2" w:locked="1" w:semiHidden="1" w:unhideWhenUsed="1"/>
+    <w:lsdException w:name="Table List 3" w:locked="1" w:semiHidden="1" w:unhideWhenUsed="1"/>
+    <w:lsdException w:name="Table List 4" w:locked="1" w:semiHidden="1" w:unhideWhenUsed="1"/>
+    <w:lsdException w:name="Table List 5" w:locked="1" w:semiHidden="1" w:unhideWhenUsed="1"/>
+    <w:lsdException w:name="Table List 6" w:locked="1" w:semiHidden="1" w:unhideWhenUsed="1"/>
+    <w:lsdException w:name="Table List 7" w:locked="1" w:semiHidden="1" w:unhideWhenUsed="1"/>
+    <w:lsdException w:name="Table List 8" w:locked="1" w:semiHidden="1" w:unhideWhenUsed="1"/>
+    <w:lsdException w:name="Table 3D effects 1" w:locked="1" w:semiHidden="1" w:unhideWhenUsed="1"/>
+    <w:lsdException w:name="Table 3D effects 2" w:locked="1" w:semiHidden="1" w:unhideWhenUsed="1"/>
+    <w:lsdException w:name="Table 3D effects 3" w:locked="1" w:semiHidden="1" w:unhideWhenUsed="1"/>
+    <w:lsdException w:name="Table Contemporary" w:locked="1" w:semiHidden="1" w:unhideWhenUsed="1"/>
+    <w:lsdException w:name="Table Elegant" w:locked="1" w:semiHidden="1" w:unhideWhenUsed="1"/>
+    <w:lsdException w:name="Table Professional" w:locked="1" w:semiHidden="1" w:unhideWhenUsed="1"/>
+    <w:lsdException w:name="Table Subtle 1" w:locked="1" w:semiHidden="1" w:unhideWhenUsed="1"/>
+    <w:lsdException w:name="Table Subtle 2" w:locked="1" w:semiHidden="1" w:unhideWhenUsed="1"/>
+    <w:lsdException w:name="Table Web 1" w:locked="1" w:semiHidden="1" w:unhideWhenUsed="1"/>
+    <w:lsdException w:name="Table Web 2" w:locked="1" w:semiHidden="1" w:unhideWhenUsed="1"/>
+    <w:lsdException w:name="Table Web 3" w:locked="1" w:semiHidden="1" w:unhideWhenUsed="1"/>
+    <w:lsdException w:name="Balloon Text" w:locked="1" w:semiHidden="1" w:unhideWhenUsed="1"/>
+    <w:lsdException w:name="Table Grid" w:locked="1" w:uiPriority="59"/>
+    <w:lsdException w:name="Table Theme" w:locked="1" w:semiHidden="1" w:unhideWhenUsed="1"/>
+    <w:lsdException w:name="Placeholder Text" w:semiHidden="1"/>
+    <w:lsdException w:name="No Spacing" w:uiPriority="1" w:qFormat="1"/>
+    <w:lsdException w:name="Light Shading" w:uiPriority="60"/>
+    <w:lsdException w:name="Light List" w:uiPriority="61"/>
+    <w:lsdException w:name="Light Grid" w:uiPriority="62"/>
+    <w:lsdException w:name="Medium Shading 1" w:uiPriority="63"/>
+    <w:lsdException w:name="Medium Shading 2" w:uiPriority="64"/>
+    <w:lsdException w:name="Medium List 1" w:uiPriority="65"/>
+    <w:lsdException w:name="Medium List 2" w:uiPriority="66"/>
+    <w:lsdException w:name="Medium Grid 1" w:uiPriority="67"/>
+    <w:lsdException w:name="Medium Grid 2" w:uiPriority="68"/>
+    <w:lsdException w:name="Medium Grid 3" w:uiPriority="69"/>
+    <w:lsdException w:name="Dark List" w:uiPriority="70"/>
+    <w:lsdException w:name="Colorful Shading" w:uiPriority="71"/>
+    <w:lsdException w:name="Colorful List" w:uiPriority="72"/>
+    <w:lsdException w:name="Colorful Grid" w:uiPriority="73"/>
+    <w:lsdException w:name="Light Shading Accent 1" w:uiPriority="60"/>
+    <w:lsdException w:name="Light List Accent 1" w:uiPriority="61"/>
+    <w:lsdException w:name="Light Grid Accent 1" w:uiPriority="62"/>
+    <w:lsdException w:name="Medium Shading 1 Accent 1" w:uiPriority="63"/>
+    <w:lsdException w:name="Medium Shading 2 Accent 1" w:uiPriority="64"/>
+    <w:lsdException w:name="Medium List 1 Accent 1" w:uiPriority="65"/>
+    <w:lsdException w:name="Revision" w:semiHidden="1"/>
+    <w:lsdException w:name="List Paragraph" w:uiPriority="34" w:qFormat="1"/>
+    <w:lsdException w:name="Quote" w:uiPriority="29" w:qFormat="1"/>
+    <w:lsdException w:name="Intense Quote" w:uiPriority="30" w:qFormat="1"/>
+    <w:lsdException w:name="Medium List 2 Accent 1" w:uiPriority="66"/>
+    <w:lsdException w:name="Medium Grid 1 Accent 1" w:uiPriority="67"/>
+    <w:lsdException w:name="Medium Grid 2 Accent 1" w:uiPriority="68"/>
+    <w:lsdException w:name="Medium Grid 3 Accent 1" w:uiPriority="69"/>
+    <w:lsdException w:name="Dark List Accent 1" w:uiPriority="70"/>
+    <w:lsdException w:name="Colorful Shading Accent 1" w:uiPriority="71"/>
+    <w:lsdException w:name="Colorful List Accent 1" w:uiPriority="72"/>
+    <w:lsdException w:name="Colorful Grid Accent 1" w:uiPriority="73"/>
+    <w:lsdException w:name="Light Shading Accent 2" w:uiPriority="60"/>
+    <w:lsdException w:name="Light List Accent 2" w:uiPriority="61"/>
+    <w:lsdException w:name="Light Grid Accent 2" w:uiPriority="62"/>
+    <w:lsdException w:name="Medium Shading 1 Accent 2" w:uiPriority="63"/>
+    <w:lsdException w:name="Medium Shading 2 Accent 2" w:uiPriority="64"/>
+    <w:lsdException w:name="Medium List 1 Accent 2" w:uiPriority="65"/>
+    <w:lsdException w:name="Medium List 2 Accent 2" w:uiPriority="66"/>
+    <w:lsdException w:name="Medium Grid 1 Accent 2" w:uiPriority="67"/>
+    <w:lsdException w:name="Medium Grid 2 Accent 2" w:uiPriority="68"/>
+    <w:lsdException w:name="Medium Grid 3 Accent 2" w:uiPriority="69"/>
+    <w:lsdException w:name="Dark List Accent 2" w:uiPriority="70"/>
+    <w:lsdException w:name="Colorful Shading Accent 2" w:uiPriority="71"/>
+    <w:lsdException w:name="Colorful List Accent 2" w:uiPriority="72"/>
+    <w:lsdException w:name="Colorful Grid Accent 2" w:uiPriority="73"/>
+    <w:lsdException w:name="Light Shading Accent 3" w:uiPriority="60"/>
+    <w:lsdException w:name="Light List Accent 3" w:uiPriority="61"/>
+    <w:lsdException w:name="Light Grid Accent 3" w:uiPriority="62"/>
+    <w:lsdException w:name="Medium Shading 1 Accent 3" w:uiPriority="63"/>
+    <w:lsdException w:name="Medium Shading 2 Accent 3" w:uiPriority="64"/>
+    <w:lsdException w:name="Medium List 1 Accent 3" w:uiPriority="65"/>
+    <w:lsdException w:name="Medium List 2 Accent 3" w:uiPriority="66"/>
+    <w:lsdException w:name="Medium Grid 1 Accent 3" w:uiPriority="67"/>
+    <w:lsdException w:name="Medium Grid 2 Accent 3" w:uiPriority="68"/>
+    <w:lsdException w:name="Medium Grid 3 Accent 3" w:uiPriority="69"/>
+    <w:lsdException w:name="Dark List Accent 3" w:uiPriority="70"/>
+    <w:lsdException w:name="Colorful Shading Accent 3" w:uiPriority="71"/>
+    <w:lsdException w:name="Colorful List Accent 3" w:uiPriority="72"/>
+    <w:lsdException w:name="Colorful Grid Accent 3" w:uiPriority="73"/>
+    <w:lsdException w:name="Light Shading Accent 4" w:uiPriority="60"/>
+    <w:lsdException w:name="Light List Accent 4" w:uiPriority="61"/>
+    <w:lsdException w:name="Light Grid Accent 4" w:uiPriority="62"/>
+    <w:lsdException w:name="Medium Shading 1 Accent 4" w:uiPriority="63"/>
+    <w:lsdException w:name="Medium Shading 2 Accent 4" w:uiPriority="64"/>
+    <w:lsdException w:name="Medium List 1 Accent 4" w:uiPriority="65"/>
+    <w:lsdException w:name="Medium List 2 Accent 4" w:uiPriority="66"/>
+    <w:lsdException w:name="Medium Grid 1 Accent 4" w:uiPriority="67"/>
+    <w:lsdException w:name="Medium Grid 2 Accent 4" w:uiPriority="68"/>
+    <w:lsdException w:name="Medium Grid 3 Accent 4" w:uiPriority="69"/>
+    <w:lsdException w:name="Dark List Accent 4" w:uiPriority="70"/>
+    <w:lsdException w:name="Colorful Shading Accent 4" w:uiPriority="71"/>
+    <w:lsdException w:name="Colorful List Accent 4" w:uiPriority="72"/>
+    <w:lsdException w:name="Colorful Grid Accent 4" w:uiPriority="73"/>
+    <w:lsdException w:name="Light Shading Accent 5" w:uiPriority="60"/>
+    <w:lsdException w:name="Light List Accent 5" w:uiPriority="61"/>
+    <w:lsdException w:name="Light Grid Accent 5" w:uiPriority="62"/>
+    <w:lsdException w:name="Medium Shading 1 Accent 5" w:uiPriority="63"/>
+    <w:lsdException w:name="Medium Shading 2 Accent 5" w:uiPriority="64"/>
+    <w:lsdException w:name="Medium List 1 Accent 5" w:uiPriority="65"/>
+    <w:lsdException w:name="Medium List 2 Accent 5" w:uiPriority="66"/>
+    <w:lsdException w:name="Medium Grid 1 Accent 5" w:uiPriority="67"/>
+    <w:lsdException w:name="Medium Grid 2 Accent 5" w:uiPriority="68"/>
+    <w:lsdException w:name="Medium Grid 3 Accent 5" w:uiPriority="69"/>
+    <w:lsdException w:name="Dark List Accent 5" w:uiPriority="70"/>
+    <w:lsdException w:name="Colorful Shading Accent 5" w:uiPriority="71"/>
+    <w:lsdException w:name="Colorful List Accent 5" w:uiPriority="72"/>
+    <w:lsdException w:name="Colorful Grid Accent 5" w:uiPriority="73"/>
+    <w:lsdException w:name="Light Shading Accent 6" w:uiPriority="60"/>
+    <w:lsdException w:name="Light List Accent 6" w:uiPriority="61"/>
+    <w:lsdException w:name="Light Grid Accent 6" w:uiPriority="62"/>
+    <w:lsdException w:name="Medium Shading 1 Accent 6" w:uiPriority="63"/>
+    <w:lsdException w:name="Medium Shading 2 Accent 6" w:uiPriority="64"/>
+    <w:lsdException w:name="Medium List 1 Accent 6" w:uiPriority="65"/>
+    <w:lsdException w:name="Medium List 2 Accent 6" w:uiPriority="66"/>
+    <w:lsdException w:name="Medium Grid 1 Accent 6" w:uiPriority="67"/>
+    <w:lsdException w:name="Medium Grid 2 Accent 6" w:uiPriority="68"/>
+    <w:lsdException w:name="Medium Grid 3 Accent 6" w:uiPriority="69"/>
+    <w:lsdException w:name="Dark List Accent 6" w:uiPriority="70"/>
+    <w:lsdException w:name="Colorful Shading Accent 6" w:uiPriority="71"/>
+    <w:lsdException w:name="Colorful List Accent 6" w:uiPriority="72"/>
+    <w:lsdException w:name="Colorful Grid Accent 6" w:uiPriority="73"/>
+    <w:lsdException w:name="Subtle Emphasis" w:uiPriority="19" w:qFormat="1"/>
+    <w:lsdException w:name="Intense Emphasis" w:uiPriority="21" w:qFormat="1"/>
+    <w:lsdException w:name="Subtle Reference" w:uiPriority="31" w:qFormat="1"/>
+    <w:lsdException w:name="Intense Reference" w:uiPriority="32" w:qFormat="1"/>
+    <w:lsdException w:name="Book Title" w:uiPriority="33" w:qFormat="1"/>
+    <w:lsdException w:name="Bibliography" w:semiHidden="1" w:uiPriority="37" w:unhideWhenUsed="1"/>
+    <w:lsdException w:name="TOC Heading" w:semiHidden="1" w:uiPriority="39" w:unhideWhenUsed="1" w:qFormat="1"/>
+    <w:lsdException w:name="Plain Table 1" w:uiPriority="41"/>
+    <w:lsdException w:name="Plain Table 2" w:uiPriority="42"/>
+    <w:lsdException w:name="Plain Table 3" w:uiPriority="43"/>
+    <w:lsdException w:name="Plain Table 4" w:uiPriority="44"/>
+    <w:lsdException w:name="Plain Table 5" w:uiPriority="45"/>
+    <w:lsdException w:name="Grid Table Light" w:uiPriority="40"/>
+    <w:lsdException w:name="Grid Table 1 Light" w:uiPriority="46"/>
+    <w:lsdException w:name="Grid Table 2" w:uiPriority="47"/>
+    <w:lsdException w:name="Grid Table 3" w:uiPriority="48"/>
+    <w:lsdException w:name="Grid Table 4" w:uiPriority="49"/>
+    <w:lsdException w:name="Grid Table 5 Dark" w:uiPriority="50"/>
+    <w:lsdException w:name="Grid Table 6 Colorful" w:uiPriority="51"/>
+    <w:lsdException w:name="Grid Table 7 Colorful" w:uiPriority="52"/>
+    <w:lsdException w:name="Grid Table 1 Light Accent 1" w:uiPriority="46"/>
+    <w:lsdException w:name="Grid Table 2 Accent 1" w:uiPriority="47"/>
+    <w:lsdException w:name="Grid Table 3 Accent 1" w:uiPriority="48"/>
+    <w:lsdException w:name="Grid Table 4 Accent 1" w:uiPriority="49"/>
+    <w:lsdException w:name="Grid Table 5 Dark Accent 1" w:uiPriority="50"/>
+    <w:lsdException w:name="Grid Table 6 Colorful Accent 1" w:uiPriority="51"/>
+    <w:lsdException w:name="Grid Table 7 Colorful Accent 1" w:uiPriority="52"/>
+    <w:lsdException w:name="Grid Table 1 Light Accent 2" w:uiPriority="46"/>
+    <w:lsdException w:name="Grid Table 2 Accent 2" w:uiPriority="47"/>
+    <w:lsdException w:name="Grid Table 3 Accent 2" w:uiPriority="48"/>
+    <w:lsdException w:name="Grid Table 4 Accent 2" w:uiPriority="49"/>
+    <w:lsdException w:name="Grid Table 5 Dark Accent 2" w:uiPriority="50"/>
+    <w:lsdException w:name="Grid Table 6 Colorful Accent 2" w:uiPriority="51"/>
+    <w:lsdException w:name="Grid Table 7 Colorful Accent 2" w:uiPriority="52"/>
+    <w:lsdException w:name="Grid Table 1 Light Accent 3" w:uiPriority="46"/>
+    <w:lsdException w:name="Grid Table 2 Accent 3" w:uiPriority="47"/>
+    <w:lsdException w:name="Grid Table 3 Accent 3" w:uiPriority="48"/>
+    <w:lsdException w:name="Grid Table 4 Accent 3" w:uiPriority="49"/>
+    <w:lsdException w:name="Grid Table 5 Dark Accent 3" w:uiPriority="50"/>
+    <w:lsdException w:name="Grid Table 6 Colorful Accent 3" w:uiPriority="51"/>
+    <w:lsdException w:name="Grid Table 7 Colorful Accent 3" w:uiPriority="52"/>
+    <w:lsdException w:name="Grid Table 1 Light Accent 4" w:uiPriority="46"/>
+    <w:lsdException w:name="Grid Table 2 Accent 4" w:uiPriority="47"/>
+    <w:lsdException w:name="Grid Table 3 Accent 4" w:uiPriority="48"/>
+    <w:lsdException w:name="Grid Table 4 Accent 4" w:uiPriority="49"/>
+    <w:lsdException w:name="Grid Table 5 Dark Accent 4" w:uiPriority="50"/>
+    <w:lsdException w:name="Grid Table 6 Colorful Accent 4" w:uiPriority="51"/>
+    <w:lsdException w:name="Grid Table 7 Colorful Accent 4" w:uiPriority="52"/>
+    <w:lsdException w:name="Grid Table 1 Light Accent 5" w:uiPriority="46"/>
+    <w:lsdException w:name="Grid Table 2 Accent 5" w:uiPriority="47"/>
+    <w:lsdException w:name="Grid Table 3 Accent 5" w:uiPriority="48"/>
+    <w:lsdException w:name="Grid Table 4 Accent 5" w:uiPriority="49"/>
+    <w:lsdException w:name="Grid Table 5 Dark Accent 5" w:uiPriority="50"/>
+    <w:lsdException w:name="Grid Table 6 Colorful Accent 5" w:uiPriority="51"/>
+    <w:lsdException w:name="Grid Table 7 Colorful Accent 5" w:uiPriority="52"/>
+    <w:lsdException w:name="Grid Table 1 Light Accent 6" w:uiPriority="46"/>
+    <w:lsdException w:name="Grid Table 2 Accent 6" w:uiPriority="47"/>
+    <w:lsdException w:name="Grid Table 3 Accent 6" w:uiPriority="48"/>
+    <w:lsdException w:name="Grid Table 4 Accent 6" w:uiPriority="49"/>
+    <w:lsdException w:name="Grid Table 5 Dark Accent 6" w:uiPriority="50"/>
+    <w:lsdException w:name="Grid Table 6 Colorful Accent 6" w:uiPriority="51"/>
+    <w:lsdException w:name="Grid Table 7 Colorful Accent 6" w:uiPriority="52"/>
+    <w:lsdException w:name="List Table 1 Light" w:uiPriority="46"/>
+    <w:lsdException w:name="List Table 2" w:uiPriority="47"/>
+    <w:lsdException w:name="List Table 3" w:uiPriority="48"/>
+    <w:lsdException w:name="List Table 4" w:uiPriority="49"/>
+    <w:lsdException w:name="List Table 5 Dark" w:uiPriority="50"/>
+    <w:lsdException w:name="List Table 6 Colorful" w:uiPriority="51"/>
+    <w:lsdException w:name="List Table 7 Colorful" w:uiPriority="52"/>
+    <w:lsdException w:name="List Table 1 Light Accent 1" w:uiPriority="46"/>
+    <w:lsdException w:name="List Table 2 Accent 1" w:uiPriority="47"/>
+    <w:lsdException w:name="List Table 3 Accent 1" w:uiPriority="48"/>
+    <w:lsdException w:name="List Table 4 Accent 1" w:uiPriority="49"/>
+    <w:lsdException w:name="List Table 5 Dark Accent 1" w:uiPriority="50"/>
+    <w:lsdException w:name="List Table 6 Colorful Accent 1" w:uiPriority="51"/>
+    <w:lsdException w:name="List Table 7 Colorful Accent 1" w:uiPriority="52"/>
+    <w:lsdException w:name="List Table 1 Light Accent 2" w:uiPriority="46"/>
+    <w:lsdException w:name="List Table 2 Accent 2" w:uiPriority="47"/>
+    <w:lsdException w:name="List Table 3 Accent 2" w:uiPriority="48"/>
+    <w:lsdException w:name="List Table 4 Accent 2" w:uiPriority="49"/>
+    <w:lsdException w:name="List Table 5 Dark Accent 2" w:uiPriority="50"/>
+    <w:lsdException w:name="List Table 6 Colorful Accent 2" w:uiPriority="51"/>
+    <w:lsdException w:name="List Table 7 Colorful Accent 2" w:uiPriority="52"/>
+    <w:lsdException w:name="List Table 1 Light Accent 3" w:uiPriority="46"/>
+    <w:lsdException w:name="List Table 2 Accent 3" w:uiPriority="47"/>
+    <w:lsdException w:name="List Table 3 Accent 3" w:uiPriority="48"/>
+    <w:lsdException w:name="List Table 4 Accent 3" w:uiPriority="49"/>
+    <w:lsdException w:name="List Table 5 Dark Accent 3" w:uiPriority="50"/>
+    <w:lsdException w:name="List Table 6 Colorful Accent 3" w:uiPriority="51"/>
+    <w:lsdException w:name="List Table 7 Colorful Accent 3" w:uiPriority="52"/>
+    <w:lsdException w:name="List Table 1 Light Accent 4" w:uiPriority="46"/>
+    <w:lsdException w:name="List Table 2 Accent 4" w:uiPriority="47"/>
+    <w:lsdException w:name="List Table 3 Accent 4" w:uiPriority="48"/>
+    <w:lsdException w:name="List Table 4 Accent 4" w:uiPriority="49"/>
+    <w:lsdException w:name="List Table 5 Dark Accent 4" w:uiPriority="50"/>
+    <w:lsdException w:name="List Table 6 Colorful Accent 4" w:uiPriority="51"/>
+    <w:lsdException w:name="List Table 7 Colorful Accent 4" w:uiPriority="52"/>
+    <w:lsdException w:name="List Table 1 Light Accent 5" w:uiPriority="46"/>
+    <w:lsdException w:name="List Table 2 Accent 5" w:uiPriority="47"/>
+    <w:lsdException w:name="List Table 3 Accent 5" w:uiPriority="48"/>
+    <w:lsdException w:name="List Table 4 Accent 5" w:uiPriority="49"/>
+    <w:lsdException w:name="List Table 5 Dark Accent 5" w:uiPriority="50"/>
+    <w:lsdException w:name="List Table 6 Colorful Accent 5" w:uiPriority="51"/>
+    <w:lsdException w:name="List Table 7 Colorful Accent 5" w:uiPriority="52"/>
+    <w:lsdException w:name="List Table 1 Light Accent 6" w:uiPriority="46"/>
+    <w:lsdException w:name="List Table 2 Accent 6" w:uiPriority="47"/>
+    <w:lsdException w:name="List Table 3 Accent 6" w:uiPriority="48"/>
+    <w:lsdException w:name="List Table 4 Accent 6" w:uiPriority="49"/>
+    <w:lsdException w:name="List Table 5 Dark Accent 6" w:uiPriority="50"/>
+    <w:lsdException w:name="List Table 6 Colorful Accent 6" w:uiPriority="51"/>
+    <w:lsdException w:name="List Table 7 Colorful Accent 6" w:uiPriority="52"/>
+    <w:lsdException w:name="Mention" w:semiHidden="1" w:unhideWhenUsed="1"/>
   </w:latentStyles>
   <w:style w:type="paragraph" w:default="1" w:styleId="Normal">
     <w:name w:val="Normal"/>
@@ -35708,7 +36062,6 @@
       <w:rFonts w:ascii="Verdana" w:hAnsi="Verdana" w:cs="Verdana"/>
     </w:rPr>
     <w:tblPr>
-      <w:tblInd w:w="0" w:type="dxa"/>
       <w:tblBorders>
         <w:top w:val="single" w:sz="4" w:space="0" w:color="auto"/>
         <w:left w:val="single" w:sz="4" w:space="0" w:color="auto"/>
@@ -35717,12 +36070,6 @@
         <w:insideH w:val="single" w:sz="4" w:space="0" w:color="auto"/>
         <w:insideV w:val="single" w:sz="4" w:space="0" w:color="auto"/>
       </w:tblBorders>
-      <w:tblCellMar>
-        <w:top w:w="0" w:type="dxa"/>
-        <w:left w:w="108" w:type="dxa"/>
-        <w:bottom w:w="0" w:type="dxa"/>
-        <w:right w:w="108" w:type="dxa"/>
-      </w:tblCellMar>
     </w:tblPr>
   </w:style>
   <w:style w:type="character" w:styleId="Refdecomentario">
@@ -35824,7 +36171,6 @@
       <w:rFonts w:ascii="Verdana" w:hAnsi="Verdana" w:cs="Verdana"/>
     </w:rPr>
     <w:tblPr>
-      <w:tblInd w:w="0" w:type="dxa"/>
       <w:tblBorders>
         <w:top w:val="single" w:sz="6" w:space="0" w:color="000000"/>
         <w:left w:val="single" w:sz="6" w:space="0" w:color="000000"/>
@@ -35833,12 +36179,6 @@
         <w:insideH w:val="single" w:sz="6" w:space="0" w:color="000000"/>
         <w:insideV w:val="single" w:sz="6" w:space="0" w:color="000000"/>
       </w:tblBorders>
-      <w:tblCellMar>
-        <w:top w:w="0" w:type="dxa"/>
-        <w:left w:w="108" w:type="dxa"/>
-        <w:bottom w:w="0" w:type="dxa"/>
-        <w:right w:w="108" w:type="dxa"/>
-      </w:tblCellMar>
     </w:tblPr>
     <w:tblStylePr w:type="firstRow">
       <w:rPr>
@@ -35981,19 +36321,12 @@
     <w:tblPr>
       <w:tblStyleRowBandSize w:val="1"/>
       <w:tblStyleColBandSize w:val="1"/>
-      <w:tblInd w:w="0" w:type="dxa"/>
       <w:tblBorders>
         <w:top w:val="single" w:sz="8" w:space="0" w:color="C0504D"/>
         <w:left w:val="single" w:sz="8" w:space="0" w:color="C0504D"/>
         <w:bottom w:val="single" w:sz="8" w:space="0" w:color="C0504D"/>
         <w:right w:val="single" w:sz="8" w:space="0" w:color="C0504D"/>
       </w:tblBorders>
-      <w:tblCellMar>
-        <w:top w:w="0" w:type="dxa"/>
-        <w:left w:w="108" w:type="dxa"/>
-        <w:bottom w:w="0" w:type="dxa"/>
-        <w:right w:w="108" w:type="dxa"/>
-      </w:tblCellMar>
     </w:tblPr>
     <w:tblStylePr w:type="firstRow">
       <w:rPr>
@@ -36106,19 +36439,12 @@
     <w:tblPr>
       <w:tblStyleRowBandSize w:val="1"/>
       <w:tblStyleColBandSize w:val="1"/>
-      <w:tblInd w:w="0" w:type="dxa"/>
       <w:tblBorders>
         <w:top w:val="single" w:sz="8" w:space="0" w:color="9BBB59"/>
         <w:left w:val="single" w:sz="8" w:space="0" w:color="9BBB59"/>
         <w:bottom w:val="single" w:sz="8" w:space="0" w:color="9BBB59"/>
         <w:right w:val="single" w:sz="8" w:space="0" w:color="9BBB59"/>
       </w:tblBorders>
-      <w:tblCellMar>
-        <w:top w:w="0" w:type="dxa"/>
-        <w:left w:w="108" w:type="dxa"/>
-        <w:bottom w:w="0" w:type="dxa"/>
-        <w:right w:w="108" w:type="dxa"/>
-      </w:tblCellMar>
     </w:tblPr>
     <w:tblStylePr w:type="firstRow">
       <w:rPr>
@@ -36231,19 +36557,12 @@
     <w:tblPr>
       <w:tblStyleRowBandSize w:val="1"/>
       <w:tblStyleColBandSize w:val="1"/>
-      <w:tblInd w:w="0" w:type="dxa"/>
       <w:tblBorders>
         <w:top w:val="single" w:sz="8" w:space="0" w:color="4F81BD"/>
         <w:left w:val="single" w:sz="8" w:space="0" w:color="4F81BD"/>
         <w:bottom w:val="single" w:sz="8" w:space="0" w:color="4F81BD"/>
         <w:right w:val="single" w:sz="8" w:space="0" w:color="4F81BD"/>
       </w:tblBorders>
-      <w:tblCellMar>
-        <w:top w:w="0" w:type="dxa"/>
-        <w:left w:w="108" w:type="dxa"/>
-        <w:bottom w:w="0" w:type="dxa"/>
-        <w:right w:w="108" w:type="dxa"/>
-      </w:tblCellMar>
     </w:tblPr>
     <w:tblStylePr w:type="firstRow">
       <w:rPr>
@@ -36344,7 +36663,7 @@
       </w:tcPr>
     </w:tblStylePr>
   </w:style>
-  <w:style w:type="paragraph" w:styleId="Epgrafe">
+  <w:style w:type="paragraph" w:styleId="Descripcin">
     <w:name w:val="caption"/>
     <w:basedOn w:val="Normal"/>
     <w:next w:val="Normal"/>
@@ -36408,19 +36727,12 @@
     <w:tblPr>
       <w:tblStyleRowBandSize w:val="1"/>
       <w:tblStyleColBandSize w:val="1"/>
-      <w:tblInd w:w="0" w:type="dxa"/>
       <w:tblBorders>
         <w:top w:val="single" w:sz="8" w:space="0" w:color="4BACC6"/>
         <w:left w:val="single" w:sz="8" w:space="0" w:color="4BACC6"/>
         <w:bottom w:val="single" w:sz="8" w:space="0" w:color="4BACC6"/>
         <w:right w:val="single" w:sz="8" w:space="0" w:color="4BACC6"/>
       </w:tblBorders>
-      <w:tblCellMar>
-        <w:top w:w="0" w:type="dxa"/>
-        <w:left w:w="108" w:type="dxa"/>
-        <w:bottom w:w="0" w:type="dxa"/>
-        <w:right w:w="108" w:type="dxa"/>
-      </w:tblCellMar>
     </w:tblPr>
     <w:tblStylePr w:type="firstRow">
       <w:pPr>
@@ -36489,1467 +36801,7 @@
       </w:tcPr>
     </w:tblStylePr>
   </w:style>
-  <w:style w:type="paragraph" w:styleId="TtulodeTDC">
-    <w:name w:val="TOC Heading"/>
-    <w:basedOn w:val="Ttulo1"/>
-    <w:next w:val="Normal"/>
-    <w:uiPriority w:val="39"/>
-    <w:semiHidden/>
-    <w:unhideWhenUsed/>
-    <w:qFormat/>
-    <w:rsid w:val="005A5C8F"/>
-    <w:pPr>
-      <w:keepLines/>
-      <w:pageBreakBefore w:val="0"/>
-      <w:numPr>
-        <w:numId w:val="0"/>
-      </w:numPr>
-      <w:shd w:val="clear" w:color="auto" w:fill="auto"/>
-      <w:spacing w:before="480" w:after="0" w:line="276" w:lineRule="auto"/>
-      <w:jc w:val="left"/>
-      <w:outlineLvl w:val="9"/>
-    </w:pPr>
-    <w:rPr>
-      <w:rFonts w:ascii="Cambria" w:hAnsi="Cambria" w:cs="Times New Roman"/>
-      <w:caps w:val="0"/>
-      <w:kern w:val="0"/>
-      <w:sz w:val="28"/>
-      <w:szCs w:val="28"/>
-    </w:rPr>
-  </w:style>
-  <w:style w:type="paragraph" w:styleId="TDC1">
-    <w:name w:val="toc 1"/>
-    <w:basedOn w:val="Normal"/>
-    <w:next w:val="Normal"/>
-    <w:autoRedefine/>
-    <w:uiPriority w:val="39"/>
-    <w:unhideWhenUsed/>
-    <w:locked/>
-    <w:rsid w:val="005A5C8F"/>
-  </w:style>
-  <w:style w:type="paragraph" w:styleId="TDC2">
-    <w:name w:val="toc 2"/>
-    <w:basedOn w:val="Normal"/>
-    <w:next w:val="Normal"/>
-    <w:autoRedefine/>
-    <w:uiPriority w:val="39"/>
-    <w:unhideWhenUsed/>
-    <w:locked/>
-    <w:rsid w:val="005A5C8F"/>
-    <w:pPr>
-      <w:ind w:left="200"/>
-    </w:pPr>
-  </w:style>
-  <w:style w:type="paragraph" w:styleId="TDC3">
-    <w:name w:val="toc 3"/>
-    <w:basedOn w:val="Normal"/>
-    <w:next w:val="Normal"/>
-    <w:autoRedefine/>
-    <w:uiPriority w:val="39"/>
-    <w:unhideWhenUsed/>
-    <w:locked/>
-    <w:rsid w:val="005A5C8F"/>
-    <w:pPr>
-      <w:ind w:left="400"/>
-    </w:pPr>
-  </w:style>
-</w:styles>
-</file>
-
-<file path=word/stylesWithEffects.xml><?xml version="1.0" encoding="utf-8"?>
-<w:styles xmlns:wpc="http://schemas.microsoft.com/office/word/2010/wordprocessingCanvas" xmlns:mc="http://schemas.openxmlformats.org/markup-compatibility/2006" xmlns:o="urn:schemas-microsoft-com:office:office" xmlns:r="http://schemas.openxmlformats.org/officeDocument/2006/relationships" xmlns:m="http://schemas.openxmlformats.org/officeDocument/2006/math" xmlns:v="urn:schemas-microsoft-com:vml" xmlns:wp14="http://schemas.microsoft.com/office/word/2010/wordprocessingDrawing" xmlns:wp="http://schemas.openxmlformats.org/drawingml/2006/wordprocessingDrawing" xmlns:w10="urn:schemas-microsoft-com:office:word" xmlns:w="http://schemas.openxmlformats.org/wordprocessingml/2006/main" xmlns:w14="http://schemas.microsoft.com/office/word/2010/wordml" xmlns:wpg="http://schemas.microsoft.com/office/word/2010/wordprocessingGroup" xmlns:wpi="http://schemas.microsoft.com/office/word/2010/wordprocessingInk" xmlns:wne="http://schemas.microsoft.com/office/word/2006/wordml" xmlns:wps="http://schemas.microsoft.com/office/word/2010/wordprocessingShape" mc:Ignorable="w14 wp14">
-  <w:docDefaults>
-    <w:rPrDefault>
-      <w:rPr>
-        <w:rFonts w:ascii="Times New Roman" w:eastAsia="Times New Roman" w:hAnsi="Times New Roman" w:cs="Times New Roman"/>
-        <w:lang w:val="es-ES" w:eastAsia="es-ES" w:bidi="ar-SA"/>
-      </w:rPr>
-    </w:rPrDefault>
-    <w:pPrDefault/>
-  </w:docDefaults>
-  <w:latentStyles w:defLockedState="1" w:defUIPriority="99" w:defSemiHidden="1" w:defUnhideWhenUsed="1" w:defQFormat="0" w:count="267">
-    <w:lsdException w:name="Normal" w:semiHidden="0" w:uiPriority="0" w:unhideWhenUsed="0" w:qFormat="1"/>
-    <w:lsdException w:name="heading 1" w:semiHidden="0" w:uiPriority="9" w:unhideWhenUsed="0" w:qFormat="1"/>
-    <w:lsdException w:name="heading 2" w:semiHidden="0" w:uiPriority="9" w:unhideWhenUsed="0" w:qFormat="1"/>
-    <w:lsdException w:name="heading 3" w:semiHidden="0" w:uiPriority="9" w:unhideWhenUsed="0" w:qFormat="1"/>
-    <w:lsdException w:name="heading 4" w:semiHidden="0" w:uiPriority="9" w:unhideWhenUsed="0" w:qFormat="1"/>
-    <w:lsdException w:name="heading 5" w:semiHidden="0" w:uiPriority="9" w:unhideWhenUsed="0" w:qFormat="1"/>
-    <w:lsdException w:name="heading 6" w:semiHidden="0" w:uiPriority="9" w:unhideWhenUsed="0" w:qFormat="1"/>
-    <w:lsdException w:name="heading 7" w:semiHidden="0" w:uiPriority="9" w:unhideWhenUsed="0" w:qFormat="1"/>
-    <w:lsdException w:name="heading 8" w:semiHidden="0" w:uiPriority="9" w:unhideWhenUsed="0" w:qFormat="1"/>
-    <w:lsdException w:name="heading 9" w:semiHidden="0" w:uiPriority="9" w:unhideWhenUsed="0" w:qFormat="1"/>
-    <w:lsdException w:name="toc 1" w:uiPriority="39"/>
-    <w:lsdException w:name="toc 2" w:uiPriority="39"/>
-    <w:lsdException w:name="toc 3" w:uiPriority="39"/>
-    <w:lsdException w:name="toc 4" w:uiPriority="39"/>
-    <w:lsdException w:name="toc 5" w:uiPriority="39"/>
-    <w:lsdException w:name="toc 6" w:uiPriority="39"/>
-    <w:lsdException w:name="toc 7" w:uiPriority="39"/>
-    <w:lsdException w:name="toc 8" w:uiPriority="39"/>
-    <w:lsdException w:name="toc 9" w:uiPriority="39"/>
-    <w:lsdException w:name="caption" w:semiHidden="0" w:uiPriority="35" w:unhideWhenUsed="0" w:qFormat="1"/>
-    <w:lsdException w:name="Title" w:semiHidden="0" w:uiPriority="10" w:unhideWhenUsed="0" w:qFormat="1"/>
-    <w:lsdException w:name="Default Paragraph Font" w:uiPriority="1"/>
-    <w:lsdException w:name="Subtitle" w:semiHidden="0" w:uiPriority="11" w:unhideWhenUsed="0" w:qFormat="1"/>
-    <w:lsdException w:name="Strong" w:semiHidden="0" w:uiPriority="22" w:unhideWhenUsed="0" w:qFormat="1"/>
-    <w:lsdException w:name="Emphasis" w:semiHidden="0" w:uiPriority="20" w:unhideWhenUsed="0" w:qFormat="1"/>
-    <w:lsdException w:name="Table Grid" w:semiHidden="0" w:uiPriority="59" w:unhideWhenUsed="0"/>
-    <w:lsdException w:name="Placeholder Text" w:locked="0" w:unhideWhenUsed="0"/>
-    <w:lsdException w:name="No Spacing" w:locked="0" w:semiHidden="0" w:uiPriority="1" w:unhideWhenUsed="0" w:qFormat="1"/>
-    <w:lsdException w:name="Light Shading" w:locked="0" w:semiHidden="0" w:uiPriority="60" w:unhideWhenUsed="0"/>
-    <w:lsdException w:name="Light List" w:locked="0" w:semiHidden="0" w:uiPriority="61" w:unhideWhenUsed="0"/>
-    <w:lsdException w:name="Light Grid" w:locked="0" w:semiHidden="0" w:uiPriority="62" w:unhideWhenUsed="0"/>
-    <w:lsdException w:name="Medium Shading 1" w:locked="0" w:semiHidden="0" w:uiPriority="63" w:unhideWhenUsed="0"/>
-    <w:lsdException w:name="Medium Shading 2" w:locked="0" w:semiHidden="0" w:uiPriority="64" w:unhideWhenUsed="0"/>
-    <w:lsdException w:name="Medium List 1" w:locked="0" w:semiHidden="0" w:uiPriority="65" w:unhideWhenUsed="0"/>
-    <w:lsdException w:name="Medium List 2" w:locked="0" w:semiHidden="0" w:uiPriority="66" w:unhideWhenUsed="0"/>
-    <w:lsdException w:name="Medium Grid 1" w:locked="0" w:semiHidden="0" w:uiPriority="67" w:unhideWhenUsed="0"/>
-    <w:lsdException w:name="Medium Grid 2" w:locked="0" w:semiHidden="0" w:uiPriority="68" w:unhideWhenUsed="0"/>
-    <w:lsdException w:name="Medium Grid 3" w:locked="0" w:semiHidden="0" w:uiPriority="69" w:unhideWhenUsed="0"/>
-    <w:lsdException w:name="Dark List" w:locked="0" w:semiHidden="0" w:uiPriority="70" w:unhideWhenUsed="0"/>
-    <w:lsdException w:name="Colorful Shading" w:locked="0" w:semiHidden="0" w:uiPriority="71" w:unhideWhenUsed="0"/>
-    <w:lsdException w:name="Colorful List" w:locked="0" w:semiHidden="0" w:uiPriority="72" w:unhideWhenUsed="0"/>
-    <w:lsdException w:name="Colorful Grid" w:locked="0" w:semiHidden="0" w:uiPriority="73" w:unhideWhenUsed="0"/>
-    <w:lsdException w:name="Light Shading Accent 1" w:locked="0" w:semiHidden="0" w:uiPriority="60" w:unhideWhenUsed="0"/>
-    <w:lsdException w:name="Light List Accent 1" w:locked="0" w:semiHidden="0" w:uiPriority="61" w:unhideWhenUsed="0"/>
-    <w:lsdException w:name="Light Grid Accent 1" w:locked="0" w:semiHidden="0" w:uiPriority="62" w:unhideWhenUsed="0"/>
-    <w:lsdException w:name="Medium Shading 1 Accent 1" w:locked="0" w:semiHidden="0" w:uiPriority="63" w:unhideWhenUsed="0"/>
-    <w:lsdException w:name="Medium Shading 2 Accent 1" w:locked="0" w:semiHidden="0" w:uiPriority="64" w:unhideWhenUsed="0"/>
-    <w:lsdException w:name="Medium List 1 Accent 1" w:locked="0" w:semiHidden="0" w:uiPriority="65" w:unhideWhenUsed="0"/>
-    <w:lsdException w:name="Revision" w:locked="0" w:unhideWhenUsed="0"/>
-    <w:lsdException w:name="List Paragraph" w:locked="0" w:semiHidden="0" w:uiPriority="34" w:unhideWhenUsed="0" w:qFormat="1"/>
-    <w:lsdException w:name="Quote" w:locked="0" w:semiHidden="0" w:uiPriority="29" w:unhideWhenUsed="0" w:qFormat="1"/>
-    <w:lsdException w:name="Intense Quote" w:locked="0" w:semiHidden="0" w:uiPriority="30" w:unhideWhenUsed="0" w:qFormat="1"/>
-    <w:lsdException w:name="Medium List 2 Accent 1" w:locked="0" w:semiHidden="0" w:uiPriority="66" w:unhideWhenUsed="0"/>
-    <w:lsdException w:name="Medium Grid 1 Accent 1" w:locked="0" w:semiHidden="0" w:uiPriority="67" w:unhideWhenUsed="0"/>
-    <w:lsdException w:name="Medium Grid 2 Accent 1" w:locked="0" w:semiHidden="0" w:uiPriority="68" w:unhideWhenUsed="0"/>
-    <w:lsdException w:name="Medium Grid 3 Accent 1" w:locked="0" w:semiHidden="0" w:uiPriority="69" w:unhideWhenUsed="0"/>
-    <w:lsdException w:name="Dark List Accent 1" w:locked="0" w:semiHidden="0" w:uiPriority="70" w:unhideWhenUsed="0"/>
-    <w:lsdException w:name="Colorful Shading Accent 1" w:locked="0" w:semiHidden="0" w:uiPriority="71" w:unhideWhenUsed="0"/>
-    <w:lsdException w:name="Colorful List Accent 1" w:locked="0" w:semiHidden="0" w:uiPriority="72" w:unhideWhenUsed="0"/>
-    <w:lsdException w:name="Colorful Grid Accent 1" w:locked="0" w:semiHidden="0" w:uiPriority="73" w:unhideWhenUsed="0"/>
-    <w:lsdException w:name="Light Shading Accent 2" w:locked="0" w:semiHidden="0" w:uiPriority="60" w:unhideWhenUsed="0"/>
-    <w:lsdException w:name="Light List Accent 2" w:locked="0" w:semiHidden="0" w:uiPriority="61" w:unhideWhenUsed="0"/>
-    <w:lsdException w:name="Light Grid Accent 2" w:locked="0" w:semiHidden="0" w:uiPriority="62" w:unhideWhenUsed="0"/>
-    <w:lsdException w:name="Medium Shading 1 Accent 2" w:locked="0" w:semiHidden="0" w:uiPriority="63" w:unhideWhenUsed="0"/>
-    <w:lsdException w:name="Medium Shading 2 Accent 2" w:locked="0" w:semiHidden="0" w:uiPriority="64" w:unhideWhenUsed="0"/>
-    <w:lsdException w:name="Medium List 1 Accent 2" w:locked="0" w:semiHidden="0" w:uiPriority="65" w:unhideWhenUsed="0"/>
-    <w:lsdException w:name="Medium List 2 Accent 2" w:locked="0" w:semiHidden="0" w:uiPriority="66" w:unhideWhenUsed="0"/>
-    <w:lsdException w:name="Medium Grid 1 Accent 2" w:locked="0" w:semiHidden="0" w:uiPriority="67" w:unhideWhenUsed="0"/>
-    <w:lsdException w:name="Medium Grid 2 Accent 2" w:locked="0" w:semiHidden="0" w:uiPriority="68" w:unhideWhenUsed="0"/>
-    <w:lsdException w:name="Medium Grid 3 Accent 2" w:locked="0" w:semiHidden="0" w:uiPriority="69" w:unhideWhenUsed="0"/>
-    <w:lsdException w:name="Dark List Accent 2" w:locked="0" w:semiHidden="0" w:uiPriority="70" w:unhideWhenUsed="0"/>
-    <w:lsdException w:name="Colorful Shading Accent 2" w:locked="0" w:semiHidden="0" w:uiPriority="71" w:unhideWhenUsed="0"/>
-    <w:lsdException w:name="Colorful List Accent 2" w:locked="0" w:semiHidden="0" w:uiPriority="72" w:unhideWhenUsed="0"/>
-    <w:lsdException w:name="Colorful Grid Accent 2" w:locked="0" w:semiHidden="0" w:uiPriority="73" w:unhideWhenUsed="0"/>
-    <w:lsdException w:name="Light Shading Accent 3" w:locked="0" w:semiHidden="0" w:uiPriority="60" w:unhideWhenUsed="0"/>
-    <w:lsdException w:name="Light List Accent 3" w:locked="0" w:semiHidden="0" w:uiPriority="61" w:unhideWhenUsed="0"/>
-    <w:lsdException w:name="Light Grid Accent 3" w:locked="0" w:semiHidden="0" w:uiPriority="62" w:unhideWhenUsed="0"/>
-    <w:lsdException w:name="Medium Shading 1 Accent 3" w:locked="0" w:semiHidden="0" w:uiPriority="63" w:unhideWhenUsed="0"/>
-    <w:lsdException w:name="Medium Shading 2 Accent 3" w:locked="0" w:semiHidden="0" w:uiPriority="64" w:unhideWhenUsed="0"/>
-    <w:lsdException w:name="Medium List 1 Accent 3" w:locked="0" w:semiHidden="0" w:uiPriority="65" w:unhideWhenUsed="0"/>
-    <w:lsdException w:name="Medium List 2 Accent 3" w:locked="0" w:semiHidden="0" w:uiPriority="66" w:unhideWhenUsed="0"/>
-    <w:lsdException w:name="Medium Grid 1 Accent 3" w:locked="0" w:semiHidden="0" w:uiPriority="67" w:unhideWhenUsed="0"/>
-    <w:lsdException w:name="Medium Grid 2 Accent 3" w:locked="0" w:semiHidden="0" w:uiPriority="68" w:unhideWhenUsed="0"/>
-    <w:lsdException w:name="Medium Grid 3 Accent 3" w:locked="0" w:semiHidden="0" w:uiPriority="69" w:unhideWhenUsed="0"/>
-    <w:lsdException w:name="Dark List Accent 3" w:locked="0" w:semiHidden="0" w:uiPriority="70" w:unhideWhenUsed="0"/>
-    <w:lsdException w:name="Colorful Shading Accent 3" w:locked="0" w:semiHidden="0" w:uiPriority="71" w:unhideWhenUsed="0"/>
-    <w:lsdException w:name="Colorful List Accent 3" w:locked="0" w:semiHidden="0" w:uiPriority="72" w:unhideWhenUsed="0"/>
-    <w:lsdException w:name="Colorful Grid Accent 3" w:locked="0" w:semiHidden="0" w:uiPriority="73" w:unhideWhenUsed="0"/>
-    <w:lsdException w:name="Light Shading Accent 4" w:locked="0" w:semiHidden="0" w:uiPriority="60" w:unhideWhenUsed="0"/>
-    <w:lsdException w:name="Light List Accent 4" w:locked="0" w:semiHidden="0" w:uiPriority="61" w:unhideWhenUsed="0"/>
-    <w:lsdException w:name="Light Grid Accent 4" w:locked="0" w:semiHidden="0" w:uiPriority="62" w:unhideWhenUsed="0"/>
-    <w:lsdException w:name="Medium Shading 1 Accent 4" w:locked="0" w:semiHidden="0" w:uiPriority="63" w:unhideWhenUsed="0"/>
-    <w:lsdException w:name="Medium Shading 2 Accent 4" w:locked="0" w:semiHidden="0" w:uiPriority="64" w:unhideWhenUsed="0"/>
-    <w:lsdException w:name="Medium List 1 Accent 4" w:locked="0" w:semiHidden="0" w:uiPriority="65" w:unhideWhenUsed="0"/>
-    <w:lsdException w:name="Medium List 2 Accent 4" w:locked="0" w:semiHidden="0" w:uiPriority="66" w:unhideWhenUsed="0"/>
-    <w:lsdException w:name="Medium Grid 1 Accent 4" w:locked="0" w:semiHidden="0" w:uiPriority="67" w:unhideWhenUsed="0"/>
-    <w:lsdException w:name="Medium Grid 2 Accent 4" w:locked="0" w:semiHidden="0" w:uiPriority="68" w:unhideWhenUsed="0"/>
-    <w:lsdException w:name="Medium Grid 3 Accent 4" w:locked="0" w:semiHidden="0" w:uiPriority="69" w:unhideWhenUsed="0"/>
-    <w:lsdException w:name="Dark List Accent 4" w:locked="0" w:semiHidden="0" w:uiPriority="70" w:unhideWhenUsed="0"/>
-    <w:lsdException w:name="Colorful Shading Accent 4" w:locked="0" w:semiHidden="0" w:uiPriority="71" w:unhideWhenUsed="0"/>
-    <w:lsdException w:name="Colorful List Accent 4" w:locked="0" w:semiHidden="0" w:uiPriority="72" w:unhideWhenUsed="0"/>
-    <w:lsdException w:name="Colorful Grid Accent 4" w:locked="0" w:semiHidden="0" w:uiPriority="73" w:unhideWhenUsed="0"/>
-    <w:lsdException w:name="Light Shading Accent 5" w:locked="0" w:semiHidden="0" w:uiPriority="60" w:unhideWhenUsed="0"/>
-    <w:lsdException w:name="Light List Accent 5" w:locked="0" w:semiHidden="0" w:uiPriority="61" w:unhideWhenUsed="0"/>
-    <w:lsdException w:name="Light Grid Accent 5" w:locked="0" w:semiHidden="0" w:uiPriority="62" w:unhideWhenUsed="0"/>
-    <w:lsdException w:name="Medium Shading 1 Accent 5" w:locked="0" w:semiHidden="0" w:uiPriority="63" w:unhideWhenUsed="0"/>
-    <w:lsdException w:name="Medium Shading 2 Accent 5" w:locked="0" w:semiHidden="0" w:uiPriority="64" w:unhideWhenUsed="0"/>
-    <w:lsdException w:name="Medium List 1 Accent 5" w:locked="0" w:semiHidden="0" w:uiPriority="65" w:unhideWhenUsed="0"/>
-    <w:lsdException w:name="Medium List 2 Accent 5" w:locked="0" w:semiHidden="0" w:uiPriority="66" w:unhideWhenUsed="0"/>
-    <w:lsdException w:name="Medium Grid 1 Accent 5" w:locked="0" w:semiHidden="0" w:uiPriority="67" w:unhideWhenUsed="0"/>
-    <w:lsdException w:name="Medium Grid 2 Accent 5" w:locked="0" w:semiHidden="0" w:uiPriority="68" w:unhideWhenUsed="0"/>
-    <w:lsdException w:name="Medium Grid 3 Accent 5" w:locked="0" w:semiHidden="0" w:uiPriority="69" w:unhideWhenUsed="0"/>
-    <w:lsdException w:name="Dark List Accent 5" w:locked="0" w:semiHidden="0" w:uiPriority="70" w:unhideWhenUsed="0"/>
-    <w:lsdException w:name="Colorful Shading Accent 5" w:locked="0" w:semiHidden="0" w:uiPriority="71" w:unhideWhenUsed="0"/>
-    <w:lsdException w:name="Colorful List Accent 5" w:locked="0" w:semiHidden="0" w:uiPriority="72" w:unhideWhenUsed="0"/>
-    <w:lsdException w:name="Colorful Grid Accent 5" w:locked="0" w:semiHidden="0" w:uiPriority="73" w:unhideWhenUsed="0"/>
-    <w:lsdException w:name="Light Shading Accent 6" w:locked="0" w:semiHidden="0" w:uiPriority="60" w:unhideWhenUsed="0"/>
-    <w:lsdException w:name="Light List Accent 6" w:locked="0" w:semiHidden="0" w:uiPriority="61" w:unhideWhenUsed="0"/>
-    <w:lsdException w:name="Light Grid Accent 6" w:locked="0" w:semiHidden="0" w:uiPriority="62" w:unhideWhenUsed="0"/>
-    <w:lsdException w:name="Medium Shading 1 Accent 6" w:locked="0" w:semiHidden="0" w:uiPriority="63" w:unhideWhenUsed="0"/>
-    <w:lsdException w:name="Medium Shading 2 Accent 6" w:locked="0" w:semiHidden="0" w:uiPriority="64" w:unhideWhenUsed="0"/>
-    <w:lsdException w:name="Medium List 1 Accent 6" w:locked="0" w:semiHidden="0" w:uiPriority="65" w:unhideWhenUsed="0"/>
-    <w:lsdException w:name="Medium List 2 Accent 6" w:locked="0" w:semiHidden="0" w:uiPriority="66" w:unhideWhenUsed="0"/>
-    <w:lsdException w:name="Medium Grid 1 Accent 6" w:locked="0" w:semiHidden="0" w:uiPriority="67" w:unhideWhenUsed="0"/>
-    <w:lsdException w:name="Medium Grid 2 Accent 6" w:locked="0" w:semiHidden="0" w:uiPriority="68" w:unhideWhenUsed="0"/>
-    <w:lsdException w:name="Medium Grid 3 Accent 6" w:locked="0" w:semiHidden="0" w:uiPriority="69" w:unhideWhenUsed="0"/>
-    <w:lsdException w:name="Dark List Accent 6" w:locked="0" w:semiHidden="0" w:uiPriority="70" w:unhideWhenUsed="0"/>
-    <w:lsdException w:name="Colorful Shading Accent 6" w:locked="0" w:semiHidden="0" w:uiPriority="71" w:unhideWhenUsed="0"/>
-    <w:lsdException w:name="Colorful List Accent 6" w:locked="0" w:semiHidden="0" w:uiPriority="72" w:unhideWhenUsed="0"/>
-    <w:lsdException w:name="Colorful Grid Accent 6" w:locked="0" w:semiHidden="0" w:uiPriority="73" w:unhideWhenUsed="0"/>
-    <w:lsdException w:name="Subtle Emphasis" w:locked="0" w:semiHidden="0" w:uiPriority="19" w:unhideWhenUsed="0" w:qFormat="1"/>
-    <w:lsdException w:name="Intense Emphasis" w:locked="0" w:semiHidden="0" w:uiPriority="21" w:unhideWhenUsed="0" w:qFormat="1"/>
-    <w:lsdException w:name="Subtle Reference" w:locked="0" w:semiHidden="0" w:uiPriority="31" w:unhideWhenUsed="0" w:qFormat="1"/>
-    <w:lsdException w:name="Intense Reference" w:locked="0" w:semiHidden="0" w:uiPriority="32" w:unhideWhenUsed="0" w:qFormat="1"/>
-    <w:lsdException w:name="Book Title" w:locked="0" w:semiHidden="0" w:uiPriority="33" w:unhideWhenUsed="0" w:qFormat="1"/>
-    <w:lsdException w:name="Bibliography" w:locked="0" w:uiPriority="37"/>
-    <w:lsdException w:name="TOC Heading" w:locked="0" w:uiPriority="39" w:qFormat="1"/>
-  </w:latentStyles>
-  <w:style w:type="paragraph" w:default="1" w:styleId="Normal">
-    <w:name w:val="Normal"/>
-    <w:qFormat/>
-    <w:rsid w:val="00147059"/>
-    <w:pPr>
-      <w:jc w:val="both"/>
-    </w:pPr>
-    <w:rPr>
-      <w:rFonts w:ascii="Verdana" w:hAnsi="Verdana" w:cs="Verdana"/>
-      <w:color w:val="365F91"/>
-    </w:rPr>
-  </w:style>
-  <w:style w:type="paragraph" w:styleId="Ttulo1">
-    <w:name w:val="heading 1"/>
-    <w:basedOn w:val="Normal"/>
-    <w:next w:val="Normal"/>
-    <w:link w:val="Ttulo1Car"/>
-    <w:autoRedefine/>
-    <w:uiPriority w:val="99"/>
-    <w:qFormat/>
-    <w:rsid w:val="001D3947"/>
-    <w:pPr>
-      <w:keepNext/>
-      <w:pageBreakBefore/>
-      <w:numPr>
-        <w:numId w:val="1"/>
-      </w:numPr>
-      <w:shd w:val="clear" w:color="auto" w:fill="E6E6E6"/>
-      <w:spacing w:before="240" w:after="60"/>
-      <w:outlineLvl w:val="0"/>
-    </w:pPr>
-    <w:rPr>
-      <w:rFonts w:ascii="Arial" w:hAnsi="Arial" w:cs="Arial"/>
-      <w:b/>
-      <w:bCs/>
-      <w:caps/>
-      <w:kern w:val="32"/>
-      <w:sz w:val="48"/>
-      <w:szCs w:val="48"/>
-    </w:rPr>
-  </w:style>
-  <w:style w:type="paragraph" w:styleId="Ttulo2">
-    <w:name w:val="heading 2"/>
-    <w:basedOn w:val="Normal"/>
-    <w:next w:val="Normal"/>
-    <w:link w:val="Ttulo2Car"/>
-    <w:autoRedefine/>
-    <w:uiPriority w:val="99"/>
-    <w:qFormat/>
-    <w:rsid w:val="001D3947"/>
-    <w:pPr>
-      <w:keepNext/>
-      <w:numPr>
-        <w:ilvl w:val="1"/>
-        <w:numId w:val="1"/>
-      </w:numPr>
-      <w:tabs>
-        <w:tab w:val="clear" w:pos="720"/>
-      </w:tabs>
-      <w:overflowPunct w:val="0"/>
-      <w:autoSpaceDE w:val="0"/>
-      <w:autoSpaceDN w:val="0"/>
-      <w:adjustRightInd w:val="0"/>
-      <w:spacing w:before="240" w:after="60"/>
-      <w:ind w:left="0" w:firstLine="0"/>
-      <w:textAlignment w:val="baseline"/>
-      <w:outlineLvl w:val="1"/>
-    </w:pPr>
-    <w:rPr>
-      <w:rFonts w:ascii="Arial" w:hAnsi="Arial" w:cs="Arial"/>
-      <w:b/>
-      <w:bCs/>
-      <w:caps/>
-      <w:sz w:val="40"/>
-      <w:szCs w:val="40"/>
-    </w:rPr>
-  </w:style>
-  <w:style w:type="paragraph" w:styleId="Ttulo3">
-    <w:name w:val="heading 3"/>
-    <w:basedOn w:val="Normal"/>
-    <w:next w:val="Normal"/>
-    <w:link w:val="Ttulo3Car"/>
-    <w:autoRedefine/>
-    <w:uiPriority w:val="99"/>
-    <w:qFormat/>
-    <w:rsid w:val="001D3947"/>
-    <w:pPr>
-      <w:keepNext/>
-      <w:numPr>
-        <w:ilvl w:val="2"/>
-        <w:numId w:val="1"/>
-      </w:numPr>
-      <w:spacing w:before="240" w:after="60"/>
-      <w:outlineLvl w:val="2"/>
-    </w:pPr>
-    <w:rPr>
-      <w:rFonts w:ascii="Arial" w:hAnsi="Arial" w:cs="Arial"/>
-      <w:b/>
-      <w:bCs/>
-      <w:caps/>
-      <w:sz w:val="32"/>
-      <w:szCs w:val="32"/>
-    </w:rPr>
-  </w:style>
-  <w:style w:type="paragraph" w:styleId="Ttulo4">
-    <w:name w:val="heading 4"/>
-    <w:basedOn w:val="Normal"/>
-    <w:next w:val="Normal"/>
-    <w:link w:val="Ttulo4Car"/>
-    <w:uiPriority w:val="99"/>
-    <w:qFormat/>
-    <w:rsid w:val="004A4716"/>
-    <w:pPr>
-      <w:keepNext/>
-      <w:numPr>
-        <w:ilvl w:val="3"/>
-        <w:numId w:val="1"/>
-      </w:numPr>
-      <w:spacing w:before="240" w:after="60"/>
-      <w:outlineLvl w:val="3"/>
-    </w:pPr>
-    <w:rPr>
-      <w:rFonts w:ascii="Arial" w:hAnsi="Arial" w:cs="Arial"/>
-      <w:b/>
-      <w:bCs/>
-      <w:sz w:val="28"/>
-      <w:szCs w:val="28"/>
-    </w:rPr>
-  </w:style>
-  <w:style w:type="paragraph" w:styleId="Ttulo5">
-    <w:name w:val="heading 5"/>
-    <w:basedOn w:val="Normal"/>
-    <w:next w:val="Normal"/>
-    <w:link w:val="Ttulo5Car"/>
-    <w:autoRedefine/>
-    <w:uiPriority w:val="99"/>
-    <w:qFormat/>
-    <w:rsid w:val="001D3947"/>
-    <w:pPr>
-      <w:numPr>
-        <w:ilvl w:val="4"/>
-        <w:numId w:val="1"/>
-      </w:numPr>
-      <w:spacing w:before="240" w:after="60"/>
-      <w:outlineLvl w:val="4"/>
-    </w:pPr>
-    <w:rPr>
-      <w:rFonts w:ascii="Arial" w:hAnsi="Arial" w:cs="Arial"/>
-      <w:b/>
-      <w:bCs/>
-      <w:caps/>
-    </w:rPr>
-  </w:style>
-  <w:style w:type="paragraph" w:styleId="Ttulo6">
-    <w:name w:val="heading 6"/>
-    <w:basedOn w:val="Normal"/>
-    <w:next w:val="Normal"/>
-    <w:link w:val="Ttulo6Car"/>
-    <w:uiPriority w:val="99"/>
-    <w:qFormat/>
-    <w:rsid w:val="001D3947"/>
-    <w:pPr>
-      <w:numPr>
-        <w:ilvl w:val="5"/>
-        <w:numId w:val="1"/>
-      </w:numPr>
-      <w:spacing w:before="240" w:after="60"/>
-      <w:outlineLvl w:val="5"/>
-    </w:pPr>
-    <w:rPr>
-      <w:rFonts w:ascii="Arial" w:hAnsi="Arial" w:cs="Arial"/>
-      <w:caps/>
-      <w:sz w:val="22"/>
-      <w:szCs w:val="22"/>
-    </w:rPr>
-  </w:style>
-  <w:style w:type="paragraph" w:styleId="Ttulo7">
-    <w:name w:val="heading 7"/>
-    <w:basedOn w:val="Normal"/>
-    <w:next w:val="Normal"/>
-    <w:link w:val="Ttulo7Car"/>
-    <w:uiPriority w:val="99"/>
-    <w:qFormat/>
-    <w:rsid w:val="001D3947"/>
-    <w:pPr>
-      <w:numPr>
-        <w:ilvl w:val="6"/>
-        <w:numId w:val="1"/>
-      </w:numPr>
-      <w:spacing w:before="240" w:after="60"/>
-      <w:outlineLvl w:val="6"/>
-    </w:pPr>
-    <w:rPr>
-      <w:rFonts w:ascii="Arial" w:hAnsi="Arial" w:cs="Arial"/>
-      <w:caps/>
-      <w:sz w:val="22"/>
-      <w:szCs w:val="22"/>
-    </w:rPr>
-  </w:style>
-  <w:style w:type="paragraph" w:styleId="Ttulo8">
-    <w:name w:val="heading 8"/>
-    <w:basedOn w:val="Normal"/>
-    <w:next w:val="Normal"/>
-    <w:link w:val="Ttulo8Car"/>
-    <w:uiPriority w:val="99"/>
-    <w:qFormat/>
-    <w:rsid w:val="001D3947"/>
-    <w:pPr>
-      <w:numPr>
-        <w:ilvl w:val="7"/>
-        <w:numId w:val="1"/>
-      </w:numPr>
-      <w:spacing w:before="240" w:after="60"/>
-      <w:outlineLvl w:val="7"/>
-    </w:pPr>
-    <w:rPr>
-      <w:rFonts w:ascii="Arial" w:hAnsi="Arial" w:cs="Arial"/>
-      <w:caps/>
-    </w:rPr>
-  </w:style>
-  <w:style w:type="paragraph" w:styleId="Ttulo9">
-    <w:name w:val="heading 9"/>
-    <w:basedOn w:val="Normal"/>
-    <w:next w:val="Normal"/>
-    <w:link w:val="Ttulo9Car"/>
-    <w:uiPriority w:val="99"/>
-    <w:qFormat/>
-    <w:rsid w:val="001D3947"/>
-    <w:pPr>
-      <w:numPr>
-        <w:ilvl w:val="8"/>
-        <w:numId w:val="1"/>
-      </w:numPr>
-      <w:spacing w:before="240" w:after="60"/>
-      <w:outlineLvl w:val="8"/>
-    </w:pPr>
-    <w:rPr>
-      <w:rFonts w:ascii="Arial" w:hAnsi="Arial" w:cs="Arial"/>
-      <w:caps/>
-      <w:sz w:val="16"/>
-      <w:szCs w:val="16"/>
-    </w:rPr>
-  </w:style>
-  <w:style w:type="character" w:default="1" w:styleId="Fuentedeprrafopredeter">
-    <w:name w:val="Default Paragraph Font"/>
-    <w:uiPriority w:val="1"/>
-    <w:semiHidden/>
-    <w:unhideWhenUsed/>
-  </w:style>
-  <w:style w:type="table" w:default="1" w:styleId="Tablanormal">
-    <w:name w:val="Normal Table"/>
-    <w:uiPriority w:val="99"/>
-    <w:semiHidden/>
-    <w:unhideWhenUsed/>
-    <w:tblPr>
-      <w:tblInd w:w="0" w:type="dxa"/>
-      <w:tblCellMar>
-        <w:top w:w="0" w:type="dxa"/>
-        <w:left w:w="108" w:type="dxa"/>
-        <w:bottom w:w="0" w:type="dxa"/>
-        <w:right w:w="108" w:type="dxa"/>
-      </w:tblCellMar>
-    </w:tblPr>
-  </w:style>
-  <w:style w:type="numbering" w:default="1" w:styleId="Sinlista">
-    <w:name w:val="No List"/>
-    <w:uiPriority w:val="99"/>
-    <w:semiHidden/>
-    <w:unhideWhenUsed/>
-  </w:style>
-  <w:style w:type="character" w:customStyle="1" w:styleId="Ttulo1Car">
-    <w:name w:val="Título 1 Car"/>
-    <w:link w:val="Ttulo1"/>
-    <w:uiPriority w:val="99"/>
-    <w:locked/>
-    <w:rsid w:val="007850FB"/>
-    <w:rPr>
-      <w:rFonts w:ascii="Arial" w:hAnsi="Arial" w:cs="Arial"/>
-      <w:b/>
-      <w:bCs/>
-      <w:caps/>
-      <w:color w:val="365F91"/>
-      <w:kern w:val="32"/>
-      <w:sz w:val="48"/>
-      <w:szCs w:val="48"/>
-      <w:shd w:val="clear" w:color="auto" w:fill="E6E6E6"/>
-    </w:rPr>
-  </w:style>
-  <w:style w:type="character" w:customStyle="1" w:styleId="Ttulo2Car">
-    <w:name w:val="Título 2 Car"/>
-    <w:link w:val="Ttulo2"/>
-    <w:uiPriority w:val="99"/>
-    <w:locked/>
-    <w:rsid w:val="001D3947"/>
-    <w:rPr>
-      <w:rFonts w:ascii="Arial" w:hAnsi="Arial" w:cs="Arial"/>
-      <w:b/>
-      <w:bCs/>
-      <w:caps/>
-      <w:color w:val="365F91"/>
-      <w:sz w:val="40"/>
-      <w:szCs w:val="40"/>
-    </w:rPr>
-  </w:style>
-  <w:style w:type="character" w:customStyle="1" w:styleId="Ttulo3Car">
-    <w:name w:val="Título 3 Car"/>
-    <w:link w:val="Ttulo3"/>
-    <w:uiPriority w:val="99"/>
-    <w:locked/>
-    <w:rsid w:val="007850FB"/>
-    <w:rPr>
-      <w:rFonts w:ascii="Arial" w:hAnsi="Arial" w:cs="Arial"/>
-      <w:b/>
-      <w:bCs/>
-      <w:caps/>
-      <w:color w:val="365F91"/>
-      <w:sz w:val="32"/>
-      <w:szCs w:val="32"/>
-    </w:rPr>
-  </w:style>
-  <w:style w:type="character" w:customStyle="1" w:styleId="Ttulo4Car">
-    <w:name w:val="Título 4 Car"/>
-    <w:link w:val="Ttulo4"/>
-    <w:uiPriority w:val="99"/>
-    <w:locked/>
-    <w:rsid w:val="004A4716"/>
-    <w:rPr>
-      <w:rFonts w:ascii="Arial" w:hAnsi="Arial" w:cs="Arial"/>
-      <w:b/>
-      <w:bCs/>
-      <w:color w:val="365F91"/>
-      <w:sz w:val="28"/>
-      <w:szCs w:val="28"/>
-    </w:rPr>
-  </w:style>
-  <w:style w:type="character" w:customStyle="1" w:styleId="Ttulo5Car">
-    <w:name w:val="Título 5 Car"/>
-    <w:link w:val="Ttulo5"/>
-    <w:uiPriority w:val="99"/>
-    <w:locked/>
-    <w:rsid w:val="007850FB"/>
-    <w:rPr>
-      <w:rFonts w:ascii="Arial" w:hAnsi="Arial" w:cs="Arial"/>
-      <w:b/>
-      <w:bCs/>
-      <w:caps/>
-      <w:color w:val="365F91"/>
-    </w:rPr>
-  </w:style>
-  <w:style w:type="character" w:customStyle="1" w:styleId="Ttulo6Car">
-    <w:name w:val="Título 6 Car"/>
-    <w:link w:val="Ttulo6"/>
-    <w:uiPriority w:val="99"/>
-    <w:locked/>
-    <w:rsid w:val="007850FB"/>
-    <w:rPr>
-      <w:rFonts w:ascii="Arial" w:hAnsi="Arial" w:cs="Arial"/>
-      <w:caps/>
-      <w:color w:val="365F91"/>
-      <w:sz w:val="22"/>
-      <w:szCs w:val="22"/>
-    </w:rPr>
-  </w:style>
-  <w:style w:type="character" w:customStyle="1" w:styleId="Ttulo7Car">
-    <w:name w:val="Título 7 Car"/>
-    <w:link w:val="Ttulo7"/>
-    <w:uiPriority w:val="99"/>
-    <w:locked/>
-    <w:rsid w:val="007850FB"/>
-    <w:rPr>
-      <w:rFonts w:ascii="Arial" w:hAnsi="Arial" w:cs="Arial"/>
-      <w:caps/>
-      <w:color w:val="365F91"/>
-      <w:sz w:val="22"/>
-      <w:szCs w:val="22"/>
-    </w:rPr>
-  </w:style>
-  <w:style w:type="character" w:customStyle="1" w:styleId="Ttulo8Car">
-    <w:name w:val="Título 8 Car"/>
-    <w:link w:val="Ttulo8"/>
-    <w:uiPriority w:val="99"/>
-    <w:locked/>
-    <w:rsid w:val="007850FB"/>
-    <w:rPr>
-      <w:rFonts w:ascii="Arial" w:hAnsi="Arial" w:cs="Arial"/>
-      <w:caps/>
-      <w:color w:val="365F91"/>
-    </w:rPr>
-  </w:style>
-  <w:style w:type="character" w:customStyle="1" w:styleId="Ttulo9Car">
-    <w:name w:val="Título 9 Car"/>
-    <w:link w:val="Ttulo9"/>
-    <w:uiPriority w:val="99"/>
-    <w:locked/>
-    <w:rsid w:val="007850FB"/>
-    <w:rPr>
-      <w:rFonts w:ascii="Arial" w:hAnsi="Arial" w:cs="Arial"/>
-      <w:caps/>
-      <w:color w:val="365F91"/>
-      <w:sz w:val="16"/>
-      <w:szCs w:val="16"/>
-    </w:rPr>
-  </w:style>
-  <w:style w:type="paragraph" w:customStyle="1" w:styleId="TtuloDocumento">
-    <w:name w:val="Título Documento"/>
-    <w:basedOn w:val="Ttulo1"/>
-    <w:next w:val="Normal"/>
-    <w:autoRedefine/>
-    <w:uiPriority w:val="99"/>
-    <w:rsid w:val="001D3947"/>
-    <w:pPr>
-      <w:pageBreakBefore w:val="0"/>
-      <w:numPr>
-        <w:numId w:val="0"/>
-      </w:numPr>
-      <w:shd w:val="clear" w:color="auto" w:fill="auto"/>
-      <w:jc w:val="center"/>
-    </w:pPr>
-    <w:rPr>
-      <w:sz w:val="56"/>
-      <w:szCs w:val="56"/>
-    </w:rPr>
-  </w:style>
-  <w:style w:type="paragraph" w:styleId="Mapadeldocumento">
-    <w:name w:val="Document Map"/>
-    <w:basedOn w:val="Normal"/>
-    <w:link w:val="MapadeldocumentoCar"/>
-    <w:uiPriority w:val="99"/>
-    <w:semiHidden/>
-    <w:rsid w:val="007A23B3"/>
-    <w:pPr>
-      <w:shd w:val="clear" w:color="auto" w:fill="000080"/>
-    </w:pPr>
-    <w:rPr>
-      <w:rFonts w:ascii="Tahoma" w:hAnsi="Tahoma" w:cs="Tahoma"/>
-    </w:rPr>
-  </w:style>
-  <w:style w:type="character" w:customStyle="1" w:styleId="MapadeldocumentoCar">
-    <w:name w:val="Mapa del documento Car"/>
-    <w:link w:val="Mapadeldocumento"/>
-    <w:uiPriority w:val="99"/>
-    <w:semiHidden/>
-    <w:locked/>
-    <w:rsid w:val="007850FB"/>
-    <w:rPr>
-      <w:color w:val="365F91"/>
-      <w:sz w:val="2"/>
-      <w:szCs w:val="2"/>
-    </w:rPr>
-  </w:style>
-  <w:style w:type="table" w:styleId="Tablaconcuadrcula">
-    <w:name w:val="Table Grid"/>
-    <w:basedOn w:val="Tablanormal"/>
-    <w:uiPriority w:val="99"/>
-    <w:rsid w:val="00C40CFE"/>
-    <w:pPr>
-      <w:jc w:val="both"/>
-    </w:pPr>
-    <w:rPr>
-      <w:rFonts w:ascii="Verdana" w:hAnsi="Verdana" w:cs="Verdana"/>
-    </w:rPr>
-    <w:tblPr>
-      <w:tblInd w:w="0" w:type="dxa"/>
-      <w:tblBorders>
-        <w:top w:val="single" w:sz="4" w:space="0" w:color="auto"/>
-        <w:left w:val="single" w:sz="4" w:space="0" w:color="auto"/>
-        <w:bottom w:val="single" w:sz="4" w:space="0" w:color="auto"/>
-        <w:right w:val="single" w:sz="4" w:space="0" w:color="auto"/>
-        <w:insideH w:val="single" w:sz="4" w:space="0" w:color="auto"/>
-        <w:insideV w:val="single" w:sz="4" w:space="0" w:color="auto"/>
-      </w:tblBorders>
-      <w:tblCellMar>
-        <w:top w:w="0" w:type="dxa"/>
-        <w:left w:w="108" w:type="dxa"/>
-        <w:bottom w:w="0" w:type="dxa"/>
-        <w:right w:w="108" w:type="dxa"/>
-      </w:tblCellMar>
-    </w:tblPr>
-  </w:style>
-  <w:style w:type="character" w:styleId="Refdecomentario">
-    <w:name w:val="annotation reference"/>
-    <w:uiPriority w:val="99"/>
-    <w:semiHidden/>
-    <w:rsid w:val="007A2410"/>
-    <w:rPr>
-      <w:sz w:val="16"/>
-      <w:szCs w:val="16"/>
-    </w:rPr>
-  </w:style>
-  <w:style w:type="paragraph" w:styleId="Textocomentario">
-    <w:name w:val="annotation text"/>
-    <w:basedOn w:val="Normal"/>
-    <w:link w:val="TextocomentarioCar"/>
-    <w:uiPriority w:val="99"/>
-    <w:semiHidden/>
-    <w:rsid w:val="007A2410"/>
-  </w:style>
-  <w:style w:type="character" w:customStyle="1" w:styleId="TextocomentarioCar">
-    <w:name w:val="Texto comentario Car"/>
-    <w:link w:val="Textocomentario"/>
-    <w:uiPriority w:val="99"/>
-    <w:semiHidden/>
-    <w:locked/>
-    <w:rsid w:val="007850FB"/>
-    <w:rPr>
-      <w:rFonts w:ascii="Verdana" w:hAnsi="Verdana" w:cs="Verdana"/>
-      <w:color w:val="365F91"/>
-      <w:sz w:val="20"/>
-      <w:szCs w:val="20"/>
-    </w:rPr>
-  </w:style>
-  <w:style w:type="paragraph" w:styleId="Asuntodelcomentario">
-    <w:name w:val="annotation subject"/>
-    <w:basedOn w:val="Textocomentario"/>
-    <w:next w:val="Textocomentario"/>
-    <w:link w:val="AsuntodelcomentarioCar"/>
-    <w:uiPriority w:val="99"/>
-    <w:semiHidden/>
-    <w:rsid w:val="007A2410"/>
-    <w:rPr>
-      <w:b/>
-      <w:bCs/>
-    </w:rPr>
-  </w:style>
-  <w:style w:type="character" w:customStyle="1" w:styleId="AsuntodelcomentarioCar">
-    <w:name w:val="Asunto del comentario Car"/>
-    <w:link w:val="Asuntodelcomentario"/>
-    <w:uiPriority w:val="99"/>
-    <w:semiHidden/>
-    <w:locked/>
-    <w:rsid w:val="007850FB"/>
-    <w:rPr>
-      <w:rFonts w:ascii="Verdana" w:hAnsi="Verdana" w:cs="Verdana"/>
-      <w:b/>
-      <w:bCs/>
-      <w:color w:val="365F91"/>
-      <w:sz w:val="20"/>
-      <w:szCs w:val="20"/>
-    </w:rPr>
-  </w:style>
-  <w:style w:type="paragraph" w:styleId="Textodeglobo">
-    <w:name w:val="Balloon Text"/>
-    <w:basedOn w:val="Normal"/>
-    <w:link w:val="TextodegloboCar"/>
-    <w:uiPriority w:val="99"/>
-    <w:semiHidden/>
-    <w:rsid w:val="007A2410"/>
-    <w:rPr>
-      <w:rFonts w:ascii="Tahoma" w:hAnsi="Tahoma" w:cs="Tahoma"/>
-      <w:sz w:val="16"/>
-      <w:szCs w:val="16"/>
-    </w:rPr>
-  </w:style>
-  <w:style w:type="character" w:customStyle="1" w:styleId="TextodegloboCar">
-    <w:name w:val="Texto de globo Car"/>
-    <w:link w:val="Textodeglobo"/>
-    <w:uiPriority w:val="99"/>
-    <w:semiHidden/>
-    <w:locked/>
-    <w:rsid w:val="007850FB"/>
-    <w:rPr>
-      <w:color w:val="365F91"/>
-      <w:sz w:val="2"/>
-      <w:szCs w:val="2"/>
-    </w:rPr>
-  </w:style>
-  <w:style w:type="table" w:styleId="Tablaprofesional">
-    <w:name w:val="Table Professional"/>
-    <w:basedOn w:val="Tablanormal"/>
-    <w:uiPriority w:val="99"/>
-    <w:rsid w:val="00B87FDB"/>
-    <w:pPr>
-      <w:jc w:val="both"/>
-    </w:pPr>
-    <w:rPr>
-      <w:rFonts w:ascii="Verdana" w:hAnsi="Verdana" w:cs="Verdana"/>
-    </w:rPr>
-    <w:tblPr>
-      <w:tblInd w:w="0" w:type="dxa"/>
-      <w:tblBorders>
-        <w:top w:val="single" w:sz="6" w:space="0" w:color="000000"/>
-        <w:left w:val="single" w:sz="6" w:space="0" w:color="000000"/>
-        <w:bottom w:val="single" w:sz="6" w:space="0" w:color="000000"/>
-        <w:right w:val="single" w:sz="6" w:space="0" w:color="000000"/>
-        <w:insideH w:val="single" w:sz="6" w:space="0" w:color="000000"/>
-        <w:insideV w:val="single" w:sz="6" w:space="0" w:color="000000"/>
-      </w:tblBorders>
-      <w:tblCellMar>
-        <w:top w:w="0" w:type="dxa"/>
-        <w:left w:w="108" w:type="dxa"/>
-        <w:bottom w:w="0" w:type="dxa"/>
-        <w:right w:w="108" w:type="dxa"/>
-      </w:tblCellMar>
-    </w:tblPr>
-    <w:tblStylePr w:type="firstRow">
-      <w:rPr>
-        <w:b/>
-        <w:bCs/>
-        <w:color w:val="auto"/>
-      </w:rPr>
-      <w:tblPr/>
-      <w:tcPr>
-        <w:tcBorders>
-          <w:tl2br w:val="none" w:sz="0" w:space="0" w:color="auto"/>
-          <w:tr2bl w:val="none" w:sz="0" w:space="0" w:color="auto"/>
-        </w:tcBorders>
-        <w:shd w:val="solid" w:color="000000" w:fill="FFFFFF"/>
-      </w:tcPr>
-    </w:tblStylePr>
-  </w:style>
-  <w:style w:type="paragraph" w:styleId="Encabezado">
-    <w:name w:val="header"/>
-    <w:basedOn w:val="Normal"/>
-    <w:link w:val="EncabezadoCar"/>
-    <w:uiPriority w:val="99"/>
-    <w:rsid w:val="006A41DE"/>
-    <w:pPr>
-      <w:tabs>
-        <w:tab w:val="center" w:pos="4252"/>
-        <w:tab w:val="right" w:pos="8504"/>
-      </w:tabs>
-    </w:pPr>
-  </w:style>
-  <w:style w:type="character" w:customStyle="1" w:styleId="EncabezadoCar">
-    <w:name w:val="Encabezado Car"/>
-    <w:link w:val="Encabezado"/>
-    <w:uiPriority w:val="99"/>
-    <w:locked/>
-    <w:rsid w:val="006A41DE"/>
-    <w:rPr>
-      <w:rFonts w:ascii="Verdana" w:hAnsi="Verdana" w:cs="Verdana"/>
-    </w:rPr>
-  </w:style>
-  <w:style w:type="paragraph" w:styleId="Piedepgina">
-    <w:name w:val="footer"/>
-    <w:basedOn w:val="Normal"/>
-    <w:link w:val="PiedepginaCar"/>
-    <w:uiPriority w:val="99"/>
-    <w:rsid w:val="006A41DE"/>
-    <w:pPr>
-      <w:tabs>
-        <w:tab w:val="center" w:pos="4252"/>
-        <w:tab w:val="right" w:pos="8504"/>
-      </w:tabs>
-    </w:pPr>
-  </w:style>
-  <w:style w:type="character" w:customStyle="1" w:styleId="PiedepginaCar">
-    <w:name w:val="Pie de página Car"/>
-    <w:link w:val="Piedepgina"/>
-    <w:uiPriority w:val="99"/>
-    <w:locked/>
-    <w:rsid w:val="006A41DE"/>
-    <w:rPr>
-      <w:rFonts w:ascii="Verdana" w:hAnsi="Verdana" w:cs="Verdana"/>
-    </w:rPr>
-  </w:style>
-  <w:style w:type="paragraph" w:customStyle="1" w:styleId="PiePagina">
-    <w:name w:val="Pie Pagina"/>
-    <w:basedOn w:val="Normal"/>
-    <w:uiPriority w:val="99"/>
-    <w:rsid w:val="001B1E67"/>
-    <w:pPr>
-      <w:shd w:val="clear" w:color="auto" w:fill="31849B"/>
-      <w:tabs>
-        <w:tab w:val="left" w:pos="1134"/>
-      </w:tabs>
-      <w:jc w:val="left"/>
-    </w:pPr>
-    <w:rPr>
-      <w:rFonts w:ascii="Arial" w:hAnsi="Arial" w:cs="Arial"/>
-      <w:b/>
-      <w:bCs/>
-    </w:rPr>
-  </w:style>
-  <w:style w:type="paragraph" w:customStyle="1" w:styleId="Autor">
-    <w:name w:val="Autor"/>
-    <w:basedOn w:val="Normal"/>
-    <w:uiPriority w:val="99"/>
-    <w:rsid w:val="002736AA"/>
-    <w:pPr>
-      <w:jc w:val="right"/>
-    </w:pPr>
-    <w:rPr>
-      <w:rFonts w:ascii="Arial" w:hAnsi="Arial" w:cs="Arial"/>
-      <w:caps/>
-    </w:rPr>
-  </w:style>
-  <w:style w:type="paragraph" w:customStyle="1" w:styleId="Version">
-    <w:name w:val="Version"/>
-    <w:basedOn w:val="Autor"/>
-    <w:uiPriority w:val="99"/>
-    <w:rsid w:val="005F5781"/>
-    <w:rPr>
-      <w:b/>
-      <w:bCs/>
-    </w:rPr>
-  </w:style>
-  <w:style w:type="paragraph" w:customStyle="1" w:styleId="EncabezadoPagina">
-    <w:name w:val="Encabezado Pagina"/>
-    <w:basedOn w:val="Normal"/>
-    <w:uiPriority w:val="99"/>
-    <w:rsid w:val="00A94B30"/>
-    <w:pPr>
-      <w:shd w:val="clear" w:color="auto" w:fill="31849B"/>
-      <w:jc w:val="right"/>
-    </w:pPr>
-    <w:rPr>
-      <w:rFonts w:ascii="Arial" w:hAnsi="Arial" w:cs="Arial"/>
-      <w:b/>
-      <w:bCs/>
-      <w:color w:val="FFFFFF"/>
-    </w:rPr>
-  </w:style>
-  <w:style w:type="paragraph" w:styleId="Prrafodelista">
-    <w:name w:val="List Paragraph"/>
-    <w:basedOn w:val="Normal"/>
-    <w:uiPriority w:val="99"/>
-    <w:qFormat/>
-    <w:rsid w:val="003A09AB"/>
-    <w:pPr>
-      <w:ind w:left="720"/>
-    </w:pPr>
-  </w:style>
-  <w:style w:type="table" w:styleId="Listamedia2-nfasis2">
-    <w:name w:val="Medium List 2 Accent 2"/>
-    <w:basedOn w:val="Tablanormal"/>
-    <w:uiPriority w:val="99"/>
-    <w:rsid w:val="00FB370B"/>
-    <w:rPr>
-      <w:rFonts w:ascii="Cambria" w:hAnsi="Cambria" w:cs="Cambria"/>
-      <w:color w:val="000000"/>
-    </w:rPr>
-    <w:tblPr>
-      <w:tblStyleRowBandSize w:val="1"/>
-      <w:tblStyleColBandSize w:val="1"/>
-      <w:tblInd w:w="0" w:type="dxa"/>
-      <w:tblBorders>
-        <w:top w:val="single" w:sz="8" w:space="0" w:color="C0504D"/>
-        <w:left w:val="single" w:sz="8" w:space="0" w:color="C0504D"/>
-        <w:bottom w:val="single" w:sz="8" w:space="0" w:color="C0504D"/>
-        <w:right w:val="single" w:sz="8" w:space="0" w:color="C0504D"/>
-      </w:tblBorders>
-      <w:tblCellMar>
-        <w:top w:w="0" w:type="dxa"/>
-        <w:left w:w="108" w:type="dxa"/>
-        <w:bottom w:w="0" w:type="dxa"/>
-        <w:right w:w="108" w:type="dxa"/>
-      </w:tblCellMar>
-    </w:tblPr>
-    <w:tblStylePr w:type="firstRow">
-      <w:rPr>
-        <w:sz w:val="24"/>
-        <w:szCs w:val="24"/>
-      </w:rPr>
-      <w:tblPr/>
-      <w:tcPr>
-        <w:tcBorders>
-          <w:top w:val="nil"/>
-          <w:left w:val="nil"/>
-          <w:bottom w:val="single" w:sz="24" w:space="0" w:color="C0504D"/>
-          <w:right w:val="nil"/>
-          <w:insideH w:val="nil"/>
-          <w:insideV w:val="nil"/>
-        </w:tcBorders>
-        <w:shd w:val="clear" w:color="auto" w:fill="FFFFFF"/>
-      </w:tcPr>
-    </w:tblStylePr>
-    <w:tblStylePr w:type="lastRow">
-      <w:tblPr/>
-      <w:tcPr>
-        <w:tcBorders>
-          <w:top w:val="single" w:sz="8" w:space="0" w:color="C0504D"/>
-          <w:left w:val="nil"/>
-          <w:bottom w:val="nil"/>
-          <w:right w:val="nil"/>
-          <w:insideH w:val="nil"/>
-          <w:insideV w:val="nil"/>
-        </w:tcBorders>
-        <w:shd w:val="clear" w:color="auto" w:fill="FFFFFF"/>
-      </w:tcPr>
-    </w:tblStylePr>
-    <w:tblStylePr w:type="firstCol">
-      <w:tblPr/>
-      <w:tcPr>
-        <w:tcBorders>
-          <w:top w:val="nil"/>
-          <w:left w:val="nil"/>
-          <w:bottom w:val="nil"/>
-          <w:right w:val="single" w:sz="8" w:space="0" w:color="C0504D"/>
-          <w:insideH w:val="nil"/>
-          <w:insideV w:val="nil"/>
-        </w:tcBorders>
-        <w:shd w:val="clear" w:color="auto" w:fill="FFFFFF"/>
-      </w:tcPr>
-    </w:tblStylePr>
-    <w:tblStylePr w:type="lastCol">
-      <w:tblPr/>
-      <w:tcPr>
-        <w:tcBorders>
-          <w:top w:val="nil"/>
-          <w:left w:val="single" w:sz="8" w:space="0" w:color="C0504D"/>
-          <w:bottom w:val="nil"/>
-          <w:right w:val="nil"/>
-          <w:insideH w:val="nil"/>
-          <w:insideV w:val="nil"/>
-        </w:tcBorders>
-        <w:shd w:val="clear" w:color="auto" w:fill="FFFFFF"/>
-      </w:tcPr>
-    </w:tblStylePr>
-    <w:tblStylePr w:type="band1Vert">
-      <w:tblPr/>
-      <w:tcPr>
-        <w:tcBorders>
-          <w:left w:val="nil"/>
-          <w:right w:val="nil"/>
-          <w:insideH w:val="nil"/>
-          <w:insideV w:val="nil"/>
-        </w:tcBorders>
-        <w:shd w:val="clear" w:color="auto" w:fill="EFD3D2"/>
-      </w:tcPr>
-    </w:tblStylePr>
-    <w:tblStylePr w:type="band1Horz">
-      <w:tblPr/>
-      <w:tcPr>
-        <w:tcBorders>
-          <w:top w:val="nil"/>
-          <w:bottom w:val="nil"/>
-          <w:insideH w:val="nil"/>
-          <w:insideV w:val="nil"/>
-        </w:tcBorders>
-        <w:shd w:val="clear" w:color="auto" w:fill="EFD3D2"/>
-      </w:tcPr>
-    </w:tblStylePr>
-    <w:tblStylePr w:type="nwCell">
-      <w:tblPr/>
-      <w:tcPr>
-        <w:shd w:val="clear" w:color="auto" w:fill="FFFFFF"/>
-      </w:tcPr>
-    </w:tblStylePr>
-    <w:tblStylePr w:type="swCell">
-      <w:tblPr/>
-      <w:tcPr>
-        <w:tcBorders>
-          <w:top w:val="nil"/>
-        </w:tcBorders>
-      </w:tcPr>
-    </w:tblStylePr>
-  </w:style>
-  <w:style w:type="table" w:styleId="Listamedia2-nfasis3">
-    <w:name w:val="Medium List 2 Accent 3"/>
-    <w:basedOn w:val="Tablanormal"/>
-    <w:uiPriority w:val="99"/>
-    <w:rsid w:val="00416501"/>
-    <w:rPr>
-      <w:rFonts w:ascii="Cambria" w:hAnsi="Cambria" w:cs="Cambria"/>
-      <w:color w:val="000000"/>
-    </w:rPr>
-    <w:tblPr>
-      <w:tblStyleRowBandSize w:val="1"/>
-      <w:tblStyleColBandSize w:val="1"/>
-      <w:tblInd w:w="0" w:type="dxa"/>
-      <w:tblBorders>
-        <w:top w:val="single" w:sz="8" w:space="0" w:color="9BBB59"/>
-        <w:left w:val="single" w:sz="8" w:space="0" w:color="9BBB59"/>
-        <w:bottom w:val="single" w:sz="8" w:space="0" w:color="9BBB59"/>
-        <w:right w:val="single" w:sz="8" w:space="0" w:color="9BBB59"/>
-      </w:tblBorders>
-      <w:tblCellMar>
-        <w:top w:w="0" w:type="dxa"/>
-        <w:left w:w="108" w:type="dxa"/>
-        <w:bottom w:w="0" w:type="dxa"/>
-        <w:right w:w="108" w:type="dxa"/>
-      </w:tblCellMar>
-    </w:tblPr>
-    <w:tblStylePr w:type="firstRow">
-      <w:rPr>
-        <w:sz w:val="24"/>
-        <w:szCs w:val="24"/>
-      </w:rPr>
-      <w:tblPr/>
-      <w:tcPr>
-        <w:tcBorders>
-          <w:top w:val="nil"/>
-          <w:left w:val="nil"/>
-          <w:bottom w:val="single" w:sz="24" w:space="0" w:color="9BBB59"/>
-          <w:right w:val="nil"/>
-          <w:insideH w:val="nil"/>
-          <w:insideV w:val="nil"/>
-        </w:tcBorders>
-        <w:shd w:val="clear" w:color="auto" w:fill="FFFFFF"/>
-      </w:tcPr>
-    </w:tblStylePr>
-    <w:tblStylePr w:type="lastRow">
-      <w:tblPr/>
-      <w:tcPr>
-        <w:tcBorders>
-          <w:top w:val="single" w:sz="8" w:space="0" w:color="9BBB59"/>
-          <w:left w:val="nil"/>
-          <w:bottom w:val="nil"/>
-          <w:right w:val="nil"/>
-          <w:insideH w:val="nil"/>
-          <w:insideV w:val="nil"/>
-        </w:tcBorders>
-        <w:shd w:val="clear" w:color="auto" w:fill="FFFFFF"/>
-      </w:tcPr>
-    </w:tblStylePr>
-    <w:tblStylePr w:type="firstCol">
-      <w:tblPr/>
-      <w:tcPr>
-        <w:tcBorders>
-          <w:top w:val="nil"/>
-          <w:left w:val="nil"/>
-          <w:bottom w:val="nil"/>
-          <w:right w:val="single" w:sz="8" w:space="0" w:color="9BBB59"/>
-          <w:insideH w:val="nil"/>
-          <w:insideV w:val="nil"/>
-        </w:tcBorders>
-        <w:shd w:val="clear" w:color="auto" w:fill="FFFFFF"/>
-      </w:tcPr>
-    </w:tblStylePr>
-    <w:tblStylePr w:type="lastCol">
-      <w:tblPr/>
-      <w:tcPr>
-        <w:tcBorders>
-          <w:top w:val="nil"/>
-          <w:left w:val="single" w:sz="8" w:space="0" w:color="9BBB59"/>
-          <w:bottom w:val="nil"/>
-          <w:right w:val="nil"/>
-          <w:insideH w:val="nil"/>
-          <w:insideV w:val="nil"/>
-        </w:tcBorders>
-        <w:shd w:val="clear" w:color="auto" w:fill="FFFFFF"/>
-      </w:tcPr>
-    </w:tblStylePr>
-    <w:tblStylePr w:type="band1Vert">
-      <w:tblPr/>
-      <w:tcPr>
-        <w:tcBorders>
-          <w:left w:val="nil"/>
-          <w:right w:val="nil"/>
-          <w:insideH w:val="nil"/>
-          <w:insideV w:val="nil"/>
-        </w:tcBorders>
-        <w:shd w:val="clear" w:color="auto" w:fill="E6EED5"/>
-      </w:tcPr>
-    </w:tblStylePr>
-    <w:tblStylePr w:type="band1Horz">
-      <w:tblPr/>
-      <w:tcPr>
-        <w:tcBorders>
-          <w:top w:val="nil"/>
-          <w:bottom w:val="nil"/>
-          <w:insideH w:val="nil"/>
-          <w:insideV w:val="nil"/>
-        </w:tcBorders>
-        <w:shd w:val="clear" w:color="auto" w:fill="E6EED5"/>
-      </w:tcPr>
-    </w:tblStylePr>
-    <w:tblStylePr w:type="nwCell">
-      <w:tblPr/>
-      <w:tcPr>
-        <w:shd w:val="clear" w:color="auto" w:fill="FFFFFF"/>
-      </w:tcPr>
-    </w:tblStylePr>
-    <w:tblStylePr w:type="swCell">
-      <w:tblPr/>
-      <w:tcPr>
-        <w:tcBorders>
-          <w:top w:val="nil"/>
-        </w:tcBorders>
-      </w:tcPr>
-    </w:tblStylePr>
-  </w:style>
-  <w:style w:type="table" w:styleId="Listamedia2-nfasis1">
-    <w:name w:val="Medium List 2 Accent 1"/>
-    <w:basedOn w:val="Tablanormal"/>
-    <w:uiPriority w:val="99"/>
-    <w:rsid w:val="008809BA"/>
-    <w:rPr>
-      <w:rFonts w:ascii="Cambria" w:hAnsi="Cambria" w:cs="Cambria"/>
-      <w:color w:val="000000"/>
-    </w:rPr>
-    <w:tblPr>
-      <w:tblStyleRowBandSize w:val="1"/>
-      <w:tblStyleColBandSize w:val="1"/>
-      <w:tblInd w:w="0" w:type="dxa"/>
-      <w:tblBorders>
-        <w:top w:val="single" w:sz="8" w:space="0" w:color="4F81BD"/>
-        <w:left w:val="single" w:sz="8" w:space="0" w:color="4F81BD"/>
-        <w:bottom w:val="single" w:sz="8" w:space="0" w:color="4F81BD"/>
-        <w:right w:val="single" w:sz="8" w:space="0" w:color="4F81BD"/>
-      </w:tblBorders>
-      <w:tblCellMar>
-        <w:top w:w="0" w:type="dxa"/>
-        <w:left w:w="108" w:type="dxa"/>
-        <w:bottom w:w="0" w:type="dxa"/>
-        <w:right w:w="108" w:type="dxa"/>
-      </w:tblCellMar>
-    </w:tblPr>
-    <w:tblStylePr w:type="firstRow">
-      <w:rPr>
-        <w:sz w:val="24"/>
-        <w:szCs w:val="24"/>
-      </w:rPr>
-      <w:tblPr/>
-      <w:tcPr>
-        <w:tcBorders>
-          <w:top w:val="nil"/>
-          <w:left w:val="nil"/>
-          <w:bottom w:val="single" w:sz="24" w:space="0" w:color="4F81BD"/>
-          <w:right w:val="nil"/>
-          <w:insideH w:val="nil"/>
-          <w:insideV w:val="nil"/>
-        </w:tcBorders>
-        <w:shd w:val="clear" w:color="auto" w:fill="FFFFFF"/>
-      </w:tcPr>
-    </w:tblStylePr>
-    <w:tblStylePr w:type="lastRow">
-      <w:tblPr/>
-      <w:tcPr>
-        <w:tcBorders>
-          <w:top w:val="single" w:sz="8" w:space="0" w:color="4F81BD"/>
-          <w:left w:val="nil"/>
-          <w:bottom w:val="nil"/>
-          <w:right w:val="nil"/>
-          <w:insideH w:val="nil"/>
-          <w:insideV w:val="nil"/>
-        </w:tcBorders>
-        <w:shd w:val="clear" w:color="auto" w:fill="FFFFFF"/>
-      </w:tcPr>
-    </w:tblStylePr>
-    <w:tblStylePr w:type="firstCol">
-      <w:tblPr/>
-      <w:tcPr>
-        <w:tcBorders>
-          <w:top w:val="nil"/>
-          <w:left w:val="nil"/>
-          <w:bottom w:val="nil"/>
-          <w:right w:val="single" w:sz="8" w:space="0" w:color="4F81BD"/>
-          <w:insideH w:val="nil"/>
-          <w:insideV w:val="nil"/>
-        </w:tcBorders>
-        <w:shd w:val="clear" w:color="auto" w:fill="FFFFFF"/>
-      </w:tcPr>
-    </w:tblStylePr>
-    <w:tblStylePr w:type="lastCol">
-      <w:tblPr/>
-      <w:tcPr>
-        <w:tcBorders>
-          <w:top w:val="nil"/>
-          <w:left w:val="single" w:sz="8" w:space="0" w:color="4F81BD"/>
-          <w:bottom w:val="nil"/>
-          <w:right w:val="nil"/>
-          <w:insideH w:val="nil"/>
-          <w:insideV w:val="nil"/>
-        </w:tcBorders>
-        <w:shd w:val="clear" w:color="auto" w:fill="FFFFFF"/>
-      </w:tcPr>
-    </w:tblStylePr>
-    <w:tblStylePr w:type="band1Vert">
-      <w:tblPr/>
-      <w:tcPr>
-        <w:tcBorders>
-          <w:left w:val="nil"/>
-          <w:right w:val="nil"/>
-          <w:insideH w:val="nil"/>
-          <w:insideV w:val="nil"/>
-        </w:tcBorders>
-        <w:shd w:val="clear" w:color="auto" w:fill="D3DFEE"/>
-      </w:tcPr>
-    </w:tblStylePr>
-    <w:tblStylePr w:type="band1Horz">
-      <w:tblPr/>
-      <w:tcPr>
-        <w:tcBorders>
-          <w:top w:val="nil"/>
-          <w:bottom w:val="nil"/>
-          <w:insideH w:val="nil"/>
-          <w:insideV w:val="nil"/>
-        </w:tcBorders>
-        <w:shd w:val="clear" w:color="auto" w:fill="D3DFEE"/>
-      </w:tcPr>
-    </w:tblStylePr>
-    <w:tblStylePr w:type="nwCell">
-      <w:tblPr/>
-      <w:tcPr>
-        <w:shd w:val="clear" w:color="auto" w:fill="FFFFFF"/>
-      </w:tcPr>
-    </w:tblStylePr>
-    <w:tblStylePr w:type="swCell">
-      <w:tblPr/>
-      <w:tcPr>
-        <w:tcBorders>
-          <w:top w:val="nil"/>
-        </w:tcBorders>
-      </w:tcPr>
-    </w:tblStylePr>
-  </w:style>
-  <w:style w:type="paragraph" w:styleId="Epgrafe">
-    <w:name w:val="caption"/>
-    <w:basedOn w:val="Normal"/>
-    <w:next w:val="Normal"/>
-    <w:uiPriority w:val="99"/>
-    <w:qFormat/>
-    <w:rsid w:val="003A558A"/>
-    <w:pPr>
-      <w:spacing w:after="200"/>
-    </w:pPr>
-    <w:rPr>
-      <w:b/>
-      <w:bCs/>
-      <w:color w:val="4F81BD"/>
-      <w:sz w:val="18"/>
-      <w:szCs w:val="18"/>
-    </w:rPr>
-  </w:style>
-  <w:style w:type="character" w:customStyle="1" w:styleId="a-size-large1">
-    <w:name w:val="a-size-large1"/>
-    <w:rsid w:val="006472A9"/>
-    <w:rPr>
-      <w:rFonts w:ascii="Arial" w:hAnsi="Arial" w:cs="Arial" w:hint="default"/>
-    </w:rPr>
-  </w:style>
-  <w:style w:type="character" w:styleId="Hipervnculo">
-    <w:name w:val="Hyperlink"/>
-    <w:uiPriority w:val="99"/>
-    <w:unhideWhenUsed/>
-    <w:locked/>
-    <w:rsid w:val="00140123"/>
-    <w:rPr>
-      <w:color w:val="0000FF"/>
-      <w:u w:val="single"/>
-    </w:rPr>
-  </w:style>
-  <w:style w:type="character" w:styleId="Hipervnculovisitado">
-    <w:name w:val="FollowedHyperlink"/>
-    <w:uiPriority w:val="99"/>
-    <w:semiHidden/>
-    <w:unhideWhenUsed/>
-    <w:locked/>
-    <w:rsid w:val="00140123"/>
-    <w:rPr>
-      <w:color w:val="800080"/>
-      <w:u w:val="single"/>
-    </w:rPr>
-  </w:style>
-  <w:style w:type="character" w:customStyle="1" w:styleId="wikiword">
-    <w:name w:val="wikiword"/>
-    <w:rsid w:val="00140123"/>
-  </w:style>
-  <w:style w:type="table" w:styleId="Listaclara-nfasis5">
-    <w:name w:val="Light List Accent 5"/>
-    <w:basedOn w:val="Tablanormal"/>
-    <w:uiPriority w:val="61"/>
-    <w:rsid w:val="000052D0"/>
-    <w:rPr>
-      <w:rFonts w:ascii="Calibri" w:eastAsia="Calibri" w:hAnsi="Calibri"/>
-      <w:sz w:val="22"/>
-    </w:rPr>
-    <w:tblPr>
-      <w:tblStyleRowBandSize w:val="1"/>
-      <w:tblStyleColBandSize w:val="1"/>
-      <w:tblInd w:w="0" w:type="dxa"/>
-      <w:tblBorders>
-        <w:top w:val="single" w:sz="8" w:space="0" w:color="4BACC6"/>
-        <w:left w:val="single" w:sz="8" w:space="0" w:color="4BACC6"/>
-        <w:bottom w:val="single" w:sz="8" w:space="0" w:color="4BACC6"/>
-        <w:right w:val="single" w:sz="8" w:space="0" w:color="4BACC6"/>
-      </w:tblBorders>
-      <w:tblCellMar>
-        <w:top w:w="0" w:type="dxa"/>
-        <w:left w:w="108" w:type="dxa"/>
-        <w:bottom w:w="0" w:type="dxa"/>
-        <w:right w:w="108" w:type="dxa"/>
-      </w:tblCellMar>
-    </w:tblPr>
-    <w:tblStylePr w:type="firstRow">
-      <w:pPr>
-        <w:spacing w:beforeLines="0" w:before="0" w:beforeAutospacing="0" w:afterLines="0" w:after="0" w:afterAutospacing="0" w:line="240" w:lineRule="auto"/>
-      </w:pPr>
-      <w:rPr>
-        <w:b/>
-        <w:bCs/>
-        <w:color w:val="FFFFFF"/>
-      </w:rPr>
-      <w:tblPr/>
-      <w:tcPr>
-        <w:shd w:val="clear" w:color="auto" w:fill="4BACC6"/>
-      </w:tcPr>
-    </w:tblStylePr>
-    <w:tblStylePr w:type="lastRow">
-      <w:pPr>
-        <w:spacing w:beforeLines="0" w:before="0" w:beforeAutospacing="0" w:afterLines="0" w:after="0" w:afterAutospacing="0" w:line="240" w:lineRule="auto"/>
-      </w:pPr>
-      <w:rPr>
-        <w:b/>
-        <w:bCs/>
-      </w:rPr>
-      <w:tblPr/>
-      <w:tcPr>
-        <w:tcBorders>
-          <w:top w:val="double" w:sz="6" w:space="0" w:color="4BACC6"/>
-          <w:left w:val="single" w:sz="8" w:space="0" w:color="4BACC6"/>
-          <w:bottom w:val="single" w:sz="8" w:space="0" w:color="4BACC6"/>
-          <w:right w:val="single" w:sz="8" w:space="0" w:color="4BACC6"/>
-        </w:tcBorders>
-      </w:tcPr>
-    </w:tblStylePr>
-    <w:tblStylePr w:type="firstCol">
-      <w:rPr>
-        <w:b/>
-        <w:bCs/>
-      </w:rPr>
-    </w:tblStylePr>
-    <w:tblStylePr w:type="lastCol">
-      <w:rPr>
-        <w:b/>
-        <w:bCs/>
-      </w:rPr>
-    </w:tblStylePr>
-    <w:tblStylePr w:type="band1Vert">
-      <w:tblPr/>
-      <w:tcPr>
-        <w:tcBorders>
-          <w:top w:val="single" w:sz="8" w:space="0" w:color="4BACC6"/>
-          <w:left w:val="single" w:sz="8" w:space="0" w:color="4BACC6"/>
-          <w:bottom w:val="single" w:sz="8" w:space="0" w:color="4BACC6"/>
-          <w:right w:val="single" w:sz="8" w:space="0" w:color="4BACC6"/>
-        </w:tcBorders>
-      </w:tcPr>
-    </w:tblStylePr>
-    <w:tblStylePr w:type="band1Horz">
-      <w:tblPr/>
-      <w:tcPr>
-        <w:tcBorders>
-          <w:top w:val="single" w:sz="8" w:space="0" w:color="4BACC6"/>
-          <w:left w:val="single" w:sz="8" w:space="0" w:color="4BACC6"/>
-          <w:bottom w:val="single" w:sz="8" w:space="0" w:color="4BACC6"/>
-          <w:right w:val="single" w:sz="8" w:space="0" w:color="4BACC6"/>
-        </w:tcBorders>
-      </w:tcPr>
-    </w:tblStylePr>
-  </w:style>
-  <w:style w:type="paragraph" w:styleId="TtulodeTDC">
+  <w:style w:type="paragraph" w:styleId="TtuloTDC">
     <w:name w:val="TOC Heading"/>
     <w:basedOn w:val="Ttulo1"/>
     <w:next w:val="Normal"/>
@@ -38304,7 +37156,7 @@
 </file>
 
 <file path=customXml/itemProps1.xml><?xml version="1.0" encoding="utf-8"?>
-<ds:datastoreItem xmlns:ds="http://schemas.openxmlformats.org/officeDocument/2006/customXml" ds:itemID="{D53DAA73-5529-4385-A81C-34E3087FF355}">
+<ds:datastoreItem xmlns:ds="http://schemas.openxmlformats.org/officeDocument/2006/customXml" ds:itemID="{563FE5DA-43EC-4B1F-B8CF-FAC3A6749A23}">
   <ds:schemaRefs>
     <ds:schemaRef ds:uri="http://schemas.openxmlformats.org/officeDocument/2006/bibliography"/>
   </ds:schemaRefs>

</xml_diff>